<commit_message>
Introduccion terminada salvo gráfico de subsistemas
</commit_message>
<xml_diff>
--- a/Plan de proyecto/1. Introducción con formato.docx
+++ b/Plan de proyecto/1. Introducción con formato.docx
@@ -16,389 +16,934 @@
     </w:p>
     <w:p>
       <w:pPr>
+        <w:pStyle w:val="Ttulo1"/>
+      </w:pPr>
+      <w:r>
+        <w:t xml:space="preserve">1 </w:t>
+      </w:r>
+      <w:proofErr w:type="gramStart"/>
+      <w:r>
+        <w:t>Introducción</w:t>
+      </w:r>
+      <w:proofErr w:type="gramEnd"/>
+      <w:r>
+        <w:t>:</w:t>
+      </w:r>
+    </w:p>
+    <w:p>
+      <w:pPr>
+        <w:pStyle w:val="Ttulo2"/>
+      </w:pPr>
+    </w:p>
+    <w:p>
+      <w:pPr>
         <w:pStyle w:val="Ttulo2"/>
         <w:numPr>
           <w:ilvl w:val="0"/>
-          <w:numId w:val="1"/>
+          <w:numId w:val="14"/>
         </w:numPr>
-        <w:spacing w:after="500"/>
+        <w:tabs>
+          <w:tab w:val="left" w:pos="3336"/>
+        </w:tabs>
+      </w:pPr>
+      <w:r>
+        <w:t xml:space="preserve">¿Qué es </w:t>
+      </w:r>
+      <w:proofErr w:type="spellStart"/>
+      <w:r>
+        <w:rPr>
+          <w:i/>
+          <w:iCs/>
+        </w:rPr>
+        <w:t>logrolling</w:t>
+      </w:r>
+      <w:proofErr w:type="spellEnd"/>
+      <w:r>
+        <w:t>?</w:t>
+      </w:r>
+      <w:r>
+        <w:tab/>
+      </w:r>
+    </w:p>
+    <w:p/>
+    <w:p>
+      <w:pPr>
+        <w:spacing w:line="240" w:lineRule="auto"/>
+        <w:ind w:firstLine="360"/>
         <w:jc w:val="both"/>
         <w:rPr>
-          <w:rFonts w:ascii="Times New Roman" w:hAnsi="Times New Roman"/>
-          <w:color w:val="161718" w:themeColor="text1"/>
-          <w:u w:val="single"/>
-        </w:rPr>
-      </w:pPr>
-      <w:r>
-        <w:rPr>
-          <w:rFonts w:ascii="Times New Roman" w:hAnsi="Times New Roman"/>
-          <w:color w:val="161718" w:themeColor="text1"/>
-          <w:u w:val="single"/>
-        </w:rPr>
-        <w:t>Introducción:</w:t>
+          <w:rFonts w:ascii="Times New Roman" w:eastAsia="Times New Roman" w:hAnsi="Times New Roman" w:cs="Times New Roman"/>
+          <w:color w:val="000000"/>
+          <w:sz w:val="24"/>
+          <w:szCs w:val="24"/>
+          <w:lang w:eastAsia="es-ES"/>
+        </w:rPr>
+      </w:pPr>
+      <w:proofErr w:type="spellStart"/>
+      <w:r>
+        <w:rPr>
+          <w:rFonts w:ascii="Times New Roman" w:eastAsia="Times New Roman" w:hAnsi="Times New Roman" w:cs="Times New Roman"/>
+          <w:b/>
+          <w:bCs/>
+          <w:i/>
+          <w:iCs/>
+          <w:color w:val="A4063E" w:themeColor="accent6"/>
+          <w:sz w:val="24"/>
+          <w:szCs w:val="24"/>
+          <w:lang w:eastAsia="es-ES"/>
+        </w:rPr>
+        <w:t>Logrolling</w:t>
+      </w:r>
+      <w:proofErr w:type="spellEnd"/>
+      <w:r>
+        <w:rPr>
+          <w:rFonts w:ascii="Times New Roman" w:eastAsia="Times New Roman" w:hAnsi="Times New Roman" w:cs="Times New Roman"/>
+          <w:color w:val="000000"/>
+          <w:sz w:val="24"/>
+          <w:szCs w:val="24"/>
+          <w:lang w:eastAsia="es-ES"/>
+        </w:rPr>
+        <w:t xml:space="preserve"> es un concepto nacido en Norteamérica que se define como “</w:t>
+      </w:r>
+      <w:r>
+        <w:rPr>
+          <w:rFonts w:ascii="Times New Roman" w:eastAsia="Times New Roman" w:hAnsi="Times New Roman" w:cs="Times New Roman"/>
+          <w:b/>
+          <w:bCs/>
+          <w:color w:val="A4063E" w:themeColor="accent6"/>
+          <w:sz w:val="24"/>
+          <w:szCs w:val="24"/>
+          <w:lang w:eastAsia="es-ES"/>
+        </w:rPr>
+        <w:t>La acción de intercambiar favores”</w:t>
+      </w:r>
+      <w:r>
+        <w:rPr>
+          <w:rFonts w:ascii="Times New Roman" w:eastAsia="Times New Roman" w:hAnsi="Times New Roman" w:cs="Times New Roman"/>
+          <w:color w:val="000000"/>
+          <w:sz w:val="24"/>
+          <w:szCs w:val="24"/>
+          <w:lang w:eastAsia="es-ES"/>
+        </w:rPr>
+        <w:t>, sobre todo aplicado en un contexto político. Nosotros queremos extrapolar la idea a la ayuda que pueden ofrecer diferentes integrantes de una misma comunidad</w:t>
+      </w:r>
+      <w:r>
+        <w:rPr>
+          <w:rFonts w:ascii="Times New Roman" w:eastAsia="Times New Roman" w:hAnsi="Times New Roman" w:cs="Times New Roman"/>
+          <w:color w:val="000000"/>
+          <w:sz w:val="24"/>
+          <w:szCs w:val="24"/>
+          <w:lang w:eastAsia="es-ES"/>
+        </w:rPr>
+        <w:t xml:space="preserve"> creando </w:t>
+      </w:r>
+      <w:r>
+        <w:rPr>
+          <w:rFonts w:ascii="Times New Roman" w:eastAsia="Times New Roman" w:hAnsi="Times New Roman" w:cs="Times New Roman"/>
+          <w:b/>
+          <w:bCs/>
+          <w:color w:val="A4063E" w:themeColor="accent6"/>
+          <w:sz w:val="24"/>
+          <w:szCs w:val="24"/>
+          <w:lang w:eastAsia="es-ES"/>
+        </w:rPr>
+        <w:t>una sociedad entre usuarios de forma que todos se vean beneficiados</w:t>
+      </w:r>
+      <w:r>
+        <w:rPr>
+          <w:rFonts w:ascii="Times New Roman" w:eastAsia="Times New Roman" w:hAnsi="Times New Roman" w:cs="Times New Roman"/>
+          <w:color w:val="000000"/>
+          <w:sz w:val="24"/>
+          <w:szCs w:val="24"/>
+          <w:lang w:eastAsia="es-ES"/>
+        </w:rPr>
+        <w:t>.</w:t>
       </w:r>
     </w:p>
     <w:p>
       <w:pPr>
+        <w:spacing w:line="240" w:lineRule="auto"/>
+        <w:ind w:firstLine="360"/>
+        <w:jc w:val="both"/>
+        <w:rPr>
+          <w:rFonts w:ascii="Times New Roman" w:eastAsia="Times New Roman" w:hAnsi="Times New Roman" w:cs="Times New Roman"/>
+          <w:color w:val="000000"/>
+          <w:sz w:val="24"/>
+          <w:szCs w:val="24"/>
+          <w:lang w:eastAsia="es-ES"/>
+        </w:rPr>
+      </w:pPr>
+    </w:p>
+    <w:p>
+      <w:pPr>
         <w:pStyle w:val="Ttulo2"/>
-        <w:spacing w:after="500"/>
-        <w:ind w:left="420"/>
+        <w:numPr>
+          <w:ilvl w:val="1"/>
+          <w:numId w:val="14"/>
+        </w:numPr>
+      </w:pPr>
+      <w:r>
+        <w:t>Propósito del plan</w:t>
+      </w:r>
+    </w:p>
+    <w:p/>
+    <w:p>
+      <w:pPr>
+        <w:spacing w:line="240" w:lineRule="auto"/>
+        <w:ind w:firstLine="420"/>
         <w:jc w:val="both"/>
         <w:rPr>
-          <w:rFonts w:ascii="Times New Roman" w:hAnsi="Times New Roman"/>
-          <w:b w:val="0"/>
-          <w:color w:val="161718" w:themeColor="text1"/>
-          <w:sz w:val="24"/>
-        </w:rPr>
-      </w:pPr>
-      <w:r>
+          <w:rFonts w:ascii="Times New Roman" w:eastAsia="Times New Roman" w:hAnsi="Times New Roman" w:cs="Times New Roman"/>
+          <w:sz w:val="24"/>
+          <w:szCs w:val="24"/>
+          <w:lang w:eastAsia="es-ES"/>
+        </w:rPr>
+      </w:pPr>
+      <w:r>
+        <w:rPr>
+          <w:rFonts w:ascii="Times New Roman" w:eastAsia="Times New Roman" w:hAnsi="Times New Roman" w:cs="Times New Roman"/>
+          <w:color w:val="000000"/>
+          <w:sz w:val="24"/>
+          <w:szCs w:val="24"/>
+          <w:lang w:eastAsia="es-ES"/>
+        </w:rPr>
+        <w:t xml:space="preserve">Queremos crear una aplicación que acerque a las personas </w:t>
+      </w:r>
+      <w:r>
+        <w:rPr>
+          <w:rFonts w:ascii="Times New Roman" w:eastAsia="Times New Roman" w:hAnsi="Times New Roman" w:cs="Times New Roman"/>
+          <w:color w:val="000000"/>
+          <w:sz w:val="24"/>
+          <w:szCs w:val="24"/>
+          <w:lang w:eastAsia="es-ES"/>
+        </w:rPr>
+        <w:t>ayudándose</w:t>
+      </w:r>
+      <w:r>
+        <w:rPr>
+          <w:rFonts w:ascii="Times New Roman" w:eastAsia="Times New Roman" w:hAnsi="Times New Roman" w:cs="Times New Roman"/>
+          <w:color w:val="000000"/>
+          <w:sz w:val="24"/>
+          <w:szCs w:val="24"/>
+          <w:lang w:eastAsia="es-ES"/>
+        </w:rPr>
+        <w:t xml:space="preserve"> mutuamente en la medida del </w:t>
+      </w:r>
+      <w:r>
+        <w:rPr>
+          <w:rFonts w:ascii="Times New Roman" w:eastAsia="Times New Roman" w:hAnsi="Times New Roman" w:cs="Times New Roman"/>
+          <w:b/>
+          <w:bCs/>
+          <w:color w:val="A4063E" w:themeColor="accent6"/>
+          <w:sz w:val="24"/>
+          <w:szCs w:val="24"/>
+          <w:lang w:eastAsia="es-ES"/>
+        </w:rPr>
+        <w:t>tiempo</w:t>
+      </w:r>
+      <w:r>
+        <w:rPr>
+          <w:rFonts w:ascii="Times New Roman" w:eastAsia="Times New Roman" w:hAnsi="Times New Roman" w:cs="Times New Roman"/>
+          <w:color w:val="000000"/>
+          <w:sz w:val="24"/>
+          <w:szCs w:val="24"/>
+          <w:lang w:eastAsia="es-ES"/>
+        </w:rPr>
+        <w:t xml:space="preserve"> del que dispone cada individuo</w:t>
+      </w:r>
+      <w:r>
+        <w:rPr>
+          <w:rFonts w:ascii="Times New Roman" w:eastAsia="Times New Roman" w:hAnsi="Times New Roman" w:cs="Times New Roman"/>
+          <w:color w:val="000000"/>
+          <w:sz w:val="24"/>
+          <w:szCs w:val="24"/>
+          <w:lang w:eastAsia="es-ES"/>
+        </w:rPr>
+        <w:t>, concepto clave del proyecto</w:t>
+      </w:r>
+      <w:r>
+        <w:rPr>
+          <w:rFonts w:ascii="Times New Roman" w:eastAsia="Times New Roman" w:hAnsi="Times New Roman" w:cs="Times New Roman"/>
+          <w:color w:val="000000"/>
+          <w:sz w:val="24"/>
+          <w:szCs w:val="24"/>
+          <w:lang w:eastAsia="es-ES"/>
+        </w:rPr>
+        <w:t xml:space="preserve">. </w:t>
+      </w:r>
+      <w:r>
+        <w:rPr>
+          <w:rFonts w:ascii="Times New Roman" w:eastAsia="Times New Roman" w:hAnsi="Times New Roman" w:cs="Times New Roman"/>
+          <w:color w:val="000000"/>
+          <w:sz w:val="24"/>
+          <w:szCs w:val="24"/>
+          <w:lang w:eastAsia="es-ES"/>
+        </w:rPr>
+        <w:t xml:space="preserve">Cada vez más españoles sufren ansiedad, y el estrés constituye una de las principales causas de bajas laborales en España, el país europeo con más estrés en el entorno de trabajo. </w:t>
+      </w:r>
+      <w:r>
+        <w:rPr>
+          <w:rFonts w:ascii="Times New Roman" w:eastAsia="Times New Roman" w:hAnsi="Times New Roman" w:cs="Times New Roman"/>
+          <w:b/>
+          <w:bCs/>
+          <w:color w:val="A4063E" w:themeColor="accent6"/>
+          <w:sz w:val="24"/>
+          <w:szCs w:val="24"/>
+          <w:lang w:eastAsia="es-ES"/>
+        </w:rPr>
+        <w:t xml:space="preserve">La principal causa del estrés es el exceso de actividades y la falta de </w:t>
+      </w:r>
+      <w:proofErr w:type="gramStart"/>
+      <w:r>
+        <w:rPr>
+          <w:rFonts w:ascii="Times New Roman" w:eastAsia="Times New Roman" w:hAnsi="Times New Roman" w:cs="Times New Roman"/>
+          <w:b/>
+          <w:bCs/>
+          <w:color w:val="A4063E" w:themeColor="accent6"/>
+          <w:sz w:val="24"/>
+          <w:szCs w:val="24"/>
+          <w:lang w:eastAsia="es-ES"/>
+        </w:rPr>
+        <w:t>tiempo</w:t>
+      </w:r>
+      <w:r>
+        <w:rPr>
+          <w:rFonts w:ascii="Times New Roman" w:eastAsia="Times New Roman" w:hAnsi="Times New Roman" w:cs="Times New Roman"/>
+          <w:color w:val="000000"/>
+          <w:sz w:val="24"/>
+          <w:szCs w:val="24"/>
+          <w:lang w:eastAsia="es-ES"/>
+        </w:rPr>
+        <w:t xml:space="preserve"> ,según</w:t>
+      </w:r>
+      <w:proofErr w:type="gramEnd"/>
+      <w:r>
+        <w:rPr>
+          <w:rFonts w:ascii="Times New Roman" w:eastAsia="Times New Roman" w:hAnsi="Times New Roman" w:cs="Times New Roman"/>
+          <w:color w:val="000000"/>
+          <w:sz w:val="24"/>
+          <w:szCs w:val="24"/>
+          <w:lang w:eastAsia="es-ES"/>
+        </w:rPr>
+        <w:t xml:space="preserve"> un estudio de CINFA publicado en Cadena SER</w:t>
+      </w:r>
+      <w:r>
+        <w:rPr>
+          <w:rFonts w:ascii="Times New Roman" w:eastAsia="Times New Roman" w:hAnsi="Times New Roman" w:cs="Times New Roman"/>
+          <w:color w:val="000000"/>
+          <w:sz w:val="24"/>
+          <w:szCs w:val="24"/>
+          <w:lang w:eastAsia="es-ES"/>
+        </w:rPr>
+        <w:t xml:space="preserve">, por lo que no nos sorprende que </w:t>
+      </w:r>
+      <w:r>
+        <w:rPr>
+          <w:rFonts w:ascii="Times New Roman" w:eastAsia="Times New Roman" w:hAnsi="Times New Roman" w:cs="Times New Roman"/>
+          <w:b/>
+          <w:bCs/>
+          <w:color w:val="A4063E" w:themeColor="accent6"/>
+          <w:sz w:val="24"/>
+          <w:szCs w:val="24"/>
+          <w:lang w:eastAsia="es-ES"/>
+        </w:rPr>
+        <w:t>quienes más sufren e</w:t>
+      </w:r>
+      <w:r>
+        <w:rPr>
+          <w:rFonts w:ascii="Times New Roman" w:eastAsia="Times New Roman" w:hAnsi="Times New Roman" w:cs="Times New Roman"/>
+          <w:b/>
+          <w:bCs/>
+          <w:color w:val="A4063E" w:themeColor="accent6"/>
+          <w:sz w:val="24"/>
+          <w:szCs w:val="24"/>
+          <w:lang w:eastAsia="es-ES"/>
+        </w:rPr>
+        <w:t>l</w:t>
+      </w:r>
+      <w:r>
+        <w:rPr>
+          <w:rFonts w:ascii="Times New Roman" w:eastAsia="Times New Roman" w:hAnsi="Times New Roman" w:cs="Times New Roman"/>
+          <w:b/>
+          <w:bCs/>
+          <w:color w:val="A4063E" w:themeColor="accent6"/>
+          <w:sz w:val="24"/>
+          <w:szCs w:val="24"/>
+          <w:lang w:eastAsia="es-ES"/>
+        </w:rPr>
+        <w:t xml:space="preserve"> trastorno</w:t>
+      </w:r>
+      <w:r>
+        <w:rPr>
+          <w:rFonts w:ascii="Times New Roman" w:eastAsia="Times New Roman" w:hAnsi="Times New Roman" w:cs="Times New Roman"/>
+          <w:b/>
+          <w:bCs/>
+          <w:color w:val="A4063E" w:themeColor="accent6"/>
+          <w:sz w:val="24"/>
+          <w:szCs w:val="24"/>
+          <w:lang w:eastAsia="es-ES"/>
+        </w:rPr>
+        <w:t xml:space="preserve"> del estrés</w:t>
+      </w:r>
+      <w:r>
+        <w:rPr>
+          <w:rFonts w:ascii="Times New Roman" w:eastAsia="Times New Roman" w:hAnsi="Times New Roman" w:cs="Times New Roman"/>
+          <w:b/>
+          <w:bCs/>
+          <w:color w:val="A4063E" w:themeColor="accent6"/>
+          <w:sz w:val="24"/>
+          <w:szCs w:val="24"/>
+          <w:lang w:eastAsia="es-ES"/>
+        </w:rPr>
+        <w:t xml:space="preserve"> son las parejas con hijos y los estudiantes entre otros grupos</w:t>
+      </w:r>
+      <w:r>
+        <w:rPr>
+          <w:rFonts w:ascii="Times New Roman" w:eastAsia="Times New Roman" w:hAnsi="Times New Roman" w:cs="Times New Roman"/>
+          <w:color w:val="000000"/>
+          <w:sz w:val="24"/>
+          <w:szCs w:val="24"/>
+          <w:lang w:eastAsia="es-ES"/>
+        </w:rPr>
+        <w:t>.</w:t>
+      </w:r>
+    </w:p>
+    <w:p>
+      <w:pPr>
+        <w:pStyle w:val="Prrafodelista"/>
+        <w:spacing w:line="240" w:lineRule="auto"/>
+        <w:ind w:left="480"/>
+        <w:jc w:val="both"/>
+        <w:rPr>
+          <w:rFonts w:ascii="Times New Roman" w:eastAsia="Times New Roman" w:hAnsi="Times New Roman" w:cs="Times New Roman"/>
+          <w:sz w:val="24"/>
+          <w:szCs w:val="24"/>
+          <w:lang w:eastAsia="es-ES"/>
+        </w:rPr>
+      </w:pPr>
+    </w:p>
+    <w:p>
+      <w:pPr>
+        <w:spacing w:line="240" w:lineRule="auto"/>
+        <w:ind w:firstLine="420"/>
+        <w:jc w:val="both"/>
+        <w:rPr>
+          <w:rFonts w:ascii="Times New Roman" w:eastAsia="Times New Roman" w:hAnsi="Times New Roman" w:cs="Times New Roman"/>
+          <w:sz w:val="24"/>
+          <w:szCs w:val="24"/>
+          <w:lang w:eastAsia="es-ES"/>
+        </w:rPr>
+      </w:pPr>
+      <w:r>
+        <w:rPr>
+          <w:rFonts w:ascii="Times New Roman" w:eastAsia="Times New Roman" w:hAnsi="Times New Roman" w:cs="Times New Roman"/>
+          <w:color w:val="000000"/>
+          <w:sz w:val="24"/>
+          <w:szCs w:val="24"/>
+          <w:lang w:eastAsia="es-ES"/>
+        </w:rPr>
+        <w:t xml:space="preserve">Con el objetivo de solucionar este problema vamos a desarrollar una aplicación que permita poner en contacto a diferentes integrantes de una comunidad con la intención de que </w:t>
+      </w:r>
+      <w:r>
+        <w:rPr>
+          <w:rFonts w:ascii="Times New Roman" w:eastAsia="Times New Roman" w:hAnsi="Times New Roman" w:cs="Times New Roman"/>
+          <w:b/>
+          <w:bCs/>
+          <w:color w:val="A4063E" w:themeColor="accent6"/>
+          <w:sz w:val="24"/>
+          <w:szCs w:val="24"/>
+          <w:lang w:eastAsia="es-ES"/>
+        </w:rPr>
+        <w:t xml:space="preserve">cada usuario pueda ofrecer sus habilidades y su </w:t>
+      </w:r>
+      <w:proofErr w:type="gramStart"/>
+      <w:r>
+        <w:rPr>
+          <w:rFonts w:ascii="Times New Roman" w:eastAsia="Times New Roman" w:hAnsi="Times New Roman" w:cs="Times New Roman"/>
+          <w:b/>
+          <w:bCs/>
+          <w:color w:val="A4063E" w:themeColor="accent6"/>
+          <w:sz w:val="24"/>
+          <w:szCs w:val="24"/>
+          <w:lang w:eastAsia="es-ES"/>
+        </w:rPr>
+        <w:t>tiempo</w:t>
+      </w:r>
+      <w:proofErr w:type="gramEnd"/>
+      <w:r>
+        <w:rPr>
+          <w:rFonts w:ascii="Times New Roman" w:eastAsia="Times New Roman" w:hAnsi="Times New Roman" w:cs="Times New Roman"/>
+          <w:b/>
+          <w:bCs/>
+          <w:color w:val="A4063E" w:themeColor="accent6"/>
+          <w:sz w:val="24"/>
+          <w:szCs w:val="24"/>
+          <w:lang w:eastAsia="es-ES"/>
+        </w:rPr>
+        <w:t xml:space="preserve"> así como demandar el de otro, en forma de favores</w:t>
+      </w:r>
+      <w:r>
+        <w:rPr>
+          <w:rFonts w:ascii="Times New Roman" w:eastAsia="Times New Roman" w:hAnsi="Times New Roman" w:cs="Times New Roman"/>
+          <w:color w:val="000000"/>
+          <w:sz w:val="24"/>
+          <w:szCs w:val="24"/>
+          <w:lang w:eastAsia="es-ES"/>
+        </w:rPr>
+        <w:t>. </w:t>
+      </w:r>
+      <w:r>
+        <w:rPr>
+          <w:rFonts w:ascii="Times New Roman" w:eastAsia="Times New Roman" w:hAnsi="Times New Roman" w:cs="Times New Roman"/>
+          <w:color w:val="000000"/>
+          <w:sz w:val="24"/>
+          <w:szCs w:val="24"/>
+          <w:lang w:eastAsia="es-ES"/>
+        </w:rPr>
+        <w:t xml:space="preserve">Consideramos que nuestro proyecto no solo ayuda a solucionar este </w:t>
+      </w:r>
+      <w:r>
+        <w:rPr>
+          <w:rFonts w:ascii="Times New Roman" w:eastAsia="Times New Roman" w:hAnsi="Times New Roman" w:cs="Times New Roman"/>
+          <w:b/>
+          <w:bCs/>
+          <w:color w:val="A4063E" w:themeColor="accent6"/>
+          <w:sz w:val="24"/>
+          <w:szCs w:val="24"/>
+          <w:lang w:eastAsia="es-ES"/>
+        </w:rPr>
+        <w:t>problema social</w:t>
+      </w:r>
+      <w:r>
+        <w:rPr>
+          <w:rFonts w:ascii="Times New Roman" w:eastAsia="Times New Roman" w:hAnsi="Times New Roman" w:cs="Times New Roman"/>
+          <w:color w:val="000000"/>
+          <w:sz w:val="24"/>
+          <w:szCs w:val="24"/>
+          <w:lang w:eastAsia="es-ES"/>
+        </w:rPr>
+        <w:t xml:space="preserve">, sino que contribuye a crear un </w:t>
+      </w:r>
+      <w:r>
+        <w:rPr>
+          <w:rFonts w:ascii="Times New Roman" w:eastAsia="Times New Roman" w:hAnsi="Times New Roman" w:cs="Times New Roman"/>
+          <w:b/>
+          <w:bCs/>
+          <w:color w:val="A4063E" w:themeColor="accent6"/>
+          <w:sz w:val="24"/>
+          <w:szCs w:val="24"/>
+          <w:lang w:eastAsia="es-ES"/>
+        </w:rPr>
+        <w:t>sentimiento de comunidad</w:t>
+      </w:r>
+      <w:r>
+        <w:rPr>
+          <w:rFonts w:ascii="Times New Roman" w:eastAsia="Times New Roman" w:hAnsi="Times New Roman" w:cs="Times New Roman"/>
+          <w:color w:val="A4063E" w:themeColor="accent6"/>
+          <w:sz w:val="24"/>
+          <w:szCs w:val="24"/>
+          <w:lang w:eastAsia="es-ES"/>
+        </w:rPr>
+        <w:t xml:space="preserve"> </w:t>
+      </w:r>
+      <w:r>
+        <w:rPr>
+          <w:rFonts w:ascii="Times New Roman" w:eastAsia="Times New Roman" w:hAnsi="Times New Roman" w:cs="Times New Roman"/>
+          <w:color w:val="000000"/>
+          <w:sz w:val="24"/>
+          <w:szCs w:val="24"/>
+          <w:lang w:eastAsia="es-ES"/>
+        </w:rPr>
+        <w:t>entre los usuarios que utilicen</w:t>
+      </w:r>
+      <w:r>
+        <w:rPr>
+          <w:rFonts w:ascii="Times New Roman" w:eastAsia="Times New Roman" w:hAnsi="Times New Roman" w:cs="Times New Roman"/>
+          <w:color w:val="000000"/>
+          <w:sz w:val="24"/>
+          <w:szCs w:val="24"/>
+          <w:lang w:eastAsia="es-ES"/>
+        </w:rPr>
+        <w:t xml:space="preserve"> la aplicación</w:t>
+      </w:r>
+      <w:r>
+        <w:rPr>
+          <w:rFonts w:ascii="Times New Roman" w:eastAsia="Times New Roman" w:hAnsi="Times New Roman" w:cs="Times New Roman"/>
+          <w:color w:val="000000"/>
+          <w:sz w:val="24"/>
+          <w:szCs w:val="24"/>
+          <w:lang w:eastAsia="es-ES"/>
+        </w:rPr>
+        <w:t>.</w:t>
+      </w:r>
+      <w:r>
+        <w:rPr>
+          <w:rFonts w:ascii="Times New Roman" w:eastAsia="Times New Roman" w:hAnsi="Times New Roman" w:cs="Times New Roman"/>
+          <w:sz w:val="24"/>
+          <w:szCs w:val="24"/>
+          <w:lang w:eastAsia="es-ES"/>
+        </w:rPr>
+        <w:t xml:space="preserve"> </w:t>
+      </w:r>
+      <w:r>
+        <w:rPr>
+          <w:rFonts w:ascii="Times New Roman" w:eastAsia="Times New Roman" w:hAnsi="Times New Roman" w:cs="Times New Roman"/>
+          <w:color w:val="000000"/>
+          <w:sz w:val="24"/>
+          <w:szCs w:val="24"/>
+          <w:lang w:eastAsia="es-ES"/>
+        </w:rPr>
+        <w:t>Entre el tipo de favores que incluirá la aplicación se encuentra la realización de recados, transporte de individuos, favores particulares (</w:t>
+      </w:r>
+      <w:proofErr w:type="spellStart"/>
+      <w:r>
+        <w:rPr>
+          <w:rFonts w:ascii="Times New Roman" w:eastAsia="Times New Roman" w:hAnsi="Times New Roman" w:cs="Times New Roman"/>
+          <w:color w:val="000000"/>
+          <w:sz w:val="24"/>
+          <w:szCs w:val="24"/>
+          <w:lang w:eastAsia="es-ES"/>
+        </w:rPr>
+        <w:t>ej</w:t>
+      </w:r>
+      <w:proofErr w:type="spellEnd"/>
+      <w:r>
+        <w:rPr>
+          <w:rFonts w:ascii="Times New Roman" w:eastAsia="Times New Roman" w:hAnsi="Times New Roman" w:cs="Times New Roman"/>
+          <w:color w:val="000000"/>
+          <w:sz w:val="24"/>
+          <w:szCs w:val="24"/>
+          <w:lang w:eastAsia="es-ES"/>
+        </w:rPr>
+        <w:t>: cuidado de mascota) y muchos otros.</w:t>
+      </w:r>
+    </w:p>
+    <w:p>
+      <w:pPr>
+        <w:spacing w:line="240" w:lineRule="auto"/>
+        <w:ind w:firstLine="360"/>
+        <w:jc w:val="both"/>
+        <w:rPr>
+          <w:rFonts w:ascii="Times New Roman" w:eastAsia="Times New Roman" w:hAnsi="Times New Roman" w:cs="Times New Roman"/>
+          <w:color w:val="000000"/>
+          <w:sz w:val="24"/>
+          <w:szCs w:val="24"/>
+          <w:lang w:eastAsia="es-ES"/>
+        </w:rPr>
+      </w:pPr>
+    </w:p>
+    <w:p>
+      <w:pPr>
+        <w:pStyle w:val="Ttulo2"/>
+        <w:numPr>
+          <w:ilvl w:val="1"/>
+          <w:numId w:val="14"/>
+        </w:numPr>
+      </w:pPr>
+      <w:r>
+        <w:t>Ámbito del proyecto</w:t>
+      </w:r>
+    </w:p>
+    <w:p>
+      <w:pPr>
+        <w:pStyle w:val="Ttulo3"/>
+        <w:ind w:firstLine="720"/>
+      </w:pPr>
+    </w:p>
+    <w:p>
+      <w:pPr>
+        <w:pStyle w:val="Ttulo3"/>
+        <w:ind w:firstLine="720"/>
+      </w:pPr>
+      <w:r>
+        <w:t>D</w:t>
+      </w:r>
+      <w:r>
+        <w:t>eclaración del ámbito</w:t>
+      </w:r>
+    </w:p>
+    <w:p>
+      <w:pPr>
+        <w:spacing w:line="240" w:lineRule="auto"/>
+        <w:ind w:firstLine="720"/>
+        <w:jc w:val="both"/>
+        <w:rPr>
+          <w:rFonts w:ascii="Times New Roman" w:eastAsia="Times New Roman" w:hAnsi="Times New Roman" w:cs="Times New Roman"/>
+          <w:color w:val="000000"/>
+          <w:sz w:val="24"/>
+          <w:szCs w:val="24"/>
+          <w:lang w:eastAsia="es-ES"/>
+        </w:rPr>
+      </w:pPr>
+      <w:r>
+        <w:rPr>
+          <w:rFonts w:ascii="Times New Roman" w:eastAsia="Times New Roman" w:hAnsi="Times New Roman" w:cs="Times New Roman"/>
+          <w:color w:val="000000"/>
+          <w:sz w:val="24"/>
+          <w:szCs w:val="24"/>
+          <w:lang w:eastAsia="es-ES"/>
+        </w:rPr>
+        <w:t xml:space="preserve">Nuestro proyecto está </w:t>
+      </w:r>
+      <w:r>
+        <w:rPr>
+          <w:rFonts w:ascii="Times New Roman" w:eastAsia="Times New Roman" w:hAnsi="Times New Roman" w:cs="Times New Roman"/>
+          <w:b/>
+          <w:bCs/>
+          <w:color w:val="A4063E" w:themeColor="accent6"/>
+          <w:sz w:val="24"/>
+          <w:szCs w:val="24"/>
+          <w:lang w:eastAsia="es-ES"/>
+        </w:rPr>
+        <w:t>orientado a la obtención de diferentes recompensas por la realización de distintos favores</w:t>
+      </w:r>
+      <w:r>
+        <w:rPr>
+          <w:rFonts w:ascii="Times New Roman" w:eastAsia="Times New Roman" w:hAnsi="Times New Roman" w:cs="Times New Roman"/>
+          <w:color w:val="000000"/>
+          <w:sz w:val="24"/>
+          <w:szCs w:val="24"/>
+          <w:lang w:eastAsia="es-ES"/>
+        </w:rPr>
+        <w:t xml:space="preserve"> publicados por otros usuarios. Por ello </w:t>
+      </w:r>
+      <w:r>
+        <w:rPr>
+          <w:rFonts w:ascii="Times New Roman" w:eastAsia="Times New Roman" w:hAnsi="Times New Roman" w:cs="Times New Roman"/>
+          <w:b/>
+          <w:bCs/>
+          <w:color w:val="A4063E" w:themeColor="accent6"/>
+          <w:sz w:val="24"/>
+          <w:szCs w:val="24"/>
+          <w:lang w:eastAsia="es-ES"/>
+        </w:rPr>
+        <w:t>la aplicación está destinada a un público general</w:t>
+      </w:r>
+      <w:r>
+        <w:rPr>
+          <w:rFonts w:ascii="Times New Roman" w:eastAsia="Times New Roman" w:hAnsi="Times New Roman" w:cs="Times New Roman"/>
+          <w:color w:val="000000"/>
+          <w:sz w:val="24"/>
+          <w:szCs w:val="24"/>
+          <w:lang w:eastAsia="es-ES"/>
+        </w:rPr>
+        <w:t>, en especial aquellas personas que puedan ofrecer parte de su tiempo para ayudar a otr</w:t>
+      </w:r>
+      <w:r>
+        <w:rPr>
+          <w:rFonts w:ascii="Times New Roman" w:eastAsia="Times New Roman" w:hAnsi="Times New Roman" w:cs="Times New Roman"/>
+          <w:color w:val="000000"/>
+          <w:sz w:val="24"/>
+          <w:szCs w:val="24"/>
+          <w:lang w:eastAsia="es-ES"/>
+        </w:rPr>
+        <w:t>o</w:t>
+      </w:r>
+      <w:r>
+        <w:rPr>
+          <w:rFonts w:ascii="Times New Roman" w:eastAsia="Times New Roman" w:hAnsi="Times New Roman" w:cs="Times New Roman"/>
+          <w:color w:val="000000"/>
+          <w:sz w:val="24"/>
+          <w:szCs w:val="24"/>
+          <w:lang w:eastAsia="es-ES"/>
+        </w:rPr>
+        <w:t xml:space="preserve">s </w:t>
+      </w:r>
+      <w:r>
+        <w:rPr>
+          <w:rFonts w:ascii="Times New Roman" w:eastAsia="Times New Roman" w:hAnsi="Times New Roman" w:cs="Times New Roman"/>
+          <w:color w:val="000000"/>
+          <w:sz w:val="24"/>
+          <w:szCs w:val="24"/>
+          <w:lang w:eastAsia="es-ES"/>
+        </w:rPr>
+        <w:t>individuos</w:t>
+      </w:r>
+      <w:r>
+        <w:rPr>
+          <w:rFonts w:ascii="Times New Roman" w:eastAsia="Times New Roman" w:hAnsi="Times New Roman" w:cs="Times New Roman"/>
+          <w:color w:val="000000"/>
+          <w:sz w:val="24"/>
+          <w:szCs w:val="24"/>
+          <w:lang w:eastAsia="es-ES"/>
+        </w:rPr>
+        <w:t>, y a aquell</w:t>
+      </w:r>
+      <w:r>
+        <w:rPr>
+          <w:rFonts w:ascii="Times New Roman" w:eastAsia="Times New Roman" w:hAnsi="Times New Roman" w:cs="Times New Roman"/>
+          <w:color w:val="000000"/>
+          <w:sz w:val="24"/>
+          <w:szCs w:val="24"/>
+          <w:lang w:eastAsia="es-ES"/>
+        </w:rPr>
+        <w:t>a</w:t>
+      </w:r>
+      <w:r>
+        <w:rPr>
+          <w:rFonts w:ascii="Times New Roman" w:eastAsia="Times New Roman" w:hAnsi="Times New Roman" w:cs="Times New Roman"/>
+          <w:color w:val="000000"/>
+          <w:sz w:val="24"/>
+          <w:szCs w:val="24"/>
+          <w:lang w:eastAsia="es-ES"/>
+        </w:rPr>
+        <w:t>s necesitad</w:t>
+      </w:r>
+      <w:r>
+        <w:rPr>
+          <w:rFonts w:ascii="Times New Roman" w:eastAsia="Times New Roman" w:hAnsi="Times New Roman" w:cs="Times New Roman"/>
+          <w:color w:val="000000"/>
+          <w:sz w:val="24"/>
+          <w:szCs w:val="24"/>
+          <w:lang w:eastAsia="es-ES"/>
+        </w:rPr>
+        <w:t>a</w:t>
+      </w:r>
+      <w:r>
+        <w:rPr>
+          <w:rFonts w:ascii="Times New Roman" w:eastAsia="Times New Roman" w:hAnsi="Times New Roman" w:cs="Times New Roman"/>
+          <w:color w:val="000000"/>
+          <w:sz w:val="24"/>
+          <w:szCs w:val="24"/>
+          <w:lang w:eastAsia="es-ES"/>
+        </w:rPr>
+        <w:t>s de tiempo por el exceso de actividades en su día a día.</w:t>
+      </w:r>
+      <w:r>
+        <w:rPr>
+          <w:rFonts w:ascii="Times New Roman" w:eastAsia="Times New Roman" w:hAnsi="Times New Roman" w:cs="Times New Roman"/>
+          <w:color w:val="000000"/>
+          <w:sz w:val="24"/>
+          <w:szCs w:val="24"/>
+          <w:lang w:eastAsia="es-ES"/>
+        </w:rPr>
+        <w:t xml:space="preserve"> Teniendo en cuenta el objetivo el público objetivo y la intencionalidad de la aplicación hemos diferenciado cuatro módulos o subsistemas:</w:t>
+      </w:r>
+    </w:p>
+    <w:p>
+      <w:pPr>
+        <w:spacing w:line="240" w:lineRule="auto"/>
+        <w:ind w:firstLine="720"/>
+        <w:jc w:val="both"/>
+        <w:rPr>
+          <w:rFonts w:ascii="Times New Roman" w:eastAsia="Times New Roman" w:hAnsi="Times New Roman" w:cs="Times New Roman"/>
+          <w:color w:val="000000"/>
+          <w:sz w:val="24"/>
+          <w:szCs w:val="24"/>
+          <w:lang w:eastAsia="es-ES"/>
+        </w:rPr>
+      </w:pPr>
+    </w:p>
+    <w:p>
+      <w:pPr>
+        <w:spacing w:line="240" w:lineRule="auto"/>
+        <w:ind w:firstLine="720"/>
+        <w:jc w:val="both"/>
+        <w:rPr>
+          <w:rFonts w:ascii="Times New Roman" w:eastAsia="Times New Roman" w:hAnsi="Times New Roman" w:cs="Times New Roman"/>
+          <w:color w:val="000000"/>
+          <w:sz w:val="24"/>
+          <w:szCs w:val="24"/>
+          <w:lang w:eastAsia="es-ES"/>
+        </w:rPr>
+      </w:pPr>
+    </w:p>
+    <w:p>
+      <w:pPr>
+        <w:spacing w:line="240" w:lineRule="auto"/>
+        <w:ind w:firstLine="720"/>
+        <w:jc w:val="both"/>
+        <w:rPr>
+          <w:rFonts w:ascii="Times New Roman" w:eastAsia="Times New Roman" w:hAnsi="Times New Roman" w:cs="Times New Roman"/>
+          <w:color w:val="000000"/>
+          <w:sz w:val="24"/>
+          <w:szCs w:val="24"/>
+          <w:lang w:eastAsia="es-ES"/>
+        </w:rPr>
+      </w:pPr>
+    </w:p>
+    <w:p>
+      <w:pPr>
+        <w:spacing w:line="240" w:lineRule="auto"/>
+        <w:ind w:firstLine="720"/>
+        <w:jc w:val="both"/>
+        <w:rPr>
+          <w:rFonts w:ascii="Times New Roman" w:eastAsia="Times New Roman" w:hAnsi="Times New Roman" w:cs="Times New Roman"/>
+          <w:color w:val="000000"/>
+          <w:sz w:val="24"/>
+          <w:szCs w:val="24"/>
+          <w:lang w:eastAsia="es-ES"/>
+        </w:rPr>
+      </w:pPr>
+    </w:p>
+    <w:p>
+      <w:pPr>
+        <w:spacing w:line="240" w:lineRule="auto"/>
+        <w:ind w:firstLine="720"/>
+        <w:jc w:val="both"/>
+        <w:rPr>
+          <w:rFonts w:ascii="Times New Roman" w:eastAsia="Times New Roman" w:hAnsi="Times New Roman" w:cs="Times New Roman"/>
+          <w:color w:val="000000"/>
+          <w:sz w:val="24"/>
+          <w:szCs w:val="24"/>
+          <w:lang w:eastAsia="es-ES"/>
+        </w:rPr>
+      </w:pPr>
+      <w:r>
+        <w:rPr>
+          <w:rFonts w:ascii="Times New Roman" w:eastAsia="Times New Roman" w:hAnsi="Times New Roman" w:cs="Times New Roman"/>
+          <w:color w:val="000000"/>
+          <w:sz w:val="24"/>
+          <w:szCs w:val="24"/>
+          <w:lang w:eastAsia="es-ES"/>
+        </w:rPr>
+        <w:t>INTRODUCIR GRÁFICO GUAY CON SUBSISTEMAS</w:t>
+      </w:r>
+    </w:p>
+    <w:p>
+      <w:pPr>
+        <w:spacing w:line="240" w:lineRule="auto"/>
+        <w:ind w:firstLine="720"/>
+        <w:jc w:val="both"/>
         <w:rPr>
           <w:rFonts w:ascii="Times New Roman" w:hAnsi="Times New Roman"/>
           <w:color w:val="161718" w:themeColor="text1"/>
           <w:sz w:val="32"/>
         </w:rPr>
-        <w:t>1.0 ¿Qué es</w:t>
-      </w:r>
-      <w:r>
-        <w:rPr>
-          <w:rFonts w:ascii="Times New Roman" w:hAnsi="Times New Roman"/>
-          <w:i/>
-          <w:iCs/>
-          <w:color w:val="161718" w:themeColor="text1"/>
-          <w:sz w:val="32"/>
-        </w:rPr>
-        <w:t xml:space="preserve"> logrolling</w:t>
-      </w:r>
-      <w:r>
+      </w:pPr>
+    </w:p>
+    <w:p>
+      <w:pPr>
+        <w:spacing w:line="240" w:lineRule="auto"/>
+        <w:ind w:firstLine="720"/>
+        <w:jc w:val="both"/>
         <w:rPr>
           <w:rFonts w:ascii="Times New Roman" w:hAnsi="Times New Roman"/>
           <w:color w:val="161718" w:themeColor="text1"/>
           <w:sz w:val="32"/>
         </w:rPr>
-        <w:t>?</w:t>
-      </w:r>
+      </w:pPr>
     </w:p>
     <w:p>
       <w:pPr>
-        <w:spacing w:line="240" w:lineRule="auto"/>
-        <w:ind w:firstLine="360"/>
-        <w:jc w:val="both"/>
-        <w:rPr>
-          <w:rFonts w:ascii="Times New Roman" w:eastAsia="Times New Roman" w:hAnsi="Times New Roman" w:cs="Times New Roman"/>
-          <w:color w:val="000000"/>
-          <w:sz w:val="24"/>
-          <w:szCs w:val="24"/>
-          <w:lang w:eastAsia="es-ES"/>
-        </w:rPr>
-      </w:pPr>
-      <w:r>
-        <w:rPr>
-          <w:rFonts w:ascii="Times New Roman" w:eastAsia="Times New Roman" w:hAnsi="Times New Roman" w:cs="Times New Roman"/>
-          <w:i/>
-          <w:iCs/>
-          <w:color w:val="000000"/>
-          <w:sz w:val="24"/>
-          <w:szCs w:val="24"/>
-          <w:lang w:eastAsia="es-ES"/>
-        </w:rPr>
-        <w:t>Logrolling</w:t>
-      </w:r>
-      <w:r>
-        <w:rPr>
-          <w:rFonts w:ascii="Times New Roman" w:eastAsia="Times New Roman" w:hAnsi="Times New Roman" w:cs="Times New Roman"/>
-          <w:color w:val="000000"/>
-          <w:sz w:val="24"/>
-          <w:szCs w:val="24"/>
-          <w:lang w:eastAsia="es-ES"/>
-        </w:rPr>
-        <w:t xml:space="preserve"> es un concepto nacido en Norteamérica que se define como “La acción de intercambiar favores”, sobre todo aplicado en un contexto político. Nosotros queremos extrapolar la idea a la ayuda que pueden ofrecer diferentes integrantes de una misma comunidad.</w:t>
-      </w:r>
-    </w:p>
-    <w:p>
-      <w:pPr>
-        <w:spacing w:line="240" w:lineRule="auto"/>
-        <w:ind w:firstLine="360"/>
-        <w:jc w:val="both"/>
-        <w:rPr>
-          <w:rFonts w:ascii="Times New Roman" w:eastAsia="Times New Roman" w:hAnsi="Times New Roman" w:cs="Times New Roman"/>
-          <w:color w:val="000000"/>
-          <w:sz w:val="24"/>
-          <w:szCs w:val="24"/>
-          <w:lang w:eastAsia="es-ES"/>
-        </w:rPr>
-      </w:pPr>
-    </w:p>
-    <w:p>
-      <w:pPr>
-        <w:pStyle w:val="Ttulo2"/>
-        <w:numPr>
-          <w:ilvl w:val="1"/>
-          <w:numId w:val="5"/>
-        </w:numPr>
-        <w:spacing w:after="500"/>
-        <w:jc w:val="both"/>
-        <w:rPr>
-          <w:rFonts w:ascii="Times New Roman" w:hAnsi="Times New Roman"/>
-          <w:color w:val="161718" w:themeColor="text1"/>
-          <w:sz w:val="32"/>
-        </w:rPr>
-      </w:pPr>
-      <w:r>
-        <w:rPr>
-          <w:rFonts w:ascii="Times New Roman" w:hAnsi="Times New Roman"/>
-          <w:color w:val="161718" w:themeColor="text1"/>
-          <w:sz w:val="32"/>
-        </w:rPr>
-        <w:t>Propósito del plan</w:t>
-      </w:r>
-    </w:p>
-    <w:p>
-      <w:pPr>
-        <w:spacing w:line="240" w:lineRule="auto"/>
-        <w:ind w:firstLine="420"/>
-        <w:jc w:val="both"/>
-        <w:rPr>
-          <w:rFonts w:ascii="Times New Roman" w:eastAsia="Times New Roman" w:hAnsi="Times New Roman" w:cs="Times New Roman"/>
-          <w:sz w:val="24"/>
-          <w:szCs w:val="24"/>
-          <w:lang w:eastAsia="es-ES"/>
-        </w:rPr>
-      </w:pPr>
-      <w:r>
-        <w:rPr>
-          <w:rFonts w:ascii="Times New Roman" w:eastAsia="Times New Roman" w:hAnsi="Times New Roman" w:cs="Times New Roman"/>
-          <w:color w:val="000000"/>
-          <w:sz w:val="24"/>
-          <w:szCs w:val="24"/>
-          <w:lang w:eastAsia="es-ES"/>
-        </w:rPr>
-        <w:t>Cada vez más españoles sufren ansiedad, y el estrés constituye una de las principales causas de bajas laborales en España, el país europeo con más estrés en el entorno de trabajo. La principal causa del estrés es el exceso de actividades y la falta de tiempo, por lo que no nos sorprende que quienes más sufren este trastorno son las parejas con hijos y los estudiantes entre otros grupos.</w:t>
-      </w:r>
-    </w:p>
-    <w:p>
-      <w:pPr>
-        <w:pStyle w:val="Prrafodelista"/>
-        <w:numPr>
-          <w:ilvl w:val="0"/>
-          <w:numId w:val="5"/>
-        </w:numPr>
-        <w:spacing w:line="240" w:lineRule="auto"/>
-        <w:jc w:val="both"/>
-        <w:rPr>
-          <w:rFonts w:ascii="Times New Roman" w:eastAsia="Times New Roman" w:hAnsi="Times New Roman" w:cs="Times New Roman"/>
-          <w:sz w:val="24"/>
-          <w:szCs w:val="24"/>
-          <w:lang w:eastAsia="es-ES"/>
-        </w:rPr>
-      </w:pPr>
-    </w:p>
-    <w:p>
-      <w:pPr>
-        <w:spacing w:line="240" w:lineRule="auto"/>
-        <w:ind w:firstLine="420"/>
-        <w:jc w:val="both"/>
-        <w:rPr>
-          <w:rFonts w:ascii="Times New Roman" w:eastAsia="Times New Roman" w:hAnsi="Times New Roman" w:cs="Times New Roman"/>
-          <w:sz w:val="24"/>
-          <w:szCs w:val="24"/>
-          <w:lang w:eastAsia="es-ES"/>
-        </w:rPr>
-      </w:pPr>
-      <w:r>
-        <w:rPr>
-          <w:rFonts w:ascii="Times New Roman" w:eastAsia="Times New Roman" w:hAnsi="Times New Roman" w:cs="Times New Roman"/>
-          <w:color w:val="000000"/>
-          <w:sz w:val="24"/>
-          <w:szCs w:val="24"/>
-          <w:lang w:eastAsia="es-ES"/>
-        </w:rPr>
-        <w:t>Con el objetivo de solucionar este problema vamos a desarrollar una aplicación que permita poner en contacto a diferentes integrantes de una comunidad con la intención de que cada usuario pueda ofrecer sus habilidades y su tiempo así como demandar el de otro, en forma de favores. </w:t>
-      </w:r>
-      <w:r>
-        <w:rPr>
-          <w:rFonts w:ascii="Times New Roman" w:eastAsia="Times New Roman" w:hAnsi="Times New Roman" w:cs="Times New Roman"/>
-          <w:color w:val="000000"/>
-          <w:sz w:val="24"/>
-          <w:szCs w:val="24"/>
-          <w:lang w:eastAsia="es-ES"/>
-        </w:rPr>
-        <w:t>Consideramos que nuestro proyecto no solo ayuda a solucionar este problema social, sino que contribuye a crear un sentimiento de comunidad entre los usuarios que utilicen</w:t>
-      </w:r>
-      <w:r>
-        <w:rPr>
-          <w:rFonts w:ascii="Times New Roman" w:eastAsia="Times New Roman" w:hAnsi="Times New Roman" w:cs="Times New Roman"/>
-          <w:color w:val="000000"/>
-          <w:sz w:val="24"/>
-          <w:szCs w:val="24"/>
-          <w:lang w:eastAsia="es-ES"/>
-        </w:rPr>
-        <w:t xml:space="preserve"> la aplicación</w:t>
-      </w:r>
-      <w:r>
-        <w:rPr>
-          <w:rFonts w:ascii="Times New Roman" w:eastAsia="Times New Roman" w:hAnsi="Times New Roman" w:cs="Times New Roman"/>
-          <w:color w:val="000000"/>
-          <w:sz w:val="24"/>
-          <w:szCs w:val="24"/>
-          <w:lang w:eastAsia="es-ES"/>
-        </w:rPr>
-        <w:t>.</w:t>
-      </w:r>
-    </w:p>
-    <w:p>
-      <w:pPr>
-        <w:pStyle w:val="Prrafodelista"/>
-        <w:numPr>
-          <w:ilvl w:val="0"/>
-          <w:numId w:val="5"/>
-        </w:numPr>
-        <w:spacing w:line="240" w:lineRule="auto"/>
-        <w:jc w:val="both"/>
-        <w:rPr>
-          <w:rFonts w:ascii="Times New Roman" w:eastAsia="Times New Roman" w:hAnsi="Times New Roman" w:cs="Times New Roman"/>
-          <w:sz w:val="24"/>
-          <w:szCs w:val="24"/>
-          <w:lang w:eastAsia="es-ES"/>
-        </w:rPr>
-      </w:pPr>
-    </w:p>
-    <w:p>
-      <w:pPr>
-        <w:spacing w:line="240" w:lineRule="auto"/>
-        <w:ind w:firstLine="360"/>
-        <w:jc w:val="both"/>
-        <w:rPr>
-          <w:rFonts w:ascii="Times New Roman" w:eastAsia="Times New Roman" w:hAnsi="Times New Roman" w:cs="Times New Roman"/>
-          <w:color w:val="000000"/>
-          <w:sz w:val="24"/>
-          <w:szCs w:val="24"/>
-          <w:lang w:eastAsia="es-ES"/>
-        </w:rPr>
-      </w:pPr>
-      <w:r>
-        <w:rPr>
-          <w:rFonts w:ascii="Times New Roman" w:eastAsia="Times New Roman" w:hAnsi="Times New Roman" w:cs="Times New Roman"/>
-          <w:color w:val="000000"/>
-          <w:sz w:val="24"/>
-          <w:szCs w:val="24"/>
-          <w:lang w:eastAsia="es-ES"/>
-        </w:rPr>
-        <w:t>Entre el tipo de favores que incluirá la aplicación se encuentra la realización de recados, transporte de individuos, favores particulares (ej: cuidado de mascota) y muchos otros.</w:t>
-      </w:r>
-    </w:p>
-    <w:p>
-      <w:pPr>
-        <w:spacing w:line="240" w:lineRule="auto"/>
-        <w:ind w:firstLine="360"/>
-        <w:jc w:val="both"/>
-        <w:rPr>
-          <w:rFonts w:ascii="Times New Roman" w:eastAsia="Times New Roman" w:hAnsi="Times New Roman" w:cs="Times New Roman"/>
-          <w:color w:val="000000"/>
-          <w:sz w:val="24"/>
-          <w:szCs w:val="24"/>
-          <w:lang w:eastAsia="es-ES"/>
-        </w:rPr>
-      </w:pPr>
-    </w:p>
-    <w:p>
-      <w:pPr>
-        <w:pStyle w:val="Ttulo2"/>
-        <w:spacing w:after="500"/>
-        <w:ind w:firstLine="360"/>
-        <w:jc w:val="both"/>
-        <w:rPr>
-          <w:rFonts w:ascii="Times New Roman" w:hAnsi="Times New Roman"/>
-          <w:color w:val="161718" w:themeColor="text1"/>
-          <w:sz w:val="32"/>
-        </w:rPr>
-      </w:pPr>
-      <w:r>
-        <w:rPr>
-          <w:rFonts w:ascii="Times New Roman" w:hAnsi="Times New Roman"/>
-          <w:color w:val="161718" w:themeColor="text1"/>
-          <w:sz w:val="32"/>
-        </w:rPr>
-        <w:t>1.2 Propósito del plan</w:t>
-      </w:r>
-    </w:p>
-    <w:p>
-      <w:pPr>
-        <w:spacing w:line="240" w:lineRule="auto"/>
-        <w:ind w:firstLine="360"/>
-        <w:jc w:val="both"/>
-        <w:rPr>
-          <w:rFonts w:ascii="Times New Roman" w:eastAsia="Times New Roman" w:hAnsi="Times New Roman" w:cs="Times New Roman"/>
-          <w:sz w:val="24"/>
-          <w:szCs w:val="24"/>
-          <w:lang w:eastAsia="es-ES"/>
-        </w:rPr>
-      </w:pPr>
-      <w:r>
-        <w:rPr>
-          <w:rFonts w:ascii="Times New Roman" w:eastAsia="Times New Roman" w:hAnsi="Times New Roman" w:cs="Times New Roman"/>
-          <w:color w:val="000000"/>
-          <w:sz w:val="24"/>
-          <w:szCs w:val="24"/>
-          <w:lang w:eastAsia="es-ES"/>
-        </w:rPr>
-        <w:t>Nuestro proyecto está orientado a la obtención de diferentes recompensas por la realización de distintos favores publicados por otros usuarios. Por ello la aplicación está destinada a un público general, en especial aquellas personas que puedan ofrecer parte de su tiempo para ayudar a otras personas, y a aquellas que necesitadas de tiempo por el exceso de actividades en su día a día.</w:t>
-      </w:r>
-    </w:p>
-    <w:p>
-      <w:pPr>
-        <w:jc w:val="both"/>
-      </w:pPr>
-    </w:p>
-    <w:p>
-      <w:pPr>
-        <w:jc w:val="both"/>
-      </w:pPr>
-    </w:p>
-    <w:p>
-      <w:pPr>
-        <w:jc w:val="both"/>
-      </w:pPr>
-    </w:p>
-    <w:p>
-      <w:pPr>
-        <w:jc w:val="both"/>
-      </w:pPr>
-    </w:p>
-    <w:p>
-      <w:pPr>
-        <w:jc w:val="both"/>
-      </w:pPr>
-    </w:p>
-    <w:p>
-      <w:pPr>
-        <w:jc w:val="both"/>
-      </w:pPr>
-    </w:p>
-    <w:p>
-      <w:pPr>
-        <w:pStyle w:val="Ttulo2"/>
-        <w:spacing w:after="500"/>
-        <w:jc w:val="both"/>
-        <w:rPr>
-          <w:rFonts w:ascii="Times New Roman" w:hAnsi="Times New Roman"/>
-          <w:color w:val="161718" w:themeColor="text1"/>
-          <w:sz w:val="32"/>
-        </w:rPr>
-      </w:pPr>
-      <w:r>
-        <w:rPr>
-          <w:rFonts w:ascii="Times New Roman" w:hAnsi="Times New Roman"/>
-          <w:color w:val="161718" w:themeColor="text1"/>
-          <w:sz w:val="32"/>
-        </w:rPr>
-        <w:lastRenderedPageBreak/>
+        <w:pStyle w:val="Ttulo3"/>
+        <w:ind w:firstLine="720"/>
+        <w:rPr>
+          <w:rFonts w:eastAsia="Times New Roman" w:cs="Times New Roman"/>
+          <w:color w:val="auto"/>
+          <w:sz w:val="24"/>
+          <w:szCs w:val="24"/>
+          <w:lang w:eastAsia="es-ES"/>
+        </w:rPr>
+      </w:pPr>
+      <w:r>
         <w:t>1.2.1 Funciones principales</w:t>
       </w:r>
     </w:p>
     <w:tbl>
       <w:tblPr>
         <w:tblStyle w:val="Tablaconcuadrcula5oscura-nfasis4"/>
-        <w:tblpPr w:leftFromText="142" w:rightFromText="142" w:vertAnchor="page" w:horzAnchor="margin" w:tblpY="3109"/>
+        <w:tblpPr w:leftFromText="142" w:rightFromText="142" w:vertAnchor="page" w:horzAnchor="margin" w:tblpY="4548"/>
         <w:tblW w:w="5000" w:type="pct"/>
         <w:tblLook w:val="04A0" w:firstRow="1" w:lastRow="0" w:firstColumn="1" w:lastColumn="0" w:noHBand="0" w:noVBand="1"/>
       </w:tblPr>
@@ -498,7 +1043,7 @@
           </w:tcPr>
           <w:p>
             <w:pPr>
-              <w:jc w:val="both"/>
+              <w:jc w:val="center"/>
               <w:rPr>
                 <w:rFonts w:ascii="Times New Roman" w:hAnsi="Times New Roman" w:cs="Times New Roman"/>
                 <w:sz w:val="24"/>
@@ -513,8 +1058,14 @@
               </w:rPr>
               <w:t>Usuario</w:t>
             </w:r>
-            <w:bookmarkStart w:id="0" w:name="_GoBack"/>
-            <w:bookmarkEnd w:id="0"/>
+            <w:r>
+              <w:rPr>
+                <w:rFonts w:ascii="Times New Roman" w:hAnsi="Times New Roman" w:cs="Times New Roman"/>
+                <w:sz w:val="24"/>
+                <w:szCs w:val="20"/>
+              </w:rPr>
+              <w:t>s y empresas</w:t>
+            </w:r>
           </w:p>
         </w:tc>
         <w:tc>
@@ -608,7 +1159,7 @@
           </w:tcPr>
           <w:p>
             <w:pPr>
-              <w:jc w:val="both"/>
+              <w:jc w:val="center"/>
               <w:rPr>
                 <w:rFonts w:ascii="Times New Roman" w:hAnsi="Times New Roman" w:cs="Times New Roman"/>
                 <w:sz w:val="24"/>
@@ -650,8 +1201,20 @@
                 <w:szCs w:val="24"/>
                 <w:lang w:eastAsia="es-ES"/>
               </w:rPr>
-              <w:t>og-in y log-out</w:t>
+              <w:t>og-in y log-</w:t>
             </w:r>
+            <w:proofErr w:type="spellStart"/>
+            <w:r>
+              <w:rPr>
+                <w:rFonts w:ascii="Times New Roman" w:eastAsia="Times New Roman" w:hAnsi="Times New Roman" w:cs="Times New Roman"/>
+                <w:color w:val="000000"/>
+                <w:sz w:val="24"/>
+                <w:szCs w:val="24"/>
+                <w:lang w:eastAsia="es-ES"/>
+              </w:rPr>
+              <w:t>out</w:t>
+            </w:r>
+            <w:proofErr w:type="spellEnd"/>
           </w:p>
         </w:tc>
         <w:tc>
@@ -681,18 +1244,6 @@
               </w:rPr>
               <w:t>El usuario podrá iniciar y cerrar sesión cuando quiera (aunque esta se mantendrá abierta por defecto)</w:t>
             </w:r>
-          </w:p>
-          <w:p>
-            <w:pPr>
-              <w:jc w:val="both"/>
-              <w:cnfStyle w:val="000000000000" w:firstRow="0" w:lastRow="0" w:firstColumn="0" w:lastColumn="0" w:oddVBand="0" w:evenVBand="0" w:oddHBand="0" w:evenHBand="0" w:firstRowFirstColumn="0" w:firstRowLastColumn="0" w:lastRowFirstColumn="0" w:lastRowLastColumn="0"/>
-              <w:rPr>
-                <w:rFonts w:ascii="Times New Roman" w:hAnsi="Times New Roman" w:cs="Times New Roman"/>
-                <w:color w:val="161718" w:themeColor="text1"/>
-                <w:sz w:val="24"/>
-                <w:szCs w:val="20"/>
-              </w:rPr>
-            </w:pPr>
           </w:p>
         </w:tc>
       </w:tr>
@@ -705,11 +1256,110 @@
           <w:tcPr>
             <w:cnfStyle w:val="001000000000" w:firstRow="0" w:lastRow="0" w:firstColumn="1" w:lastColumn="0" w:oddVBand="0" w:evenVBand="0" w:oddHBand="0" w:evenHBand="0" w:firstRowFirstColumn="0" w:firstRowLastColumn="0" w:lastRowFirstColumn="0" w:lastRowLastColumn="0"/>
             <w:tcW w:w="1140" w:type="pct"/>
+            <w:vMerge/>
+          </w:tcPr>
+          <w:p>
+            <w:pPr>
+              <w:jc w:val="center"/>
+              <w:rPr>
+                <w:rFonts w:ascii="Times New Roman" w:hAnsi="Times New Roman" w:cs="Times New Roman"/>
+                <w:sz w:val="24"/>
+                <w:szCs w:val="20"/>
+              </w:rPr>
+            </w:pPr>
+          </w:p>
+        </w:tc>
+        <w:tc>
+          <w:tcPr>
+            <w:tcW w:w="1357" w:type="pct"/>
+          </w:tcPr>
+          <w:p>
+            <w:pPr>
+              <w:jc w:val="both"/>
+              <w:cnfStyle w:val="000000100000" w:firstRow="0" w:lastRow="0" w:firstColumn="0" w:lastColumn="0" w:oddVBand="0" w:evenVBand="0" w:oddHBand="1" w:evenHBand="0" w:firstRowFirstColumn="0" w:firstRowLastColumn="0" w:lastRowFirstColumn="0" w:lastRowLastColumn="0"/>
+              <w:rPr>
+                <w:rFonts w:ascii="Times New Roman" w:eastAsia="Times New Roman" w:hAnsi="Times New Roman" w:cs="Times New Roman"/>
+                <w:color w:val="000000"/>
+                <w:sz w:val="24"/>
+                <w:szCs w:val="24"/>
+                <w:lang w:eastAsia="es-ES"/>
+              </w:rPr>
+            </w:pPr>
+            <w:r>
+              <w:rPr>
+                <w:rFonts w:ascii="Times New Roman" w:eastAsia="Times New Roman" w:hAnsi="Times New Roman" w:cs="Times New Roman"/>
+                <w:color w:val="000000"/>
+                <w:sz w:val="24"/>
+                <w:szCs w:val="24"/>
+                <w:lang w:eastAsia="es-ES"/>
+              </w:rPr>
+              <w:t>Modificar perfil</w:t>
+            </w:r>
+          </w:p>
+        </w:tc>
+        <w:tc>
+          <w:tcPr>
+            <w:tcW w:w="2503" w:type="pct"/>
+          </w:tcPr>
+          <w:p>
+            <w:pPr>
+              <w:jc w:val="both"/>
+              <w:textAlignment w:val="baseline"/>
+              <w:cnfStyle w:val="000000100000" w:firstRow="0" w:lastRow="0" w:firstColumn="0" w:lastColumn="0" w:oddVBand="0" w:evenVBand="0" w:oddHBand="1" w:evenHBand="0" w:firstRowFirstColumn="0" w:firstRowLastColumn="0" w:lastRowFirstColumn="0" w:lastRowLastColumn="0"/>
+              <w:rPr>
+                <w:rFonts w:ascii="Times New Roman" w:eastAsia="Times New Roman" w:hAnsi="Times New Roman" w:cs="Times New Roman"/>
+                <w:color w:val="000000"/>
+                <w:sz w:val="24"/>
+                <w:szCs w:val="24"/>
+                <w:lang w:eastAsia="es-ES"/>
+              </w:rPr>
+            </w:pPr>
+            <w:r>
+              <w:rPr>
+                <w:rFonts w:ascii="Times New Roman" w:eastAsia="Times New Roman" w:hAnsi="Times New Roman" w:cs="Times New Roman"/>
+                <w:color w:val="000000"/>
+                <w:sz w:val="24"/>
+                <w:szCs w:val="24"/>
+                <w:lang w:eastAsia="es-ES"/>
+              </w:rPr>
+              <w:t xml:space="preserve">Aspectos concretos del perfil del usuario </w:t>
+            </w:r>
+            <w:r>
+              <w:rPr>
+                <w:rFonts w:ascii="Times New Roman" w:eastAsia="Times New Roman" w:hAnsi="Times New Roman" w:cs="Times New Roman"/>
+                <w:color w:val="000000"/>
+                <w:sz w:val="24"/>
+                <w:szCs w:val="24"/>
+                <w:lang w:eastAsia="es-ES"/>
+              </w:rPr>
+              <w:t xml:space="preserve">(e-mail, foto de perfil, contraseña…) </w:t>
+            </w:r>
+            <w:r>
+              <w:rPr>
+                <w:rFonts w:ascii="Times New Roman" w:eastAsia="Times New Roman" w:hAnsi="Times New Roman" w:cs="Times New Roman"/>
+                <w:color w:val="000000"/>
+                <w:sz w:val="24"/>
+                <w:szCs w:val="24"/>
+                <w:lang w:eastAsia="es-ES"/>
+              </w:rPr>
+              <w:t>podrán ser modificados en cualquier momento.</w:t>
+            </w:r>
+          </w:p>
+        </w:tc>
+      </w:tr>
+      <w:tr>
+        <w:trPr>
+          <w:trHeight w:val="327"/>
+        </w:trPr>
+        <w:tc>
+          <w:tcPr>
+            <w:cnfStyle w:val="001000000000" w:firstRow="0" w:lastRow="0" w:firstColumn="1" w:lastColumn="0" w:oddVBand="0" w:evenVBand="0" w:oddHBand="0" w:evenHBand="0" w:firstRowFirstColumn="0" w:firstRowLastColumn="0" w:lastRowFirstColumn="0" w:lastRowLastColumn="0"/>
+            <w:tcW w:w="1140" w:type="pct"/>
             <w:vMerge w:val="restart"/>
           </w:tcPr>
           <w:p>
             <w:pPr>
-              <w:jc w:val="both"/>
+              <w:jc w:val="center"/>
               <w:rPr>
                 <w:rFonts w:ascii="Times New Roman" w:hAnsi="Times New Roman" w:cs="Times New Roman"/>
                 <w:sz w:val="24"/>
@@ -734,7 +1384,7 @@
             <w:pPr>
               <w:jc w:val="both"/>
               <w:textAlignment w:val="baseline"/>
-              <w:cnfStyle w:val="000000100000" w:firstRow="0" w:lastRow="0" w:firstColumn="0" w:lastColumn="0" w:oddVBand="0" w:evenVBand="0" w:oddHBand="1" w:evenHBand="0" w:firstRowFirstColumn="0" w:firstRowLastColumn="0" w:lastRowFirstColumn="0" w:lastRowLastColumn="0"/>
+              <w:cnfStyle w:val="000000000000" w:firstRow="0" w:lastRow="0" w:firstColumn="0" w:lastColumn="0" w:oddVBand="0" w:evenVBand="0" w:oddHBand="0" w:evenHBand="0" w:firstRowFirstColumn="0" w:firstRowLastColumn="0" w:lastRowFirstColumn="0" w:lastRowLastColumn="0"/>
               <w:rPr>
                 <w:rFonts w:ascii="Times New Roman" w:eastAsia="Times New Roman" w:hAnsi="Times New Roman" w:cs="Times New Roman"/>
                 <w:color w:val="000000"/>
@@ -767,7 +1417,7 @@
           <w:p>
             <w:pPr>
               <w:jc w:val="both"/>
-              <w:cnfStyle w:val="000000100000" w:firstRow="0" w:lastRow="0" w:firstColumn="0" w:lastColumn="0" w:oddVBand="0" w:evenVBand="0" w:oddHBand="1" w:evenHBand="0" w:firstRowFirstColumn="0" w:firstRowLastColumn="0" w:lastRowFirstColumn="0" w:lastRowLastColumn="0"/>
+              <w:cnfStyle w:val="000000000000" w:firstRow="0" w:lastRow="0" w:firstColumn="0" w:lastColumn="0" w:oddVBand="0" w:evenVBand="0" w:oddHBand="0" w:evenHBand="0" w:firstRowFirstColumn="0" w:firstRowLastColumn="0" w:lastRowFirstColumn="0" w:lastRowLastColumn="0"/>
               <w:rPr>
                 <w:rFonts w:ascii="Times New Roman" w:hAnsi="Times New Roman" w:cs="Times New Roman"/>
                 <w:color w:val="161718" w:themeColor="text1"/>
@@ -784,7 +1434,7 @@
           <w:p>
             <w:pPr>
               <w:jc w:val="both"/>
-              <w:cnfStyle w:val="000000100000" w:firstRow="0" w:lastRow="0" w:firstColumn="0" w:lastColumn="0" w:oddVBand="0" w:evenVBand="0" w:oddHBand="1" w:evenHBand="0" w:firstRowFirstColumn="0" w:firstRowLastColumn="0" w:lastRowFirstColumn="0" w:lastRowLastColumn="0"/>
+              <w:cnfStyle w:val="000000000000" w:firstRow="0" w:lastRow="0" w:firstColumn="0" w:lastColumn="0" w:oddVBand="0" w:evenVBand="0" w:oddHBand="0" w:evenHBand="0" w:firstRowFirstColumn="0" w:firstRowLastColumn="0" w:lastRowFirstColumn="0" w:lastRowLastColumn="0"/>
               <w:rPr>
                 <w:rFonts w:ascii="Times New Roman" w:hAnsi="Times New Roman" w:cs="Times New Roman"/>
                 <w:color w:val="161718" w:themeColor="text1"/>
@@ -802,6 +1452,7 @@
               </w:rPr>
               <w:t xml:space="preserve">Un usuario podrá publicar un favor (una necesidad) ofreciendo una retribución (en </w:t>
             </w:r>
+            <w:proofErr w:type="spellStart"/>
             <w:r>
               <w:rPr>
                 <w:rFonts w:ascii="Times New Roman" w:eastAsia="Times New Roman" w:hAnsi="Times New Roman" w:cs="Times New Roman"/>
@@ -812,8 +1463,33 @@
                 <w:szCs w:val="24"/>
                 <w:lang w:eastAsia="es-ES"/>
               </w:rPr>
-              <w:t>grollis</w:t>
+              <w:t>grolli</w:t>
             </w:r>
+            <w:r>
+              <w:rPr>
+                <w:rFonts w:ascii="Times New Roman" w:eastAsia="Times New Roman" w:hAnsi="Times New Roman" w:cs="Times New Roman"/>
+                <w:i/>
+                <w:iCs/>
+                <w:color w:val="000000"/>
+                <w:sz w:val="24"/>
+                <w:szCs w:val="24"/>
+                <w:lang w:eastAsia="es-ES"/>
+              </w:rPr>
+              <w:t>e</w:t>
+            </w:r>
+            <w:r>
+              <w:rPr>
+                <w:rFonts w:ascii="Times New Roman" w:eastAsia="Times New Roman" w:hAnsi="Times New Roman" w:cs="Times New Roman"/>
+                <w:i/>
+                <w:iCs/>
+                <w:color w:val="000000"/>
+                <w:sz w:val="24"/>
+                <w:szCs w:val="24"/>
+                <w:lang w:eastAsia="es-ES"/>
+              </w:rPr>
+              <w:t>s</w:t>
+            </w:r>
+            <w:proofErr w:type="spellEnd"/>
             <w:r>
               <w:rPr>
                 <w:rFonts w:ascii="Times New Roman" w:eastAsia="Times New Roman" w:hAnsi="Times New Roman" w:cs="Times New Roman"/>
@@ -829,6 +1505,7 @@
       </w:tr>
       <w:tr>
         <w:trPr>
+          <w:cnfStyle w:val="000000100000" w:firstRow="0" w:lastRow="0" w:firstColumn="0" w:lastColumn="0" w:oddVBand="0" w:evenVBand="0" w:oddHBand="1" w:evenHBand="0" w:firstRowFirstColumn="0" w:firstRowLastColumn="0" w:lastRowFirstColumn="0" w:lastRowLastColumn="0"/>
           <w:trHeight w:val="327"/>
         </w:trPr>
         <w:tc>
@@ -839,7 +1516,7 @@
           </w:tcPr>
           <w:p>
             <w:pPr>
-              <w:jc w:val="both"/>
+              <w:jc w:val="center"/>
               <w:rPr>
                 <w:rFonts w:ascii="Times New Roman" w:hAnsi="Times New Roman" w:cs="Times New Roman"/>
                 <w:sz w:val="24"/>
@@ -856,7 +1533,7 @@
             <w:pPr>
               <w:jc w:val="both"/>
               <w:textAlignment w:val="baseline"/>
-              <w:cnfStyle w:val="000000000000" w:firstRow="0" w:lastRow="0" w:firstColumn="0" w:lastColumn="0" w:oddVBand="0" w:evenVBand="0" w:oddHBand="0" w:evenHBand="0" w:firstRowFirstColumn="0" w:firstRowLastColumn="0" w:lastRowFirstColumn="0" w:lastRowLastColumn="0"/>
+              <w:cnfStyle w:val="000000100000" w:firstRow="0" w:lastRow="0" w:firstColumn="0" w:lastColumn="0" w:oddVBand="0" w:evenVBand="0" w:oddHBand="1" w:evenHBand="0" w:firstRowFirstColumn="0" w:firstRowLastColumn="0" w:lastRowFirstColumn="0" w:lastRowLastColumn="0"/>
               <w:rPr>
                 <w:rFonts w:ascii="Times New Roman" w:hAnsi="Times New Roman" w:cs="Times New Roman"/>
                 <w:color w:val="161718" w:themeColor="text1"/>
@@ -894,7 +1571,7 @@
             <w:pPr>
               <w:jc w:val="both"/>
               <w:textAlignment w:val="baseline"/>
-              <w:cnfStyle w:val="000000000000" w:firstRow="0" w:lastRow="0" w:firstColumn="0" w:lastColumn="0" w:oddVBand="0" w:evenVBand="0" w:oddHBand="0" w:evenHBand="0" w:firstRowFirstColumn="0" w:firstRowLastColumn="0" w:lastRowFirstColumn="0" w:lastRowLastColumn="0"/>
+              <w:cnfStyle w:val="000000100000" w:firstRow="0" w:lastRow="0" w:firstColumn="0" w:lastColumn="0" w:oddVBand="0" w:evenVBand="0" w:oddHBand="1" w:evenHBand="0" w:firstRowFirstColumn="0" w:firstRowLastColumn="0" w:lastRowFirstColumn="0" w:lastRowLastColumn="0"/>
               <w:rPr>
                 <w:rFonts w:ascii="Times New Roman" w:eastAsia="Times New Roman" w:hAnsi="Times New Roman" w:cs="Times New Roman"/>
                 <w:color w:val="000000"/>
@@ -913,6 +1590,7 @@
               </w:rPr>
               <w:t xml:space="preserve">Un usuario puede ofrecer un favor (una habilidad específica o un recado normal) esperando una compensación concreta (en </w:t>
             </w:r>
+            <w:proofErr w:type="spellStart"/>
             <w:r>
               <w:rPr>
                 <w:rFonts w:ascii="Times New Roman" w:eastAsia="Times New Roman" w:hAnsi="Times New Roman" w:cs="Times New Roman"/>
@@ -923,8 +1601,33 @@
                 <w:szCs w:val="24"/>
                 <w:lang w:eastAsia="es-ES"/>
               </w:rPr>
-              <w:t>grollis</w:t>
+              <w:t>grolli</w:t>
             </w:r>
+            <w:r>
+              <w:rPr>
+                <w:rFonts w:ascii="Times New Roman" w:eastAsia="Times New Roman" w:hAnsi="Times New Roman" w:cs="Times New Roman"/>
+                <w:i/>
+                <w:iCs/>
+                <w:color w:val="000000"/>
+                <w:sz w:val="24"/>
+                <w:szCs w:val="24"/>
+                <w:lang w:eastAsia="es-ES"/>
+              </w:rPr>
+              <w:t>e</w:t>
+            </w:r>
+            <w:r>
+              <w:rPr>
+                <w:rFonts w:ascii="Times New Roman" w:eastAsia="Times New Roman" w:hAnsi="Times New Roman" w:cs="Times New Roman"/>
+                <w:i/>
+                <w:iCs/>
+                <w:color w:val="000000"/>
+                <w:sz w:val="24"/>
+                <w:szCs w:val="24"/>
+                <w:lang w:eastAsia="es-ES"/>
+              </w:rPr>
+              <w:t>s</w:t>
+            </w:r>
+            <w:proofErr w:type="spellEnd"/>
             <w:r>
               <w:rPr>
                 <w:rFonts w:ascii="Times New Roman" w:eastAsia="Times New Roman" w:hAnsi="Times New Roman" w:cs="Times New Roman"/>
@@ -939,7 +1642,7 @@
           <w:p>
             <w:pPr>
               <w:jc w:val="both"/>
-              <w:cnfStyle w:val="000000000000" w:firstRow="0" w:lastRow="0" w:firstColumn="0" w:lastColumn="0" w:oddVBand="0" w:evenVBand="0" w:oddHBand="0" w:evenHBand="0" w:firstRowFirstColumn="0" w:firstRowLastColumn="0" w:lastRowFirstColumn="0" w:lastRowLastColumn="0"/>
+              <w:cnfStyle w:val="000000100000" w:firstRow="0" w:lastRow="0" w:firstColumn="0" w:lastColumn="0" w:oddVBand="0" w:evenVBand="0" w:oddHBand="1" w:evenHBand="0" w:firstRowFirstColumn="0" w:firstRowLastColumn="0" w:lastRowFirstColumn="0" w:lastRowLastColumn="0"/>
               <w:rPr>
                 <w:rFonts w:ascii="Times New Roman" w:hAnsi="Times New Roman" w:cs="Times New Roman"/>
                 <w:color w:val="161718" w:themeColor="text1"/>
@@ -947,97 +1650,6 @@
                 <w:szCs w:val="20"/>
               </w:rPr>
             </w:pPr>
-          </w:p>
-        </w:tc>
-      </w:tr>
-      <w:tr>
-        <w:trPr>
-          <w:cnfStyle w:val="000000100000" w:firstRow="0" w:lastRow="0" w:firstColumn="0" w:lastColumn="0" w:oddVBand="0" w:evenVBand="0" w:oddHBand="1" w:evenHBand="0" w:firstRowFirstColumn="0" w:firstRowLastColumn="0" w:lastRowFirstColumn="0" w:lastRowLastColumn="0"/>
-          <w:trHeight w:val="352"/>
-        </w:trPr>
-        <w:tc>
-          <w:tcPr>
-            <w:cnfStyle w:val="001000000000" w:firstRow="0" w:lastRow="0" w:firstColumn="1" w:lastColumn="0" w:oddVBand="0" w:evenVBand="0" w:oddHBand="0" w:evenHBand="0" w:firstRowFirstColumn="0" w:firstRowLastColumn="0" w:lastRowFirstColumn="0" w:lastRowLastColumn="0"/>
-            <w:tcW w:w="1140" w:type="pct"/>
-            <w:vMerge/>
-          </w:tcPr>
-          <w:p>
-            <w:pPr>
-              <w:jc w:val="both"/>
-              <w:rPr>
-                <w:rFonts w:ascii="Times New Roman" w:hAnsi="Times New Roman" w:cs="Times New Roman"/>
-                <w:sz w:val="24"/>
-                <w:szCs w:val="20"/>
-              </w:rPr>
-            </w:pPr>
-          </w:p>
-        </w:tc>
-        <w:tc>
-          <w:tcPr>
-            <w:tcW w:w="1357" w:type="pct"/>
-          </w:tcPr>
-          <w:p>
-            <w:pPr>
-              <w:jc w:val="both"/>
-              <w:textAlignment w:val="baseline"/>
-              <w:cnfStyle w:val="000000100000" w:firstRow="0" w:lastRow="0" w:firstColumn="0" w:lastColumn="0" w:oddVBand="0" w:evenVBand="0" w:oddHBand="1" w:evenHBand="0" w:firstRowFirstColumn="0" w:firstRowLastColumn="0" w:lastRowFirstColumn="0" w:lastRowLastColumn="0"/>
-              <w:rPr>
-                <w:rFonts w:ascii="Times New Roman" w:eastAsia="Times New Roman" w:hAnsi="Times New Roman" w:cs="Times New Roman"/>
-                <w:color w:val="000000"/>
-                <w:sz w:val="24"/>
-                <w:szCs w:val="24"/>
-                <w:lang w:eastAsia="es-ES"/>
-              </w:rPr>
-            </w:pPr>
-            <w:r>
-              <w:rPr>
-                <w:rFonts w:ascii="Times New Roman" w:eastAsia="Times New Roman" w:hAnsi="Times New Roman" w:cs="Times New Roman"/>
-                <w:color w:val="000000"/>
-                <w:sz w:val="24"/>
-                <w:szCs w:val="24"/>
-                <w:lang w:eastAsia="es-ES"/>
-              </w:rPr>
-              <w:t xml:space="preserve">Realizar favor </w:t>
-            </w:r>
-          </w:p>
-          <w:p>
-            <w:pPr>
-              <w:jc w:val="both"/>
-              <w:cnfStyle w:val="000000100000" w:firstRow="0" w:lastRow="0" w:firstColumn="0" w:lastColumn="0" w:oddVBand="0" w:evenVBand="0" w:oddHBand="1" w:evenHBand="0" w:firstRowFirstColumn="0" w:firstRowLastColumn="0" w:lastRowFirstColumn="0" w:lastRowLastColumn="0"/>
-              <w:rPr>
-                <w:rFonts w:ascii="Times New Roman" w:hAnsi="Times New Roman" w:cs="Times New Roman"/>
-                <w:color w:val="161718" w:themeColor="text1"/>
-                <w:sz w:val="24"/>
-                <w:szCs w:val="20"/>
-              </w:rPr>
-            </w:pPr>
-          </w:p>
-        </w:tc>
-        <w:tc>
-          <w:tcPr>
-            <w:tcW w:w="2503" w:type="pct"/>
-          </w:tcPr>
-          <w:p>
-            <w:pPr>
-              <w:jc w:val="both"/>
-              <w:cnfStyle w:val="000000100000" w:firstRow="0" w:lastRow="0" w:firstColumn="0" w:lastColumn="0" w:oddVBand="0" w:evenVBand="0" w:oddHBand="1" w:evenHBand="0" w:firstRowFirstColumn="0" w:firstRowLastColumn="0" w:lastRowFirstColumn="0" w:lastRowLastColumn="0"/>
-              <w:rPr>
-                <w:rFonts w:ascii="Times New Roman" w:hAnsi="Times New Roman" w:cs="Times New Roman"/>
-                <w:color w:val="161718" w:themeColor="text1"/>
-                <w:sz w:val="24"/>
-                <w:szCs w:val="20"/>
-              </w:rPr>
-            </w:pPr>
-            <w:r>
-              <w:rPr>
-                <w:rFonts w:ascii="Times New Roman" w:eastAsia="Times New Roman" w:hAnsi="Times New Roman" w:cs="Times New Roman"/>
-                <w:color w:val="000000"/>
-                <w:sz w:val="24"/>
-                <w:szCs w:val="24"/>
-                <w:lang w:eastAsia="es-ES"/>
-              </w:rPr>
-              <w:t>Un usuario puede adjudicarse un favor con la motivación de obtener una retribución (en grollis) tras su realización.</w:t>
-            </w:r>
           </w:p>
         </w:tc>
       </w:tr>
@@ -1053,7 +1665,7 @@
           </w:tcPr>
           <w:p>
             <w:pPr>
-              <w:jc w:val="both"/>
+              <w:jc w:val="center"/>
               <w:rPr>
                 <w:rFonts w:ascii="Times New Roman" w:hAnsi="Times New Roman" w:cs="Times New Roman"/>
                 <w:sz w:val="24"/>
@@ -1087,7 +1699,17 @@
                 <w:szCs w:val="24"/>
                 <w:lang w:eastAsia="es-ES"/>
               </w:rPr>
-              <w:t>Atribuirse favor</w:t>
+              <w:t>Seleccionar y realizar</w:t>
+            </w:r>
+            <w:r>
+              <w:rPr>
+                <w:rFonts w:ascii="Times New Roman" w:eastAsia="Times New Roman" w:hAnsi="Times New Roman" w:cs="Times New Roman"/>
+                <w:color w:val="000000"/>
+                <w:sz w:val="24"/>
+                <w:szCs w:val="24"/>
+                <w:lang w:eastAsia="es-ES"/>
+              </w:rPr>
+              <w:t xml:space="preserve"> favor </w:t>
             </w:r>
           </w:p>
           <w:p>
@@ -1126,17 +1748,52 @@
                 <w:szCs w:val="24"/>
                 <w:lang w:eastAsia="es-ES"/>
               </w:rPr>
-              <w:t>Un usuario que necesite un favor ya ofrecido podrá reservarlo</w:t>
+              <w:t xml:space="preserve">Un usuario puede adjudicarse un favor con la motivación de obtener una retribución (en </w:t>
+            </w:r>
+            <w:proofErr w:type="spellStart"/>
+            <w:r>
+              <w:rPr>
+                <w:rFonts w:ascii="Times New Roman" w:eastAsia="Times New Roman" w:hAnsi="Times New Roman" w:cs="Times New Roman"/>
+                <w:i/>
+                <w:color w:val="000000"/>
+                <w:sz w:val="24"/>
+                <w:szCs w:val="24"/>
+                <w:lang w:eastAsia="es-ES"/>
+              </w:rPr>
+              <w:t>grolli</w:t>
             </w:r>
             <w:r>
               <w:rPr>
                 <w:rFonts w:ascii="Times New Roman" w:eastAsia="Times New Roman" w:hAnsi="Times New Roman" w:cs="Times New Roman"/>
+                <w:i/>
                 <w:color w:val="000000"/>
                 <w:sz w:val="24"/>
                 <w:szCs w:val="24"/>
                 <w:lang w:eastAsia="es-ES"/>
               </w:rPr>
-              <w:t>, para llevarlo a cabo.</w:t>
+              <w:t>e</w:t>
+            </w:r>
+            <w:r>
+              <w:rPr>
+                <w:rFonts w:ascii="Times New Roman" w:eastAsia="Times New Roman" w:hAnsi="Times New Roman" w:cs="Times New Roman"/>
+                <w:i/>
+                <w:color w:val="000000"/>
+                <w:sz w:val="24"/>
+                <w:szCs w:val="24"/>
+                <w:lang w:eastAsia="es-ES"/>
+              </w:rPr>
+              <w:t>s</w:t>
+            </w:r>
+            <w:proofErr w:type="spellEnd"/>
+            <w:r>
+              <w:rPr>
+                <w:rFonts w:ascii="Times New Roman" w:eastAsia="Times New Roman" w:hAnsi="Times New Roman" w:cs="Times New Roman"/>
+                <w:color w:val="000000"/>
+                <w:sz w:val="24"/>
+                <w:szCs w:val="24"/>
+                <w:lang w:eastAsia="es-ES"/>
+              </w:rPr>
+              <w:t>) tras su realización.</w:t>
             </w:r>
           </w:p>
         </w:tc>
@@ -1154,7 +1811,7 @@
           </w:tcPr>
           <w:p>
             <w:pPr>
-              <w:jc w:val="both"/>
+              <w:jc w:val="center"/>
               <w:rPr>
                 <w:rFonts w:ascii="Times New Roman" w:hAnsi="Times New Roman" w:cs="Times New Roman"/>
                 <w:sz w:val="24"/>
@@ -1244,7 +1901,7 @@
           </w:tcPr>
           <w:p>
             <w:pPr>
-              <w:jc w:val="both"/>
+              <w:jc w:val="center"/>
               <w:rPr>
                 <w:rFonts w:ascii="Times New Roman" w:hAnsi="Times New Roman" w:cs="Times New Roman"/>
                 <w:sz w:val="24"/>
@@ -1288,6 +1945,7 @@
               </w:rPr>
               <w:t xml:space="preserve">Compra de </w:t>
             </w:r>
+            <w:proofErr w:type="spellStart"/>
             <w:r>
               <w:rPr>
                 <w:rFonts w:ascii="Times New Roman" w:eastAsia="Times New Roman" w:hAnsi="Times New Roman" w:cs="Times New Roman"/>
@@ -1298,8 +1956,33 @@
                 <w:szCs w:val="24"/>
                 <w:lang w:eastAsia="es-ES"/>
               </w:rPr>
-              <w:t>grollis</w:t>
+              <w:t>grolli</w:t>
             </w:r>
+            <w:r>
+              <w:rPr>
+                <w:rFonts w:ascii="Times New Roman" w:eastAsia="Times New Roman" w:hAnsi="Times New Roman" w:cs="Times New Roman"/>
+                <w:i/>
+                <w:iCs/>
+                <w:color w:val="000000"/>
+                <w:sz w:val="24"/>
+                <w:szCs w:val="24"/>
+                <w:lang w:eastAsia="es-ES"/>
+              </w:rPr>
+              <w:t>e</w:t>
+            </w:r>
+            <w:r>
+              <w:rPr>
+                <w:rFonts w:ascii="Times New Roman" w:eastAsia="Times New Roman" w:hAnsi="Times New Roman" w:cs="Times New Roman"/>
+                <w:i/>
+                <w:iCs/>
+                <w:color w:val="000000"/>
+                <w:sz w:val="24"/>
+                <w:szCs w:val="24"/>
+                <w:lang w:eastAsia="es-ES"/>
+              </w:rPr>
+              <w:t>s</w:t>
+            </w:r>
+            <w:proofErr w:type="spellEnd"/>
           </w:p>
           <w:p>
             <w:pPr>
@@ -1339,6 +2022,7 @@
               </w:rPr>
               <w:t xml:space="preserve">Los usuarios podrán pagar en la aplicación para recibir </w:t>
             </w:r>
+            <w:proofErr w:type="spellStart"/>
             <w:r>
               <w:rPr>
                 <w:rFonts w:ascii="Times New Roman" w:eastAsia="Times New Roman" w:hAnsi="Times New Roman" w:cs="Times New Roman"/>
@@ -1349,8 +2033,33 @@
                 <w:szCs w:val="24"/>
                 <w:lang w:eastAsia="es-ES"/>
               </w:rPr>
-              <w:t>grollis</w:t>
+              <w:t>grolli</w:t>
             </w:r>
+            <w:r>
+              <w:rPr>
+                <w:rFonts w:ascii="Times New Roman" w:eastAsia="Times New Roman" w:hAnsi="Times New Roman" w:cs="Times New Roman"/>
+                <w:i/>
+                <w:iCs/>
+                <w:color w:val="000000"/>
+                <w:sz w:val="24"/>
+                <w:szCs w:val="24"/>
+                <w:lang w:eastAsia="es-ES"/>
+              </w:rPr>
+              <w:t>e</w:t>
+            </w:r>
+            <w:r>
+              <w:rPr>
+                <w:rFonts w:ascii="Times New Roman" w:eastAsia="Times New Roman" w:hAnsi="Times New Roman" w:cs="Times New Roman"/>
+                <w:i/>
+                <w:iCs/>
+                <w:color w:val="000000"/>
+                <w:sz w:val="24"/>
+                <w:szCs w:val="24"/>
+                <w:lang w:eastAsia="es-ES"/>
+              </w:rPr>
+              <w:t>s</w:t>
+            </w:r>
+            <w:proofErr w:type="spellEnd"/>
             <w:r>
               <w:rPr>
                 <w:rFonts w:ascii="Times New Roman" w:eastAsia="Times New Roman" w:hAnsi="Times New Roman" w:cs="Times New Roman"/>
@@ -1377,7 +2086,7 @@
           </w:tcPr>
           <w:p>
             <w:pPr>
-              <w:jc w:val="both"/>
+              <w:jc w:val="center"/>
               <w:rPr>
                 <w:rFonts w:ascii="Times New Roman" w:hAnsi="Times New Roman" w:cs="Times New Roman"/>
                 <w:sz w:val="24"/>
@@ -1408,27 +2117,7 @@
                 <w:sz w:val="24"/>
                 <w:szCs w:val="20"/>
               </w:rPr>
-              <w:t xml:space="preserve">Intercambiar </w:t>
-            </w:r>
-            <w:r>
-              <w:rPr>
-                <w:rFonts w:ascii="Times New Roman" w:hAnsi="Times New Roman" w:cs="Times New Roman"/>
-                <w:i/>
-                <w:iCs/>
-                <w:color w:val="161718" w:themeColor="text1"/>
-                <w:sz w:val="24"/>
-                <w:szCs w:val="20"/>
-              </w:rPr>
-              <w:t>grollis</w:t>
-            </w:r>
-            <w:r>
-              <w:rPr>
-                <w:rFonts w:ascii="Times New Roman" w:hAnsi="Times New Roman" w:cs="Times New Roman"/>
-                <w:color w:val="161718" w:themeColor="text1"/>
-                <w:sz w:val="24"/>
-                <w:szCs w:val="20"/>
-              </w:rPr>
-              <w:t xml:space="preserve"> por premios</w:t>
+              <w:t>Solicitar premios</w:t>
             </w:r>
           </w:p>
         </w:tc>
@@ -1454,7 +2143,46 @@
                 <w:sz w:val="24"/>
                 <w:szCs w:val="20"/>
               </w:rPr>
-              <w:t>Si el usuario tiene suficientes unidades de la moneda virtual podrá intercambiarlas por premios de amazon.</w:t>
+              <w:t xml:space="preserve">Si el usuario tiene suficientes </w:t>
+            </w:r>
+            <w:proofErr w:type="spellStart"/>
+            <w:r>
+              <w:rPr>
+                <w:rFonts w:ascii="Times New Roman" w:hAnsi="Times New Roman" w:cs="Times New Roman"/>
+                <w:i/>
+                <w:color w:val="161718" w:themeColor="text1"/>
+                <w:sz w:val="24"/>
+                <w:szCs w:val="20"/>
+              </w:rPr>
+              <w:t>grollies</w:t>
+            </w:r>
+            <w:proofErr w:type="spellEnd"/>
+            <w:r>
+              <w:rPr>
+                <w:rFonts w:ascii="Times New Roman" w:hAnsi="Times New Roman" w:cs="Times New Roman"/>
+                <w:color w:val="161718" w:themeColor="text1"/>
+                <w:sz w:val="24"/>
+                <w:szCs w:val="20"/>
+              </w:rPr>
+              <w:t xml:space="preserve"> podrá intercambiarlas por premios de </w:t>
+            </w:r>
+            <w:r>
+              <w:rPr>
+                <w:rFonts w:ascii="Times New Roman" w:hAnsi="Times New Roman" w:cs="Times New Roman"/>
+                <w:color w:val="161718" w:themeColor="text1"/>
+                <w:sz w:val="24"/>
+                <w:szCs w:val="20"/>
+              </w:rPr>
+              <w:t>A</w:t>
+            </w:r>
+            <w:r>
+              <w:rPr>
+                <w:rFonts w:ascii="Times New Roman" w:hAnsi="Times New Roman" w:cs="Times New Roman"/>
+                <w:color w:val="161718" w:themeColor="text1"/>
+                <w:sz w:val="24"/>
+                <w:szCs w:val="20"/>
+              </w:rPr>
+              <w:t>mazon.</w:t>
             </w:r>
           </w:p>
         </w:tc>
@@ -1467,11 +2195,10 @@
           <w:tcPr>
             <w:cnfStyle w:val="001000000000" w:firstRow="0" w:lastRow="0" w:firstColumn="1" w:lastColumn="0" w:oddVBand="0" w:evenVBand="0" w:oddHBand="0" w:evenHBand="0" w:firstRowFirstColumn="0" w:firstRowLastColumn="0" w:lastRowFirstColumn="0" w:lastRowLastColumn="0"/>
             <w:tcW w:w="1140" w:type="pct"/>
-            <w:vMerge w:val="restart"/>
           </w:tcPr>
           <w:p>
             <w:pPr>
-              <w:jc w:val="both"/>
+              <w:jc w:val="center"/>
               <w:rPr>
                 <w:rFonts w:ascii="Times New Roman" w:hAnsi="Times New Roman" w:cs="Times New Roman"/>
                 <w:sz w:val="24"/>
@@ -1512,6 +2239,15 @@
               </w:rPr>
               <w:t xml:space="preserve">Buscar favores </w:t>
             </w:r>
+            <w:r>
+              <w:rPr>
+                <w:rFonts w:ascii="Times New Roman" w:hAnsi="Times New Roman" w:cs="Times New Roman"/>
+                <w:color w:val="161718" w:themeColor="text1"/>
+                <w:sz w:val="24"/>
+                <w:szCs w:val="20"/>
+              </w:rPr>
+              <w:t>por filtro</w:t>
+            </w:r>
           </w:p>
         </w:tc>
         <w:tc>
@@ -1536,82 +2272,16 @@
                 <w:sz w:val="24"/>
                 <w:szCs w:val="20"/>
               </w:rPr>
-              <w:t>Un usuario puede buscar favores por su nombre.</w:t>
+              <w:t>Un usuario pue</w:t>
             </w:r>
-          </w:p>
-        </w:tc>
-      </w:tr>
-      <w:tr>
-        <w:trPr>
-          <w:cnfStyle w:val="000000100000" w:firstRow="0" w:lastRow="0" w:firstColumn="0" w:lastColumn="0" w:oddVBand="0" w:evenVBand="0" w:oddHBand="1" w:evenHBand="0" w:firstRowFirstColumn="0" w:firstRowLastColumn="0" w:lastRowFirstColumn="0" w:lastRowLastColumn="0"/>
-          <w:trHeight w:val="352"/>
-        </w:trPr>
-        <w:tc>
-          <w:tcPr>
-            <w:cnfStyle w:val="001000000000" w:firstRow="0" w:lastRow="0" w:firstColumn="1" w:lastColumn="0" w:oddVBand="0" w:evenVBand="0" w:oddHBand="0" w:evenHBand="0" w:firstRowFirstColumn="0" w:firstRowLastColumn="0" w:lastRowFirstColumn="0" w:lastRowLastColumn="0"/>
-            <w:tcW w:w="1140" w:type="pct"/>
-            <w:vMerge/>
-          </w:tcPr>
-          <w:p>
-            <w:pPr>
-              <w:jc w:val="both"/>
-              <w:rPr>
-                <w:rFonts w:ascii="Times New Roman" w:hAnsi="Times New Roman" w:cs="Times New Roman"/>
-                <w:sz w:val="24"/>
-                <w:szCs w:val="20"/>
-              </w:rPr>
-            </w:pPr>
-          </w:p>
-        </w:tc>
-        <w:tc>
-          <w:tcPr>
-            <w:tcW w:w="1357" w:type="pct"/>
-          </w:tcPr>
-          <w:p>
-            <w:pPr>
-              <w:jc w:val="both"/>
-              <w:cnfStyle w:val="000000100000" w:firstRow="0" w:lastRow="0" w:firstColumn="0" w:lastColumn="0" w:oddVBand="0" w:evenVBand="0" w:oddHBand="1" w:evenHBand="0" w:firstRowFirstColumn="0" w:firstRowLastColumn="0" w:lastRowFirstColumn="0" w:lastRowLastColumn="0"/>
+            <w:r>
               <w:rPr>
                 <w:rFonts w:ascii="Times New Roman" w:hAnsi="Times New Roman" w:cs="Times New Roman"/>
                 <w:color w:val="161718" w:themeColor="text1"/>
                 <w:sz w:val="24"/>
                 <w:szCs w:val="20"/>
               </w:rPr>
-            </w:pPr>
-            <w:r>
-              <w:rPr>
-                <w:rFonts w:ascii="Times New Roman" w:hAnsi="Times New Roman" w:cs="Times New Roman"/>
-                <w:color w:val="161718" w:themeColor="text1"/>
-                <w:sz w:val="24"/>
-                <w:szCs w:val="20"/>
-              </w:rPr>
-              <w:t>Buscar favores cerca</w:t>
-            </w:r>
-          </w:p>
-        </w:tc>
-        <w:tc>
-          <w:tcPr>
-            <w:tcW w:w="2503" w:type="pct"/>
-          </w:tcPr>
-          <w:p>
-            <w:pPr>
-              <w:jc w:val="both"/>
-              <w:cnfStyle w:val="000000100000" w:firstRow="0" w:lastRow="0" w:firstColumn="0" w:lastColumn="0" w:oddVBand="0" w:evenVBand="0" w:oddHBand="1" w:evenHBand="0" w:firstRowFirstColumn="0" w:firstRowLastColumn="0" w:lastRowFirstColumn="0" w:lastRowLastColumn="0"/>
-              <w:rPr>
-                <w:rFonts w:ascii="Times New Roman" w:hAnsi="Times New Roman" w:cs="Times New Roman"/>
-                <w:color w:val="161718" w:themeColor="text1"/>
-                <w:sz w:val="24"/>
-                <w:szCs w:val="20"/>
-              </w:rPr>
-            </w:pPr>
-            <w:r>
-              <w:rPr>
-                <w:rFonts w:ascii="Times New Roman" w:hAnsi="Times New Roman" w:cs="Times New Roman"/>
-                <w:color w:val="161718" w:themeColor="text1"/>
-                <w:sz w:val="24"/>
-                <w:szCs w:val="20"/>
-              </w:rPr>
-              <w:t>Un usuario puede buscar favores por distancia a su localización.</w:t>
+              <w:t>de buscar favores filtrando por diferentes características como su nombre, localización, etc.</w:t>
             </w:r>
           </w:p>
         </w:tc>
@@ -1629,20 +2299,78 @@
           <w:lang w:eastAsia="es-ES"/>
         </w:rPr>
       </w:pPr>
-      <w:r>
-        <w:rPr>
-          <w:rFonts w:ascii="Times New Roman" w:eastAsia="Times New Roman" w:hAnsi="Times New Roman" w:cs="Times New Roman"/>
-          <w:color w:val="000000"/>
-          <w:sz w:val="24"/>
-          <w:szCs w:val="24"/>
-          <w:lang w:eastAsia="es-ES"/>
-        </w:rPr>
-        <w:t>La aplicación tiene diferentes funcionalidades las cuales hemos dividido en 4 módulos. Cualquier usuario con la aplicación podrá llevar acabo estas operaciones.</w:t>
-      </w:r>
     </w:p>
     <w:p>
       <w:pPr>
         <w:spacing w:line="240" w:lineRule="auto"/>
+        <w:ind w:firstLine="720"/>
+        <w:jc w:val="both"/>
+        <w:rPr>
+          <w:rFonts w:ascii="Times New Roman" w:eastAsia="Times New Roman" w:hAnsi="Times New Roman" w:cs="Times New Roman"/>
+          <w:color w:val="000000"/>
+          <w:sz w:val="24"/>
+          <w:szCs w:val="24"/>
+          <w:lang w:eastAsia="es-ES"/>
+        </w:rPr>
+      </w:pPr>
+      <w:r>
+        <w:rPr>
+          <w:rFonts w:ascii="Times New Roman" w:eastAsia="Times New Roman" w:hAnsi="Times New Roman" w:cs="Times New Roman"/>
+          <w:color w:val="000000"/>
+          <w:sz w:val="24"/>
+          <w:szCs w:val="24"/>
+          <w:lang w:eastAsia="es-ES"/>
+        </w:rPr>
+        <w:t xml:space="preserve">Las principales operaciones realizables en nuestra </w:t>
+      </w:r>
+      <w:proofErr w:type="spellStart"/>
+      <w:r>
+        <w:rPr>
+          <w:rFonts w:ascii="Times New Roman" w:eastAsia="Times New Roman" w:hAnsi="Times New Roman" w:cs="Times New Roman"/>
+          <w:color w:val="000000"/>
+          <w:sz w:val="24"/>
+          <w:szCs w:val="24"/>
+          <w:lang w:eastAsia="es-ES"/>
+        </w:rPr>
+        <w:t>apliación</w:t>
+      </w:r>
+      <w:proofErr w:type="spellEnd"/>
+      <w:r>
+        <w:rPr>
+          <w:rFonts w:ascii="Times New Roman" w:eastAsia="Times New Roman" w:hAnsi="Times New Roman" w:cs="Times New Roman"/>
+          <w:color w:val="000000"/>
+          <w:sz w:val="24"/>
+          <w:szCs w:val="24"/>
+          <w:lang w:eastAsia="es-ES"/>
+        </w:rPr>
+        <w:t xml:space="preserve"> que explican el funcionamiento genérico de </w:t>
+      </w:r>
+      <w:proofErr w:type="gramStart"/>
+      <w:r>
+        <w:rPr>
+          <w:rFonts w:ascii="Times New Roman" w:eastAsia="Times New Roman" w:hAnsi="Times New Roman" w:cs="Times New Roman"/>
+          <w:color w:val="000000"/>
+          <w:sz w:val="24"/>
+          <w:szCs w:val="24"/>
+          <w:lang w:eastAsia="es-ES"/>
+        </w:rPr>
+        <w:t>esta,</w:t>
+      </w:r>
+      <w:proofErr w:type="gramEnd"/>
+      <w:r>
+        <w:rPr>
+          <w:rFonts w:ascii="Times New Roman" w:eastAsia="Times New Roman" w:hAnsi="Times New Roman" w:cs="Times New Roman"/>
+          <w:color w:val="000000"/>
+          <w:sz w:val="24"/>
+          <w:szCs w:val="24"/>
+          <w:lang w:eastAsia="es-ES"/>
+        </w:rPr>
+        <w:t xml:space="preserve"> son las siguientes:</w:t>
+      </w:r>
+    </w:p>
+    <w:p>
+      <w:pPr>
+        <w:spacing w:line="240" w:lineRule="auto"/>
         <w:jc w:val="both"/>
         <w:rPr>
           <w:rFonts w:ascii="Times New Roman" w:hAnsi="Times New Roman"/>
@@ -1653,15 +2381,10 @@
     </w:p>
     <w:p>
       <w:pPr>
-        <w:pStyle w:val="Ttulo2"/>
-        <w:spacing w:after="500"/>
-        <w:ind w:left="360"/>
-        <w:jc w:val="both"/>
-        <w:rPr>
-          <w:rFonts w:ascii="Times New Roman" w:hAnsi="Times New Roman"/>
-          <w:b w:val="0"/>
-          <w:sz w:val="26"/>
-          <w:szCs w:val="26"/>
+        <w:rPr>
+          <w:b/>
+          <w:bCs/>
+          <w:color w:val="A4063E" w:themeColor="accent6"/>
         </w:rPr>
         <w:sectPr>
           <w:headerReference w:type="default" r:id="rId8"/>
@@ -1675,28 +2398,43 @@
           <w:docGrid w:linePitch="381"/>
         </w:sectPr>
       </w:pPr>
+      <w:r>
+        <w:rPr>
+          <w:b/>
+          <w:bCs/>
+          <w:color w:val="A4063E" w:themeColor="accent6"/>
+        </w:rPr>
+        <w:t>*</w:t>
+      </w:r>
+      <w:proofErr w:type="spellStart"/>
+      <w:r>
+        <w:rPr>
+          <w:b/>
+          <w:bCs/>
+          <w:color w:val="A4063E" w:themeColor="accent6"/>
+        </w:rPr>
+        <w:t>Grollies</w:t>
+      </w:r>
+      <w:proofErr w:type="spellEnd"/>
+      <w:r>
+        <w:rPr>
+          <w:b/>
+          <w:bCs/>
+          <w:color w:val="A4063E" w:themeColor="accent6"/>
+        </w:rPr>
+        <w:t>: Moneda virtual que representa el tiempo en nuestra aplicación</w:t>
+      </w:r>
     </w:p>
     <w:p>
       <w:pPr>
-        <w:pStyle w:val="Ttulo2"/>
-        <w:spacing w:after="500"/>
-        <w:jc w:val="both"/>
-        <w:rPr>
-          <w:rFonts w:ascii="Times New Roman" w:hAnsi="Times New Roman"/>
-          <w:color w:val="161718" w:themeColor="text1"/>
-          <w:sz w:val="32"/>
-        </w:rPr>
-      </w:pPr>
-      <w:r>
-        <w:rPr>
-          <w:rFonts w:ascii="Times New Roman" w:hAnsi="Times New Roman"/>
-          <w:color w:val="161718" w:themeColor="text1"/>
-          <w:sz w:val="32"/>
-        </w:rPr>
+        <w:pStyle w:val="Ttulo3"/>
+      </w:pPr>
+      <w:r>
         <w:lastRenderedPageBreak/>
         <w:t>1.2.2 Aspectos de rendimiento</w:t>
       </w:r>
     </w:p>
+    <w:p/>
     <w:p>
       <w:pPr>
         <w:spacing w:line="240" w:lineRule="auto"/>
@@ -1712,25 +2450,225 @@
       <w:r>
         <w:rPr>
           <w:rFonts w:ascii="Times New Roman" w:eastAsia="Times New Roman" w:hAnsi="Times New Roman" w:cs="Times New Roman"/>
-          <w:color w:val="000000"/>
-          <w:sz w:val="24"/>
-          <w:szCs w:val="24"/>
-          <w:lang w:eastAsia="es-ES"/>
-        </w:rPr>
-        <w:t>Tenemos la intención de que nuestra app tenga un mercado nacional en un principio sin descartar el objetivo internacional, además el público objetivo es amplio. Por esta razón, el servidor va a tener que ser capaz de almacenar la información de una cantidad superior a los 100.000 usuarios (al menos en un comienzo) en una base de datos cuyo manejo tiene que estar organizado de manera que el registro de varios usuarios o el acceso simultáneo de varios de ellos no aumente el tiempo de respuesta de la aplicación.</w:t>
-      </w:r>
-    </w:p>
-    <w:p>
-      <w:pPr>
-        <w:spacing w:line="240" w:lineRule="auto"/>
-        <w:jc w:val="both"/>
-        <w:rPr>
-          <w:rFonts w:ascii="Times New Roman" w:eastAsia="Times New Roman" w:hAnsi="Times New Roman" w:cs="Times New Roman"/>
-          <w:sz w:val="24"/>
-          <w:szCs w:val="24"/>
-          <w:lang w:eastAsia="es-ES"/>
-        </w:rPr>
-      </w:pPr>
+          <w:b/>
+          <w:bCs/>
+          <w:color w:val="A4063E" w:themeColor="accent6"/>
+          <w:sz w:val="24"/>
+          <w:szCs w:val="24"/>
+          <w:lang w:eastAsia="es-ES"/>
+        </w:rPr>
+        <w:t>La aplicación se basa</w:t>
+      </w:r>
+      <w:r>
+        <w:rPr>
+          <w:rFonts w:ascii="Times New Roman" w:eastAsia="Times New Roman" w:hAnsi="Times New Roman" w:cs="Times New Roman"/>
+          <w:b/>
+          <w:bCs/>
+          <w:color w:val="A4063E" w:themeColor="accent6"/>
+          <w:sz w:val="24"/>
+          <w:szCs w:val="24"/>
+          <w:lang w:eastAsia="es-ES"/>
+        </w:rPr>
+        <w:t xml:space="preserve"> en el almacenamiento de los datos de usuarios y en las operaciones y conexiones que se llevan a cabo entre estos</w:t>
+      </w:r>
+      <w:r>
+        <w:rPr>
+          <w:rFonts w:ascii="Times New Roman" w:eastAsia="Times New Roman" w:hAnsi="Times New Roman" w:cs="Times New Roman"/>
+          <w:color w:val="000000"/>
+          <w:sz w:val="24"/>
+          <w:szCs w:val="24"/>
+          <w:lang w:eastAsia="es-ES"/>
+        </w:rPr>
+        <w:t xml:space="preserve">. </w:t>
+      </w:r>
+      <w:r>
+        <w:rPr>
+          <w:rFonts w:ascii="Times New Roman" w:eastAsia="Times New Roman" w:hAnsi="Times New Roman" w:cs="Times New Roman"/>
+          <w:color w:val="000000"/>
+          <w:sz w:val="24"/>
+          <w:szCs w:val="24"/>
+          <w:lang w:eastAsia="es-ES"/>
+        </w:rPr>
+        <w:t xml:space="preserve">Tenemos la intención de que nuestra </w:t>
+      </w:r>
+      <w:proofErr w:type="gramStart"/>
+      <w:r>
+        <w:rPr>
+          <w:rFonts w:ascii="Times New Roman" w:eastAsia="Times New Roman" w:hAnsi="Times New Roman" w:cs="Times New Roman"/>
+          <w:color w:val="000000"/>
+          <w:sz w:val="24"/>
+          <w:szCs w:val="24"/>
+          <w:lang w:eastAsia="es-ES"/>
+        </w:rPr>
+        <w:t>app</w:t>
+      </w:r>
+      <w:proofErr w:type="gramEnd"/>
+      <w:r>
+        <w:rPr>
+          <w:rFonts w:ascii="Times New Roman" w:eastAsia="Times New Roman" w:hAnsi="Times New Roman" w:cs="Times New Roman"/>
+          <w:color w:val="000000"/>
+          <w:sz w:val="24"/>
+          <w:szCs w:val="24"/>
+          <w:lang w:eastAsia="es-ES"/>
+        </w:rPr>
+        <w:t xml:space="preserve"> tenga un mercado </w:t>
+      </w:r>
+      <w:r>
+        <w:rPr>
+          <w:rFonts w:ascii="Times New Roman" w:eastAsia="Times New Roman" w:hAnsi="Times New Roman" w:cs="Times New Roman"/>
+          <w:color w:val="000000"/>
+          <w:sz w:val="24"/>
+          <w:szCs w:val="24"/>
+          <w:lang w:eastAsia="es-ES"/>
+        </w:rPr>
+        <w:t>local</w:t>
+      </w:r>
+      <w:r>
+        <w:rPr>
+          <w:rFonts w:ascii="Times New Roman" w:eastAsia="Times New Roman" w:hAnsi="Times New Roman" w:cs="Times New Roman"/>
+          <w:color w:val="000000"/>
+          <w:sz w:val="24"/>
+          <w:szCs w:val="24"/>
+          <w:lang w:eastAsia="es-ES"/>
+        </w:rPr>
+        <w:t xml:space="preserve"> en un principio sin descartar el objetivo </w:t>
+      </w:r>
+      <w:r>
+        <w:rPr>
+          <w:rFonts w:ascii="Times New Roman" w:eastAsia="Times New Roman" w:hAnsi="Times New Roman" w:cs="Times New Roman"/>
+          <w:color w:val="000000"/>
+          <w:sz w:val="24"/>
+          <w:szCs w:val="24"/>
+          <w:lang w:eastAsia="es-ES"/>
+        </w:rPr>
+        <w:t>nacional</w:t>
+      </w:r>
+      <w:r>
+        <w:rPr>
+          <w:rFonts w:ascii="Times New Roman" w:eastAsia="Times New Roman" w:hAnsi="Times New Roman" w:cs="Times New Roman"/>
+          <w:color w:val="000000"/>
+          <w:sz w:val="24"/>
+          <w:szCs w:val="24"/>
+          <w:lang w:eastAsia="es-ES"/>
+        </w:rPr>
+        <w:t xml:space="preserve">, además </w:t>
+      </w:r>
+      <w:r>
+        <w:rPr>
+          <w:rFonts w:ascii="Times New Roman" w:eastAsia="Times New Roman" w:hAnsi="Times New Roman" w:cs="Times New Roman"/>
+          <w:b/>
+          <w:bCs/>
+          <w:color w:val="A4063E" w:themeColor="accent6"/>
+          <w:sz w:val="24"/>
+          <w:szCs w:val="24"/>
+          <w:lang w:eastAsia="es-ES"/>
+        </w:rPr>
+        <w:t>el público objetivo es amplio</w:t>
+      </w:r>
+      <w:r>
+        <w:rPr>
+          <w:rFonts w:ascii="Times New Roman" w:eastAsia="Times New Roman" w:hAnsi="Times New Roman" w:cs="Times New Roman"/>
+          <w:color w:val="000000"/>
+          <w:sz w:val="24"/>
+          <w:szCs w:val="24"/>
+          <w:lang w:eastAsia="es-ES"/>
+        </w:rPr>
+        <w:t>. Por esta razón</w:t>
+      </w:r>
+      <w:r>
+        <w:rPr>
+          <w:rFonts w:ascii="Times New Roman" w:eastAsia="Times New Roman" w:hAnsi="Times New Roman" w:cs="Times New Roman"/>
+          <w:color w:val="000000"/>
+          <w:sz w:val="24"/>
+          <w:szCs w:val="24"/>
+          <w:lang w:eastAsia="es-ES"/>
+        </w:rPr>
+        <w:t xml:space="preserve"> </w:t>
+      </w:r>
+      <w:r>
+        <w:rPr>
+          <w:rFonts w:ascii="Times New Roman" w:eastAsia="Times New Roman" w:hAnsi="Times New Roman" w:cs="Times New Roman"/>
+          <w:b/>
+          <w:bCs/>
+          <w:color w:val="A4063E" w:themeColor="accent6"/>
+          <w:sz w:val="24"/>
+          <w:szCs w:val="24"/>
+          <w:lang w:eastAsia="es-ES"/>
+        </w:rPr>
+        <w:t>la base de datos</w:t>
+      </w:r>
+      <w:r>
+        <w:rPr>
+          <w:rFonts w:ascii="Times New Roman" w:eastAsia="Times New Roman" w:hAnsi="Times New Roman" w:cs="Times New Roman"/>
+          <w:b/>
+          <w:bCs/>
+          <w:color w:val="A4063E" w:themeColor="accent6"/>
+          <w:sz w:val="24"/>
+          <w:szCs w:val="24"/>
+          <w:lang w:eastAsia="es-ES"/>
+        </w:rPr>
+        <w:t xml:space="preserve"> va a tener que ser capaz de almacenar la información de una cantidad superior a los 100.000 usuarios (al menos en un comienzo)</w:t>
+      </w:r>
+      <w:r>
+        <w:rPr>
+          <w:rFonts w:ascii="Times New Roman" w:eastAsia="Times New Roman" w:hAnsi="Times New Roman" w:cs="Times New Roman"/>
+          <w:color w:val="000000"/>
+          <w:sz w:val="24"/>
+          <w:szCs w:val="24"/>
+          <w:lang w:eastAsia="es-ES"/>
+        </w:rPr>
+        <w:t xml:space="preserve">. El servidor deberá estar adaptado </w:t>
+      </w:r>
+      <w:r>
+        <w:rPr>
+          <w:rFonts w:ascii="Times New Roman" w:eastAsia="Times New Roman" w:hAnsi="Times New Roman" w:cs="Times New Roman"/>
+          <w:color w:val="000000"/>
+          <w:sz w:val="24"/>
+          <w:szCs w:val="24"/>
+          <w:lang w:eastAsia="es-ES"/>
+        </w:rPr>
+        <w:t xml:space="preserve">de forma </w:t>
+      </w:r>
+      <w:r>
+        <w:rPr>
+          <w:rFonts w:ascii="Times New Roman" w:eastAsia="Times New Roman" w:hAnsi="Times New Roman" w:cs="Times New Roman"/>
+          <w:color w:val="000000"/>
+          <w:sz w:val="24"/>
+          <w:szCs w:val="24"/>
+          <w:lang w:eastAsia="es-ES"/>
+        </w:rPr>
+        <w:t xml:space="preserve">que el registro de varios usuarios o el acceso simultáneo de varios de ellos </w:t>
+      </w:r>
+      <w:r>
+        <w:rPr>
+          <w:rFonts w:ascii="Times New Roman" w:eastAsia="Times New Roman" w:hAnsi="Times New Roman" w:cs="Times New Roman"/>
+          <w:color w:val="000000"/>
+          <w:sz w:val="24"/>
+          <w:szCs w:val="24"/>
+          <w:lang w:eastAsia="es-ES"/>
+        </w:rPr>
+        <w:t xml:space="preserve">a la aplicación </w:t>
+      </w:r>
+      <w:r>
+        <w:rPr>
+          <w:rFonts w:ascii="Times New Roman" w:eastAsia="Times New Roman" w:hAnsi="Times New Roman" w:cs="Times New Roman"/>
+          <w:color w:val="000000"/>
+          <w:sz w:val="24"/>
+          <w:szCs w:val="24"/>
+          <w:lang w:eastAsia="es-ES"/>
+        </w:rPr>
+        <w:t xml:space="preserve">no aumente el tiempo de respuesta de </w:t>
+      </w:r>
+      <w:r>
+        <w:rPr>
+          <w:rFonts w:ascii="Times New Roman" w:eastAsia="Times New Roman" w:hAnsi="Times New Roman" w:cs="Times New Roman"/>
+          <w:color w:val="000000"/>
+          <w:sz w:val="24"/>
+          <w:szCs w:val="24"/>
+          <w:lang w:eastAsia="es-ES"/>
+        </w:rPr>
+        <w:t>esta y no la colapse.</w:t>
+      </w:r>
     </w:p>
     <w:p>
       <w:pPr>
@@ -1752,20 +2690,208 @@
           <w:szCs w:val="24"/>
           <w:lang w:eastAsia="es-ES"/>
         </w:rPr>
-        <w:t>Relacionado con el tema de pagos, es importante el aspecto de la seguridad a la hora de realizar transacciones para obtener tiempo (grollis) a cambio de dinero.En relación a la moneda virtual (grollis) una función importante de la aplicación es la obtención de recompensa, ello depende de la conexión con los servidores de Amazon. </w:t>
-      </w:r>
-    </w:p>
-    <w:p>
-      <w:pPr>
-        <w:spacing w:line="240" w:lineRule="auto"/>
-        <w:jc w:val="both"/>
-        <w:rPr>
-          <w:rFonts w:ascii="Times New Roman" w:eastAsia="Times New Roman" w:hAnsi="Times New Roman" w:cs="Times New Roman"/>
-          <w:sz w:val="24"/>
-          <w:szCs w:val="24"/>
-          <w:lang w:eastAsia="es-ES"/>
-        </w:rPr>
-      </w:pPr>
+        <w:t xml:space="preserve">Relacionado con el tema de pagos, es </w:t>
+      </w:r>
+      <w:r>
+        <w:rPr>
+          <w:rFonts w:ascii="Times New Roman" w:eastAsia="Times New Roman" w:hAnsi="Times New Roman" w:cs="Times New Roman"/>
+          <w:b/>
+          <w:bCs/>
+          <w:color w:val="A4063E" w:themeColor="accent6"/>
+          <w:sz w:val="24"/>
+          <w:szCs w:val="24"/>
+          <w:lang w:eastAsia="es-ES"/>
+        </w:rPr>
+        <w:t>importante el aspecto de la seguridad a la hora de realizar transacciones</w:t>
+      </w:r>
+      <w:r>
+        <w:rPr>
+          <w:rFonts w:ascii="Times New Roman" w:eastAsia="Times New Roman" w:hAnsi="Times New Roman" w:cs="Times New Roman"/>
+          <w:color w:val="A4063E" w:themeColor="accent6"/>
+          <w:sz w:val="24"/>
+          <w:szCs w:val="24"/>
+          <w:lang w:eastAsia="es-ES"/>
+        </w:rPr>
+        <w:t xml:space="preserve"> </w:t>
+      </w:r>
+      <w:r>
+        <w:rPr>
+          <w:rFonts w:ascii="Times New Roman" w:eastAsia="Times New Roman" w:hAnsi="Times New Roman" w:cs="Times New Roman"/>
+          <w:color w:val="000000"/>
+          <w:sz w:val="24"/>
+          <w:szCs w:val="24"/>
+          <w:lang w:eastAsia="es-ES"/>
+        </w:rPr>
+        <w:t>para obtener tiempo (</w:t>
+      </w:r>
+      <w:proofErr w:type="spellStart"/>
+      <w:r>
+        <w:rPr>
+          <w:rFonts w:ascii="Times New Roman" w:eastAsia="Times New Roman" w:hAnsi="Times New Roman" w:cs="Times New Roman"/>
+          <w:i/>
+          <w:iCs/>
+          <w:color w:val="000000"/>
+          <w:sz w:val="24"/>
+          <w:szCs w:val="24"/>
+          <w:lang w:eastAsia="es-ES"/>
+        </w:rPr>
+        <w:t>grolli</w:t>
+      </w:r>
+      <w:r>
+        <w:rPr>
+          <w:rFonts w:ascii="Times New Roman" w:eastAsia="Times New Roman" w:hAnsi="Times New Roman" w:cs="Times New Roman"/>
+          <w:i/>
+          <w:iCs/>
+          <w:color w:val="000000"/>
+          <w:sz w:val="24"/>
+          <w:szCs w:val="24"/>
+          <w:lang w:eastAsia="es-ES"/>
+        </w:rPr>
+        <w:t>e</w:t>
+      </w:r>
+      <w:r>
+        <w:rPr>
+          <w:rFonts w:ascii="Times New Roman" w:eastAsia="Times New Roman" w:hAnsi="Times New Roman" w:cs="Times New Roman"/>
+          <w:i/>
+          <w:iCs/>
+          <w:color w:val="000000"/>
+          <w:sz w:val="24"/>
+          <w:szCs w:val="24"/>
+          <w:lang w:eastAsia="es-ES"/>
+        </w:rPr>
+        <w:t>s</w:t>
+      </w:r>
+      <w:proofErr w:type="spellEnd"/>
+      <w:r>
+        <w:rPr>
+          <w:rFonts w:ascii="Times New Roman" w:eastAsia="Times New Roman" w:hAnsi="Times New Roman" w:cs="Times New Roman"/>
+          <w:color w:val="000000"/>
+          <w:sz w:val="24"/>
+          <w:szCs w:val="24"/>
+          <w:lang w:eastAsia="es-ES"/>
+        </w:rPr>
+        <w:t>) a cambio de dinero.</w:t>
+      </w:r>
+      <w:r>
+        <w:rPr>
+          <w:rFonts w:ascii="Times New Roman" w:eastAsia="Times New Roman" w:hAnsi="Times New Roman" w:cs="Times New Roman"/>
+          <w:color w:val="000000"/>
+          <w:sz w:val="24"/>
+          <w:szCs w:val="24"/>
+          <w:lang w:eastAsia="es-ES"/>
+        </w:rPr>
+        <w:t xml:space="preserve"> </w:t>
+      </w:r>
+      <w:r>
+        <w:rPr>
+          <w:rFonts w:ascii="Times New Roman" w:eastAsia="Times New Roman" w:hAnsi="Times New Roman" w:cs="Times New Roman"/>
+          <w:color w:val="000000"/>
+          <w:sz w:val="24"/>
+          <w:szCs w:val="24"/>
+          <w:lang w:eastAsia="es-ES"/>
+        </w:rPr>
+        <w:t>Con relación a</w:t>
+      </w:r>
+      <w:r>
+        <w:rPr>
+          <w:rFonts w:ascii="Times New Roman" w:eastAsia="Times New Roman" w:hAnsi="Times New Roman" w:cs="Times New Roman"/>
+          <w:color w:val="000000"/>
+          <w:sz w:val="24"/>
+          <w:szCs w:val="24"/>
+          <w:lang w:eastAsia="es-ES"/>
+        </w:rPr>
+        <w:t xml:space="preserve"> la moneda virtual (</w:t>
+      </w:r>
+      <w:proofErr w:type="spellStart"/>
+      <w:r>
+        <w:rPr>
+          <w:rFonts w:ascii="Times New Roman" w:eastAsia="Times New Roman" w:hAnsi="Times New Roman" w:cs="Times New Roman"/>
+          <w:i/>
+          <w:iCs/>
+          <w:color w:val="000000"/>
+          <w:sz w:val="24"/>
+          <w:szCs w:val="24"/>
+          <w:lang w:eastAsia="es-ES"/>
+        </w:rPr>
+        <w:t>grolli</w:t>
+      </w:r>
+      <w:r>
+        <w:rPr>
+          <w:rFonts w:ascii="Times New Roman" w:eastAsia="Times New Roman" w:hAnsi="Times New Roman" w:cs="Times New Roman"/>
+          <w:i/>
+          <w:iCs/>
+          <w:color w:val="000000"/>
+          <w:sz w:val="24"/>
+          <w:szCs w:val="24"/>
+          <w:lang w:eastAsia="es-ES"/>
+        </w:rPr>
+        <w:t>e</w:t>
+      </w:r>
+      <w:r>
+        <w:rPr>
+          <w:rFonts w:ascii="Times New Roman" w:eastAsia="Times New Roman" w:hAnsi="Times New Roman" w:cs="Times New Roman"/>
+          <w:i/>
+          <w:iCs/>
+          <w:color w:val="000000"/>
+          <w:sz w:val="24"/>
+          <w:szCs w:val="24"/>
+          <w:lang w:eastAsia="es-ES"/>
+        </w:rPr>
+        <w:t>s</w:t>
+      </w:r>
+      <w:proofErr w:type="spellEnd"/>
+      <w:r>
+        <w:rPr>
+          <w:rFonts w:ascii="Times New Roman" w:eastAsia="Times New Roman" w:hAnsi="Times New Roman" w:cs="Times New Roman"/>
+          <w:color w:val="000000"/>
+          <w:sz w:val="24"/>
+          <w:szCs w:val="24"/>
+          <w:lang w:eastAsia="es-ES"/>
+        </w:rPr>
+        <w:t>) una función importante de la aplicación es la obtención de recompensa</w:t>
+      </w:r>
+      <w:r>
+        <w:rPr>
+          <w:rFonts w:ascii="Times New Roman" w:eastAsia="Times New Roman" w:hAnsi="Times New Roman" w:cs="Times New Roman"/>
+          <w:color w:val="000000"/>
+          <w:sz w:val="24"/>
+          <w:szCs w:val="24"/>
+          <w:lang w:eastAsia="es-ES"/>
+        </w:rPr>
+        <w:t xml:space="preserve">s la cual dependerá de la conexión de la aplicación con los servidores de </w:t>
+      </w:r>
+      <w:proofErr w:type="gramStart"/>
+      <w:r>
+        <w:rPr>
+          <w:rFonts w:ascii="Times New Roman" w:eastAsia="Times New Roman" w:hAnsi="Times New Roman" w:cs="Times New Roman"/>
+          <w:color w:val="000000"/>
+          <w:sz w:val="24"/>
+          <w:szCs w:val="24"/>
+          <w:lang w:eastAsia="es-ES"/>
+        </w:rPr>
+        <w:t>Amazon</w:t>
+      </w:r>
+      <w:r>
+        <w:rPr>
+          <w:rFonts w:ascii="Times New Roman" w:eastAsia="Times New Roman" w:hAnsi="Times New Roman" w:cs="Times New Roman"/>
+          <w:color w:val="000000"/>
+          <w:sz w:val="24"/>
+          <w:szCs w:val="24"/>
+          <w:lang w:eastAsia="es-ES"/>
+        </w:rPr>
+        <w:t> </w:t>
+      </w:r>
+      <w:r>
+        <w:rPr>
+          <w:rFonts w:ascii="Times New Roman" w:eastAsia="Times New Roman" w:hAnsi="Times New Roman" w:cs="Times New Roman"/>
+          <w:color w:val="000000"/>
+          <w:sz w:val="24"/>
+          <w:szCs w:val="24"/>
+          <w:lang w:eastAsia="es-ES"/>
+        </w:rPr>
+        <w:t>.</w:t>
+      </w:r>
+      <w:proofErr w:type="gramEnd"/>
     </w:p>
     <w:p>
       <w:pPr>
@@ -1788,7 +2914,61 @@
           <w:szCs w:val="24"/>
           <w:lang w:eastAsia="es-ES"/>
         </w:rPr>
-        <w:t>Por último, uno de los principales aspectos a tener en cuenta es que la aplicación depende de la conexión a la red individual de cada usuario.</w:t>
+        <w:t xml:space="preserve">Por último, uno de los principales aspectos </w:t>
+      </w:r>
+      <w:proofErr w:type="gramStart"/>
+      <w:r>
+        <w:rPr>
+          <w:rFonts w:ascii="Times New Roman" w:eastAsia="Times New Roman" w:hAnsi="Times New Roman" w:cs="Times New Roman"/>
+          <w:color w:val="000000"/>
+          <w:sz w:val="24"/>
+          <w:szCs w:val="24"/>
+          <w:lang w:eastAsia="es-ES"/>
+        </w:rPr>
+        <w:t>a</w:t>
+      </w:r>
+      <w:proofErr w:type="gramEnd"/>
+      <w:r>
+        <w:rPr>
+          <w:rFonts w:ascii="Times New Roman" w:eastAsia="Times New Roman" w:hAnsi="Times New Roman" w:cs="Times New Roman"/>
+          <w:color w:val="000000"/>
+          <w:sz w:val="24"/>
+          <w:szCs w:val="24"/>
+          <w:lang w:eastAsia="es-ES"/>
+        </w:rPr>
+        <w:t xml:space="preserve"> tener en cuenta es que </w:t>
+      </w:r>
+      <w:r>
+        <w:rPr>
+          <w:rFonts w:ascii="Times New Roman" w:eastAsia="Times New Roman" w:hAnsi="Times New Roman" w:cs="Times New Roman"/>
+          <w:b/>
+          <w:bCs/>
+          <w:color w:val="A4063E" w:themeColor="accent6"/>
+          <w:sz w:val="24"/>
+          <w:szCs w:val="24"/>
+          <w:lang w:eastAsia="es-ES"/>
+        </w:rPr>
+        <w:t>la aplicación depende de la conexión a la red individual de cada usuario</w:t>
+      </w:r>
+      <w:r>
+        <w:rPr>
+          <w:rFonts w:ascii="Times New Roman" w:eastAsia="Times New Roman" w:hAnsi="Times New Roman" w:cs="Times New Roman"/>
+          <w:color w:val="000000"/>
+          <w:sz w:val="24"/>
+          <w:szCs w:val="24"/>
+          <w:lang w:eastAsia="es-ES"/>
+        </w:rPr>
+        <w:t xml:space="preserve"> y la conexión de estos a los servidores de la aplicación</w:t>
+      </w:r>
+      <w:r>
+        <w:rPr>
+          <w:rFonts w:ascii="Times New Roman" w:eastAsia="Times New Roman" w:hAnsi="Times New Roman" w:cs="Times New Roman"/>
+          <w:color w:val="000000"/>
+          <w:sz w:val="24"/>
+          <w:szCs w:val="24"/>
+          <w:lang w:eastAsia="es-ES"/>
+        </w:rPr>
+        <w:t>.</w:t>
       </w:r>
     </w:p>
     <w:p>
@@ -1806,28 +2986,16 @@
     </w:p>
     <w:p>
       <w:pPr>
-        <w:pStyle w:val="Ttulo2"/>
-        <w:numPr>
-          <w:ilvl w:val="2"/>
-          <w:numId w:val="12"/>
-        </w:numPr>
-        <w:spacing w:after="500"/>
-        <w:jc w:val="both"/>
-        <w:rPr>
-          <w:rFonts w:ascii="Times New Roman" w:hAnsi="Times New Roman"/>
-          <w:color w:val="161718" w:themeColor="text1"/>
-          <w:sz w:val="32"/>
-        </w:rPr>
-      </w:pPr>
-      <w:r>
-        <w:rPr>
-          <w:rFonts w:ascii="Times New Roman" w:hAnsi="Times New Roman"/>
-          <w:color w:val="161718" w:themeColor="text1"/>
-          <w:sz w:val="32"/>
-        </w:rPr>
+        <w:pStyle w:val="Ttulo3"/>
+      </w:pPr>
+      <w:r>
+        <w:t xml:space="preserve">1.2.3 </w:t>
+      </w:r>
+      <w:r>
         <w:t>Restricciones y técnicas de gestión</w:t>
       </w:r>
     </w:p>
+    <w:p/>
     <w:p>
       <w:pPr>
         <w:spacing w:line="240" w:lineRule="auto"/>
@@ -1842,25 +3010,113 @@
       </w:pPr>
       <w:r>
         <w:rPr>
+          <w:rStyle w:val="Ttulo3Car"/>
+        </w:rPr>
+        <w:t>Restricciones legales:</w:t>
+      </w:r>
+      <w:r>
+        <w:rPr>
+          <w:rFonts w:ascii="Times New Roman" w:eastAsia="Times New Roman" w:hAnsi="Times New Roman" w:cs="Times New Roman"/>
+          <w:color w:val="000000"/>
+          <w:sz w:val="24"/>
+          <w:szCs w:val="24"/>
+          <w:lang w:eastAsia="es-ES"/>
+        </w:rPr>
+        <w:t xml:space="preserve"> </w:t>
+      </w:r>
+      <w:r>
+        <w:rPr>
+          <w:rFonts w:ascii="Times New Roman" w:eastAsia="Times New Roman" w:hAnsi="Times New Roman" w:cs="Times New Roman"/>
+          <w:color w:val="000000"/>
+          <w:sz w:val="24"/>
+          <w:szCs w:val="24"/>
+          <w:lang w:eastAsia="es-ES"/>
+        </w:rPr>
+        <w:t xml:space="preserve">Debido a </w:t>
+      </w:r>
+      <w:r>
+        <w:rPr>
           <w:rFonts w:ascii="Times New Roman" w:eastAsia="Times New Roman" w:hAnsi="Times New Roman" w:cs="Times New Roman"/>
           <w:b/>
           <w:bCs/>
-          <w:color w:val="000000"/>
-          <w:sz w:val="24"/>
-          <w:szCs w:val="24"/>
-          <w:lang w:eastAsia="es-ES"/>
-        </w:rPr>
-        <w:t>Restricciones legales:</w:t>
-      </w:r>
-      <w:r>
-        <w:rPr>
-          <w:rFonts w:ascii="Times New Roman" w:eastAsia="Times New Roman" w:hAnsi="Times New Roman" w:cs="Times New Roman"/>
-          <w:color w:val="000000"/>
-          <w:sz w:val="24"/>
-          <w:szCs w:val="24"/>
-          <w:lang w:eastAsia="es-ES"/>
-        </w:rPr>
-        <w:t xml:space="preserve"> Es ilegal desarrollar una aplicación que acepte pagos a cambio de una moneda virtual con la intención de posteriormente retirar esta moneda virtual como dinero real.</w:t>
+          <w:color w:val="A4063E" w:themeColor="accent6"/>
+          <w:sz w:val="24"/>
+          <w:szCs w:val="24"/>
+          <w:lang w:eastAsia="es-ES"/>
+        </w:rPr>
+        <w:t>normativas de la Unión Europea</w:t>
+      </w:r>
+      <w:r>
+        <w:rPr>
+          <w:rFonts w:ascii="Times New Roman" w:eastAsia="Times New Roman" w:hAnsi="Times New Roman" w:cs="Times New Roman"/>
+          <w:color w:val="A4063E" w:themeColor="accent6"/>
+          <w:sz w:val="24"/>
+          <w:szCs w:val="24"/>
+          <w:lang w:eastAsia="es-ES"/>
+        </w:rPr>
+        <w:t xml:space="preserve"> </w:t>
+      </w:r>
+      <w:r>
+        <w:rPr>
+          <w:rFonts w:ascii="Times New Roman" w:eastAsia="Times New Roman" w:hAnsi="Times New Roman" w:cs="Times New Roman"/>
+          <w:color w:val="000000"/>
+          <w:sz w:val="24"/>
+          <w:szCs w:val="24"/>
+          <w:lang w:eastAsia="es-ES"/>
+        </w:rPr>
+        <w:t xml:space="preserve">no podemos crear una moneda virtual intercambiable por dinero. Para evitar este impedimento </w:t>
+      </w:r>
+      <w:r>
+        <w:rPr>
+          <w:rFonts w:ascii="Times New Roman" w:eastAsia="Times New Roman" w:hAnsi="Times New Roman" w:cs="Times New Roman"/>
+          <w:b/>
+          <w:bCs/>
+          <w:color w:val="A4063E" w:themeColor="accent6"/>
+          <w:sz w:val="24"/>
+          <w:szCs w:val="24"/>
+          <w:lang w:eastAsia="es-ES"/>
+        </w:rPr>
+        <w:t xml:space="preserve">la aplicación incluye un sistema de recompensas de forma que cuando quieras materializar tus </w:t>
+      </w:r>
+      <w:proofErr w:type="spellStart"/>
+      <w:r>
+        <w:rPr>
+          <w:rFonts w:ascii="Times New Roman" w:eastAsia="Times New Roman" w:hAnsi="Times New Roman" w:cs="Times New Roman"/>
+          <w:b/>
+          <w:bCs/>
+          <w:i/>
+          <w:iCs/>
+          <w:color w:val="A4063E" w:themeColor="accent6"/>
+          <w:sz w:val="24"/>
+          <w:szCs w:val="24"/>
+          <w:lang w:eastAsia="es-ES"/>
+        </w:rPr>
+        <w:t>grollies</w:t>
+      </w:r>
+      <w:proofErr w:type="spellEnd"/>
+      <w:r>
+        <w:rPr>
+          <w:rFonts w:ascii="Times New Roman" w:eastAsia="Times New Roman" w:hAnsi="Times New Roman" w:cs="Times New Roman"/>
+          <w:b/>
+          <w:bCs/>
+          <w:color w:val="A4063E" w:themeColor="accent6"/>
+          <w:sz w:val="24"/>
+          <w:szCs w:val="24"/>
+          <w:lang w:eastAsia="es-ES"/>
+        </w:rPr>
+        <w:t>, puedas intercambiar estos por diferentes premios</w:t>
+      </w:r>
+      <w:r>
+        <w:rPr>
+          <w:rFonts w:ascii="Times New Roman" w:eastAsia="Times New Roman" w:hAnsi="Times New Roman" w:cs="Times New Roman"/>
+          <w:b/>
+          <w:bCs/>
+          <w:color w:val="A4063E" w:themeColor="accent6"/>
+          <w:sz w:val="24"/>
+          <w:szCs w:val="24"/>
+          <w:lang w:eastAsia="es-ES"/>
+        </w:rPr>
+        <w:t>.</w:t>
       </w:r>
     </w:p>
     <w:p>
@@ -1890,25 +3146,65 @@
       </w:pPr>
       <w:r>
         <w:rPr>
+          <w:rStyle w:val="Ttulo3Car"/>
+        </w:rPr>
+        <w:t>Restricciones técnicas:</w:t>
+      </w:r>
+      <w:r>
+        <w:rPr>
+          <w:rFonts w:ascii="Times New Roman" w:eastAsia="Times New Roman" w:hAnsi="Times New Roman" w:cs="Times New Roman"/>
+          <w:color w:val="000000"/>
+          <w:sz w:val="24"/>
+          <w:szCs w:val="24"/>
+          <w:lang w:eastAsia="es-ES"/>
+        </w:rPr>
+        <w:t xml:space="preserve"> Nuestra aplicación está </w:t>
+      </w:r>
+      <w:r>
+        <w:rPr>
           <w:rFonts w:ascii="Times New Roman" w:eastAsia="Times New Roman" w:hAnsi="Times New Roman" w:cs="Times New Roman"/>
           <w:b/>
           <w:bCs/>
-          <w:color w:val="000000"/>
-          <w:sz w:val="24"/>
-          <w:szCs w:val="24"/>
-          <w:lang w:eastAsia="es-ES"/>
-        </w:rPr>
-        <w:t>Restricciones técnicas:</w:t>
-      </w:r>
-      <w:r>
-        <w:rPr>
-          <w:rFonts w:ascii="Times New Roman" w:eastAsia="Times New Roman" w:hAnsi="Times New Roman" w:cs="Times New Roman"/>
-          <w:color w:val="000000"/>
-          <w:sz w:val="24"/>
-          <w:szCs w:val="24"/>
-          <w:lang w:eastAsia="es-ES"/>
-        </w:rPr>
-        <w:t xml:space="preserve"> Nuestra aplicación está destinada a usuarios Android aunque no descartamos una versión iOS y otra de escritorio para el futuro.</w:t>
+          <w:color w:val="A4063E" w:themeColor="accent6"/>
+          <w:sz w:val="24"/>
+          <w:szCs w:val="24"/>
+          <w:lang w:eastAsia="es-ES"/>
+        </w:rPr>
+        <w:t xml:space="preserve">destinada a usuarios </w:t>
+      </w:r>
+      <w:proofErr w:type="gramStart"/>
+      <w:r>
+        <w:rPr>
+          <w:rFonts w:ascii="Times New Roman" w:eastAsia="Times New Roman" w:hAnsi="Times New Roman" w:cs="Times New Roman"/>
+          <w:b/>
+          <w:bCs/>
+          <w:color w:val="A4063E" w:themeColor="accent6"/>
+          <w:sz w:val="24"/>
+          <w:szCs w:val="24"/>
+          <w:lang w:eastAsia="es-ES"/>
+        </w:rPr>
+        <w:t>Android</w:t>
+      </w:r>
+      <w:proofErr w:type="gramEnd"/>
+      <w:r>
+        <w:rPr>
+          <w:rFonts w:ascii="Times New Roman" w:eastAsia="Times New Roman" w:hAnsi="Times New Roman" w:cs="Times New Roman"/>
+          <w:color w:val="A4063E" w:themeColor="accent6"/>
+          <w:sz w:val="24"/>
+          <w:szCs w:val="24"/>
+          <w:lang w:eastAsia="es-ES"/>
+        </w:rPr>
+        <w:t xml:space="preserve"> </w:t>
+      </w:r>
+      <w:r>
+        <w:rPr>
+          <w:rFonts w:ascii="Times New Roman" w:eastAsia="Times New Roman" w:hAnsi="Times New Roman" w:cs="Times New Roman"/>
+          <w:color w:val="000000"/>
+          <w:sz w:val="24"/>
+          <w:szCs w:val="24"/>
+          <w:lang w:eastAsia="es-ES"/>
+        </w:rPr>
+        <w:t>aunque no descartamos una versión iOS y otra de escritorio para el futuro.</w:t>
       </w:r>
     </w:p>
     <w:p>
@@ -1939,29 +3235,129 @@
       </w:pPr>
       <w:r>
         <w:rPr>
+          <w:rStyle w:val="Ttulo3Car"/>
+        </w:rPr>
+        <w:t>Técnicas de gestión:</w:t>
+      </w:r>
+      <w:r>
+        <w:rPr>
+          <w:rFonts w:ascii="Times New Roman" w:eastAsia="Times New Roman" w:hAnsi="Times New Roman" w:cs="Times New Roman"/>
+          <w:color w:val="000000"/>
+          <w:sz w:val="24"/>
+          <w:szCs w:val="24"/>
+          <w:lang w:eastAsia="es-ES"/>
+        </w:rPr>
+        <w:t xml:space="preserve"> Hemos optado por un </w:t>
+      </w:r>
+      <w:r>
+        <w:rPr>
           <w:rFonts w:ascii="Times New Roman" w:eastAsia="Times New Roman" w:hAnsi="Times New Roman" w:cs="Times New Roman"/>
           <w:b/>
           <w:bCs/>
-          <w:color w:val="000000"/>
-          <w:sz w:val="24"/>
-          <w:szCs w:val="24"/>
-          <w:lang w:eastAsia="es-ES"/>
-        </w:rPr>
-        <w:t>Técnicas de gestión:</w:t>
-      </w:r>
-      <w:r>
-        <w:rPr>
-          <w:rFonts w:ascii="Times New Roman" w:eastAsia="Times New Roman" w:hAnsi="Times New Roman" w:cs="Times New Roman"/>
-          <w:color w:val="000000"/>
-          <w:sz w:val="24"/>
-          <w:szCs w:val="24"/>
-          <w:lang w:eastAsia="es-ES"/>
-        </w:rPr>
-        <w:t xml:space="preserve"> Hemos optado por un modelo descentralizado democrático en un comienzo, con el objetivo de evolucionar a un modelo descentralizado controlado tras un periodo de prueba de alrededor de tres semanas tras el que elegimos al responsable de organizar el grupo, pero siempre al mismo nivel jerárquico que los demás integrantes del grupo.</w:t>
+          <w:color w:val="A4063E" w:themeColor="accent6"/>
+          <w:sz w:val="24"/>
+          <w:szCs w:val="24"/>
+          <w:lang w:eastAsia="es-ES"/>
+        </w:rPr>
+        <w:t>modelo descentralizado democrático</w:t>
+      </w:r>
+      <w:r>
+        <w:rPr>
+          <w:rFonts w:ascii="Times New Roman" w:eastAsia="Times New Roman" w:hAnsi="Times New Roman" w:cs="Times New Roman"/>
+          <w:color w:val="000000"/>
+          <w:sz w:val="24"/>
+          <w:szCs w:val="24"/>
+          <w:lang w:eastAsia="es-ES"/>
+        </w:rPr>
+        <w:t xml:space="preserve"> en un comienzo, </w:t>
+      </w:r>
+      <w:r>
+        <w:rPr>
+          <w:rFonts w:ascii="Times New Roman" w:eastAsia="Times New Roman" w:hAnsi="Times New Roman" w:cs="Times New Roman"/>
+          <w:b/>
+          <w:bCs/>
+          <w:color w:val="A4063E" w:themeColor="accent6"/>
+          <w:sz w:val="24"/>
+          <w:szCs w:val="24"/>
+          <w:lang w:eastAsia="es-ES"/>
+        </w:rPr>
+        <w:t>con el objetivo de evolucionar a un modelo descentralizado controlado</w:t>
+      </w:r>
+      <w:r>
+        <w:rPr>
+          <w:rFonts w:ascii="Times New Roman" w:eastAsia="Times New Roman" w:hAnsi="Times New Roman" w:cs="Times New Roman"/>
+          <w:color w:val="A4063E" w:themeColor="accent6"/>
+          <w:sz w:val="24"/>
+          <w:szCs w:val="24"/>
+          <w:lang w:eastAsia="es-ES"/>
+        </w:rPr>
+        <w:t xml:space="preserve"> </w:t>
+      </w:r>
+      <w:r>
+        <w:rPr>
+          <w:rFonts w:ascii="Times New Roman" w:eastAsia="Times New Roman" w:hAnsi="Times New Roman" w:cs="Times New Roman"/>
+          <w:color w:val="000000"/>
+          <w:sz w:val="24"/>
+          <w:szCs w:val="24"/>
+          <w:lang w:eastAsia="es-ES"/>
+        </w:rPr>
+        <w:t>tras un periodo de prueba de alrededor de tres semanas</w:t>
+      </w:r>
+      <w:r>
+        <w:rPr>
+          <w:rFonts w:ascii="Times New Roman" w:eastAsia="Times New Roman" w:hAnsi="Times New Roman" w:cs="Times New Roman"/>
+          <w:color w:val="000000"/>
+          <w:sz w:val="24"/>
+          <w:szCs w:val="24"/>
+          <w:lang w:eastAsia="es-ES"/>
+        </w:rPr>
+        <w:t>,</w:t>
+      </w:r>
+      <w:r>
+        <w:rPr>
+          <w:rFonts w:ascii="Times New Roman" w:eastAsia="Times New Roman" w:hAnsi="Times New Roman" w:cs="Times New Roman"/>
+          <w:color w:val="000000"/>
+          <w:sz w:val="24"/>
+          <w:szCs w:val="24"/>
+          <w:lang w:eastAsia="es-ES"/>
+        </w:rPr>
+        <w:t xml:space="preserve"> tras el </w:t>
+      </w:r>
+      <w:r>
+        <w:rPr>
+          <w:rFonts w:ascii="Times New Roman" w:eastAsia="Times New Roman" w:hAnsi="Times New Roman" w:cs="Times New Roman"/>
+          <w:color w:val="000000"/>
+          <w:sz w:val="24"/>
+          <w:szCs w:val="24"/>
+          <w:lang w:eastAsia="es-ES"/>
+        </w:rPr>
+        <w:t>cual</w:t>
+      </w:r>
+      <w:r>
+        <w:rPr>
+          <w:rFonts w:ascii="Times New Roman" w:eastAsia="Times New Roman" w:hAnsi="Times New Roman" w:cs="Times New Roman"/>
+          <w:color w:val="000000"/>
+          <w:sz w:val="24"/>
+          <w:szCs w:val="24"/>
+          <w:lang w:eastAsia="es-ES"/>
+        </w:rPr>
+        <w:t xml:space="preserve"> elegimos al responsable de organizar el grupo, pero siempre al mismo nivel jerárquico que los demás integrantes del grupo</w:t>
+      </w:r>
+      <w:r>
+        <w:rPr>
+          <w:rFonts w:ascii="Times New Roman" w:eastAsia="Times New Roman" w:hAnsi="Times New Roman" w:cs="Times New Roman"/>
+          <w:color w:val="000000"/>
+          <w:sz w:val="24"/>
+          <w:szCs w:val="24"/>
+          <w:lang w:eastAsia="es-ES"/>
+        </w:rPr>
+        <w:t>.</w:t>
       </w:r>
     </w:p>
     <w:p>
       <w:pPr>
+        <w:spacing w:line="240" w:lineRule="auto"/>
+        <w:ind w:firstLine="420"/>
         <w:jc w:val="both"/>
         <w:rPr>
           <w:rFonts w:eastAsia="Times New Roman"/>
@@ -1971,6 +3367,8 @@
     </w:p>
     <w:p>
       <w:pPr>
+        <w:spacing w:line="240" w:lineRule="auto"/>
+        <w:ind w:firstLine="420"/>
         <w:jc w:val="both"/>
         <w:rPr>
           <w:rFonts w:eastAsia="Times New Roman"/>
@@ -1980,6 +3378,8 @@
     </w:p>
     <w:p>
       <w:pPr>
+        <w:spacing w:line="240" w:lineRule="auto"/>
+        <w:ind w:firstLine="420"/>
         <w:jc w:val="both"/>
         <w:rPr>
           <w:rFonts w:eastAsia="Times New Roman"/>
@@ -1989,6 +3389,8 @@
     </w:p>
     <w:p>
       <w:pPr>
+        <w:spacing w:line="240" w:lineRule="auto"/>
+        <w:ind w:firstLine="420"/>
         <w:jc w:val="both"/>
         <w:rPr>
           <w:rFonts w:eastAsia="Times New Roman"/>
@@ -1998,6 +3400,8 @@
     </w:p>
     <w:p>
       <w:pPr>
+        <w:spacing w:line="240" w:lineRule="auto"/>
+        <w:ind w:firstLine="420"/>
         <w:jc w:val="both"/>
         <w:rPr>
           <w:rFonts w:eastAsia="Times New Roman"/>
@@ -2007,6 +3411,8 @@
     </w:p>
     <w:p>
       <w:pPr>
+        <w:spacing w:line="240" w:lineRule="auto"/>
+        <w:ind w:firstLine="420"/>
         <w:jc w:val="both"/>
         <w:rPr>
           <w:rFonts w:eastAsia="Times New Roman"/>
@@ -2016,6 +3422,8 @@
     </w:p>
     <w:p>
       <w:pPr>
+        <w:spacing w:line="240" w:lineRule="auto"/>
+        <w:ind w:firstLine="420"/>
         <w:jc w:val="both"/>
         <w:rPr>
           <w:rFonts w:eastAsia="Times New Roman"/>
@@ -2025,6 +3433,8 @@
     </w:p>
     <w:p>
       <w:pPr>
+        <w:spacing w:line="240" w:lineRule="auto"/>
+        <w:ind w:firstLine="420"/>
         <w:jc w:val="both"/>
         <w:rPr>
           <w:rFonts w:eastAsia="Times New Roman"/>
@@ -2034,58 +3444,30 @@
     </w:p>
     <w:p>
       <w:pPr>
-        <w:jc w:val="both"/>
-        <w:rPr>
-          <w:rFonts w:eastAsia="Times New Roman"/>
-          <w:lang w:eastAsia="es-ES"/>
-        </w:rPr>
-      </w:pPr>
+        <w:pStyle w:val="Ttulo2"/>
+      </w:pPr>
+    </w:p>
+    <w:p/>
+    <w:p>
+      <w:pPr>
+        <w:pStyle w:val="Ttulo2"/>
+        <w:numPr>
+          <w:ilvl w:val="1"/>
+          <w:numId w:val="14"/>
+        </w:numPr>
+      </w:pPr>
+      <w:r>
+        <w:lastRenderedPageBreak/>
+        <w:t>Modelo de proceso</w:t>
+      </w:r>
+      <w:bookmarkStart w:id="0" w:name="_GoBack"/>
+      <w:bookmarkEnd w:id="0"/>
     </w:p>
     <w:p>
       <w:pPr>
-        <w:jc w:val="both"/>
-        <w:rPr>
-          <w:rFonts w:eastAsia="Times New Roman"/>
-          <w:lang w:eastAsia="es-ES"/>
-        </w:rPr>
-      </w:pPr>
-    </w:p>
-    <w:p>
-      <w:pPr>
-        <w:jc w:val="both"/>
-        <w:rPr>
-          <w:rFonts w:eastAsia="Times New Roman"/>
-          <w:lang w:eastAsia="es-ES"/>
-        </w:rPr>
-      </w:pPr>
-      <w:r>
-        <w:rPr>
-          <w:rFonts w:eastAsia="Times New Roman"/>
-          <w:lang w:eastAsia="es-ES"/>
-        </w:rPr>
-        <w:t>integrantes del grupo.</w:t>
-      </w:r>
-    </w:p>
-    <w:p>
-      <w:pPr>
-        <w:pStyle w:val="Ttulo2"/>
-        <w:spacing w:after="500"/>
-        <w:jc w:val="both"/>
-        <w:rPr>
-          <w:rFonts w:ascii="Times New Roman" w:hAnsi="Times New Roman"/>
-          <w:color w:val="161718" w:themeColor="text1"/>
-          <w:sz w:val="32"/>
-        </w:rPr>
-      </w:pPr>
-      <w:r>
-        <w:rPr>
-          <w:rFonts w:ascii="Times New Roman" w:hAnsi="Times New Roman"/>
-          <w:color w:val="161718" w:themeColor="text1"/>
-          <w:sz w:val="32"/>
-        </w:rPr>
-        <w:lastRenderedPageBreak/>
-        <w:t>1.3 Modelo de proceso</w:t>
-      </w:r>
+        <w:pStyle w:val="Prrafodelista"/>
+        <w:ind w:left="1188"/>
+      </w:pPr>
     </w:p>
     <w:p>
       <w:pPr>
@@ -2102,47 +3484,125 @@
       <w:r>
         <w:rPr>
           <w:rFonts w:ascii="Times New Roman" w:eastAsia="Times New Roman" w:hAnsi="Times New Roman" w:cs="Times New Roman"/>
-          <w:color w:val="000000"/>
-          <w:sz w:val="24"/>
-          <w:szCs w:val="24"/>
-          <w:lang w:eastAsia="es-ES"/>
-        </w:rPr>
-        <w:t xml:space="preserve">Se ha decidido llevar a cabo el proyecto siguiendo la metodología Lean de desarrollo de software incorporando algún aspecto de otros métodos ágiles. como la figura del </w:t>
-      </w:r>
-      <w:r>
-        <w:rPr>
-          <w:rFonts w:ascii="Times New Roman" w:eastAsia="Times New Roman" w:hAnsi="Times New Roman" w:cs="Times New Roman"/>
+          <w:b/>
+          <w:bCs/>
+          <w:color w:val="A4063E" w:themeColor="accent6"/>
+          <w:sz w:val="24"/>
+          <w:szCs w:val="24"/>
+          <w:lang w:eastAsia="es-ES"/>
+        </w:rPr>
+        <w:t>Se ha decidido llevar a cabo el proyecto siguiendo la metodología Lean de desarrollo de software</w:t>
+      </w:r>
+      <w:r>
+        <w:rPr>
+          <w:rFonts w:ascii="Times New Roman" w:eastAsia="Times New Roman" w:hAnsi="Times New Roman" w:cs="Times New Roman"/>
+          <w:color w:val="000000"/>
+          <w:sz w:val="24"/>
+          <w:szCs w:val="24"/>
+          <w:lang w:eastAsia="es-ES"/>
+        </w:rPr>
+        <w:t xml:space="preserve"> incorporando algún aspecto de otros métodos ágiles</w:t>
+      </w:r>
+      <w:r>
+        <w:rPr>
+          <w:rFonts w:ascii="Times New Roman" w:eastAsia="Times New Roman" w:hAnsi="Times New Roman" w:cs="Times New Roman"/>
+          <w:color w:val="000000"/>
+          <w:sz w:val="24"/>
+          <w:szCs w:val="24"/>
+          <w:lang w:eastAsia="es-ES"/>
+        </w:rPr>
+        <w:t xml:space="preserve"> </w:t>
+      </w:r>
+      <w:r>
+        <w:rPr>
+          <w:rFonts w:ascii="Times New Roman" w:eastAsia="Times New Roman" w:hAnsi="Times New Roman" w:cs="Times New Roman"/>
+          <w:color w:val="000000"/>
+          <w:sz w:val="24"/>
+          <w:szCs w:val="24"/>
+          <w:lang w:eastAsia="es-ES"/>
+        </w:rPr>
+        <w:t xml:space="preserve">como </w:t>
+      </w:r>
+      <w:r>
+        <w:rPr>
+          <w:rFonts w:ascii="Times New Roman" w:eastAsia="Times New Roman" w:hAnsi="Times New Roman" w:cs="Times New Roman"/>
+          <w:b/>
+          <w:bCs/>
+          <w:color w:val="A4063E" w:themeColor="accent6"/>
+          <w:sz w:val="24"/>
+          <w:szCs w:val="24"/>
+          <w:lang w:eastAsia="es-ES"/>
+        </w:rPr>
+        <w:t xml:space="preserve">la figura del </w:t>
+      </w:r>
+      <w:proofErr w:type="spellStart"/>
+      <w:r>
+        <w:rPr>
+          <w:rFonts w:ascii="Times New Roman" w:eastAsia="Times New Roman" w:hAnsi="Times New Roman" w:cs="Times New Roman"/>
+          <w:b/>
+          <w:bCs/>
           <w:i/>
           <w:iCs/>
-          <w:color w:val="000000"/>
-          <w:sz w:val="24"/>
-          <w:szCs w:val="24"/>
-          <w:lang w:eastAsia="es-ES"/>
-        </w:rPr>
-        <w:t>product owner</w:t>
-      </w:r>
-      <w:r>
-        <w:rPr>
-          <w:rFonts w:ascii="Times New Roman" w:eastAsia="Times New Roman" w:hAnsi="Times New Roman" w:cs="Times New Roman"/>
-          <w:color w:val="000000"/>
-          <w:sz w:val="24"/>
-          <w:szCs w:val="24"/>
-          <w:lang w:eastAsia="es-ES"/>
-        </w:rPr>
-        <w:t xml:space="preserve"> del método scrum.</w:t>
-      </w:r>
-    </w:p>
-    <w:p>
-      <w:pPr>
-        <w:spacing w:line="240" w:lineRule="auto"/>
-        <w:jc w:val="both"/>
-        <w:rPr>
-          <w:rFonts w:ascii="Times New Roman" w:eastAsia="Times New Roman" w:hAnsi="Times New Roman" w:cs="Times New Roman"/>
-          <w:sz w:val="24"/>
-          <w:szCs w:val="24"/>
-          <w:lang w:eastAsia="es-ES"/>
-        </w:rPr>
-      </w:pPr>
+          <w:color w:val="A4063E" w:themeColor="accent6"/>
+          <w:sz w:val="24"/>
+          <w:szCs w:val="24"/>
+          <w:lang w:eastAsia="es-ES"/>
+        </w:rPr>
+        <w:t>product</w:t>
+      </w:r>
+      <w:proofErr w:type="spellEnd"/>
+      <w:r>
+        <w:rPr>
+          <w:rFonts w:ascii="Times New Roman" w:eastAsia="Times New Roman" w:hAnsi="Times New Roman" w:cs="Times New Roman"/>
+          <w:b/>
+          <w:bCs/>
+          <w:i/>
+          <w:iCs/>
+          <w:color w:val="A4063E" w:themeColor="accent6"/>
+          <w:sz w:val="24"/>
+          <w:szCs w:val="24"/>
+          <w:lang w:eastAsia="es-ES"/>
+        </w:rPr>
+        <w:t xml:space="preserve"> </w:t>
+      </w:r>
+      <w:proofErr w:type="spellStart"/>
+      <w:r>
+        <w:rPr>
+          <w:rFonts w:ascii="Times New Roman" w:eastAsia="Times New Roman" w:hAnsi="Times New Roman" w:cs="Times New Roman"/>
+          <w:b/>
+          <w:bCs/>
+          <w:i/>
+          <w:iCs/>
+          <w:color w:val="A4063E" w:themeColor="accent6"/>
+          <w:sz w:val="24"/>
+          <w:szCs w:val="24"/>
+          <w:lang w:eastAsia="es-ES"/>
+        </w:rPr>
+        <w:t>owner</w:t>
+      </w:r>
+      <w:proofErr w:type="spellEnd"/>
+      <w:r>
+        <w:rPr>
+          <w:rFonts w:ascii="Times New Roman" w:eastAsia="Times New Roman" w:hAnsi="Times New Roman" w:cs="Times New Roman"/>
+          <w:b/>
+          <w:bCs/>
+          <w:color w:val="A4063E" w:themeColor="accent6"/>
+          <w:sz w:val="24"/>
+          <w:szCs w:val="24"/>
+          <w:lang w:eastAsia="es-ES"/>
+        </w:rPr>
+        <w:t xml:space="preserve"> del método scrum</w:t>
+      </w:r>
+      <w:r>
+        <w:rPr>
+          <w:rFonts w:ascii="Times New Roman" w:eastAsia="Times New Roman" w:hAnsi="Times New Roman" w:cs="Times New Roman"/>
+          <w:color w:val="000000"/>
+          <w:sz w:val="24"/>
+          <w:szCs w:val="24"/>
+          <w:lang w:eastAsia="es-ES"/>
+        </w:rPr>
+        <w:t>.</w:t>
+      </w:r>
     </w:p>
     <w:p>
       <w:pPr>
@@ -2164,7 +3624,53 @@
           <w:szCs w:val="24"/>
           <w:lang w:eastAsia="es-ES"/>
         </w:rPr>
-        <w:t>El motivo de adoptar esta metodología es el de realizar varias iteraciones con el objetivo de hacer un trabajo continuo que sea revisado con frecuencia y el de trabajar eficientemente como plantean los principios Lean de desarrollo de software:</w:t>
+        <w:t xml:space="preserve">El motivo de adoptar esta metodología es el de </w:t>
+      </w:r>
+      <w:r>
+        <w:rPr>
+          <w:rFonts w:ascii="Times New Roman" w:eastAsia="Times New Roman" w:hAnsi="Times New Roman" w:cs="Times New Roman"/>
+          <w:b/>
+          <w:bCs/>
+          <w:color w:val="A4063E" w:themeColor="accent6"/>
+          <w:sz w:val="24"/>
+          <w:szCs w:val="24"/>
+          <w:lang w:eastAsia="es-ES"/>
+        </w:rPr>
+        <w:t>realizar varias iteraciones con el objetivo de hacer un trabajo continuo que sea revisado con frecuencia</w:t>
+      </w:r>
+      <w:r>
+        <w:rPr>
+          <w:rFonts w:ascii="Times New Roman" w:eastAsia="Times New Roman" w:hAnsi="Times New Roman" w:cs="Times New Roman"/>
+          <w:b/>
+          <w:bCs/>
+          <w:color w:val="A4063E" w:themeColor="accent6"/>
+          <w:sz w:val="24"/>
+          <w:szCs w:val="24"/>
+          <w:lang w:eastAsia="es-ES"/>
+        </w:rPr>
+        <w:t>,</w:t>
+      </w:r>
+      <w:r>
+        <w:rPr>
+          <w:rFonts w:ascii="Times New Roman" w:eastAsia="Times New Roman" w:hAnsi="Times New Roman" w:cs="Times New Roman"/>
+          <w:b/>
+          <w:bCs/>
+          <w:color w:val="A4063E" w:themeColor="accent6"/>
+          <w:sz w:val="24"/>
+          <w:szCs w:val="24"/>
+          <w:lang w:eastAsia="es-ES"/>
+        </w:rPr>
+        <w:t xml:space="preserve"> y el de trabajar eficientemente</w:t>
+      </w:r>
+      <w:r>
+        <w:rPr>
+          <w:rFonts w:ascii="Times New Roman" w:eastAsia="Times New Roman" w:hAnsi="Times New Roman" w:cs="Times New Roman"/>
+          <w:color w:val="000000"/>
+          <w:sz w:val="24"/>
+          <w:szCs w:val="24"/>
+          <w:lang w:eastAsia="es-ES"/>
+        </w:rPr>
+        <w:t xml:space="preserve"> como plantean los principios Lean de desarrollo de software:</w:t>
       </w:r>
     </w:p>
     <w:p>
@@ -2412,7 +3918,91 @@
           <w:szCs w:val="24"/>
           <w:lang w:eastAsia="es-ES"/>
         </w:rPr>
-        <w:t>Es importante la figura del product owner en nuestra metodología, ya que sustituir al cliente por un integrante del equipo nos ayuda a especificar requisitos.</w:t>
+        <w:t xml:space="preserve">Es importante la figura del </w:t>
+      </w:r>
+      <w:proofErr w:type="spellStart"/>
+      <w:r>
+        <w:rPr>
+          <w:rFonts w:ascii="Times New Roman" w:eastAsia="Times New Roman" w:hAnsi="Times New Roman" w:cs="Times New Roman"/>
+          <w:i/>
+          <w:iCs/>
+          <w:color w:val="000000"/>
+          <w:sz w:val="24"/>
+          <w:szCs w:val="24"/>
+          <w:lang w:eastAsia="es-ES"/>
+        </w:rPr>
+        <w:t>product</w:t>
+      </w:r>
+      <w:proofErr w:type="spellEnd"/>
+      <w:r>
+        <w:rPr>
+          <w:rFonts w:ascii="Times New Roman" w:eastAsia="Times New Roman" w:hAnsi="Times New Roman" w:cs="Times New Roman"/>
+          <w:i/>
+          <w:iCs/>
+          <w:color w:val="000000"/>
+          <w:sz w:val="24"/>
+          <w:szCs w:val="24"/>
+          <w:lang w:eastAsia="es-ES"/>
+        </w:rPr>
+        <w:t xml:space="preserve"> </w:t>
+      </w:r>
+      <w:proofErr w:type="spellStart"/>
+      <w:r>
+        <w:rPr>
+          <w:rFonts w:ascii="Times New Roman" w:eastAsia="Times New Roman" w:hAnsi="Times New Roman" w:cs="Times New Roman"/>
+          <w:i/>
+          <w:iCs/>
+          <w:color w:val="000000"/>
+          <w:sz w:val="24"/>
+          <w:szCs w:val="24"/>
+          <w:lang w:eastAsia="es-ES"/>
+        </w:rPr>
+        <w:t>owner</w:t>
+      </w:r>
+      <w:proofErr w:type="spellEnd"/>
+      <w:r>
+        <w:rPr>
+          <w:rFonts w:ascii="Times New Roman" w:eastAsia="Times New Roman" w:hAnsi="Times New Roman" w:cs="Times New Roman"/>
+          <w:color w:val="000000"/>
+          <w:sz w:val="24"/>
+          <w:szCs w:val="24"/>
+          <w:lang w:eastAsia="es-ES"/>
+        </w:rPr>
+        <w:t xml:space="preserve"> en nuestra metodología, ya que </w:t>
+      </w:r>
+      <w:r>
+        <w:rPr>
+          <w:rFonts w:ascii="Times New Roman" w:eastAsia="Times New Roman" w:hAnsi="Times New Roman" w:cs="Times New Roman"/>
+          <w:b/>
+          <w:bCs/>
+          <w:color w:val="A4063E" w:themeColor="accent6"/>
+          <w:sz w:val="24"/>
+          <w:szCs w:val="24"/>
+          <w:lang w:eastAsia="es-ES"/>
+        </w:rPr>
+        <w:t>sustituir al cliente por un integrante del equipo nos ayuda a especificar requisitos</w:t>
+      </w:r>
+      <w:r>
+        <w:rPr>
+          <w:rFonts w:ascii="Times New Roman" w:eastAsia="Times New Roman" w:hAnsi="Times New Roman" w:cs="Times New Roman"/>
+          <w:b/>
+          <w:bCs/>
+          <w:color w:val="A4063E" w:themeColor="accent6"/>
+          <w:sz w:val="24"/>
+          <w:szCs w:val="24"/>
+          <w:lang w:eastAsia="es-ES"/>
+        </w:rPr>
+        <w:t xml:space="preserve"> y funcionalidades de la aplicación</w:t>
+      </w:r>
+      <w:r>
+        <w:rPr>
+          <w:rFonts w:ascii="Times New Roman" w:eastAsia="Times New Roman" w:hAnsi="Times New Roman" w:cs="Times New Roman"/>
+          <w:color w:val="000000"/>
+          <w:sz w:val="24"/>
+          <w:szCs w:val="24"/>
+          <w:lang w:eastAsia="es-ES"/>
+        </w:rPr>
+        <w:t>.</w:t>
       </w:r>
     </w:p>
     <w:sectPr>
@@ -2787,7 +4377,7 @@
               </mc:Choice>
               <mc:Fallback>
                 <w:pict>
-                  <v:rect w14:anchorId="0D8444C7" id="Rectángulo 2" o:spid="_x0000_s1026" style="position:absolute;margin-left:586.15pt;margin-top:0;width:25.5pt;height:755.15pt;z-index:251657215;visibility:visible;mso-wrap-style:square;mso-width-percent:0;mso-height-percent:0;mso-wrap-distance-left:9pt;mso-wrap-distance-top:0;mso-wrap-distance-right:9pt;mso-wrap-distance-bottom:0;mso-position-horizontal:absolute;mso-position-horizontal-relative:text;mso-position-vertical:absolute;mso-position-vertical-relative:text;mso-width-percent:0;mso-height-percent:0;mso-width-relative:margin;mso-height-relative:margin;v-text-anchor:middle" o:gfxdata="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" fillcolor="#a4063e [3204]" strokecolor="#51031e [1604]" strokeweight="1pt"/>
+                  <v:rect w14:anchorId="4B2075AD" id="Rectángulo 2" o:spid="_x0000_s1026" style="position:absolute;margin-left:586.15pt;margin-top:0;width:25.5pt;height:755.15pt;z-index:251657215;visibility:visible;mso-wrap-style:square;mso-width-percent:0;mso-height-percent:0;mso-wrap-distance-left:9pt;mso-wrap-distance-top:0;mso-wrap-distance-right:9pt;mso-wrap-distance-bottom:0;mso-position-horizontal:absolute;mso-position-horizontal-relative:text;mso-position-vertical:absolute;mso-position-vertical-relative:text;mso-width-percent:0;mso-height-percent:0;mso-width-relative:margin;mso-height-relative:margin;v-text-anchor:middle" o:gfxdata="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" fillcolor="#a4063e [3204]" strokecolor="#51031e [1604]" strokeweight="1pt"/>
                 </w:pict>
               </mc:Fallback>
             </mc:AlternateContent>
@@ -2869,7 +4459,7 @@
                                     <w:b/>
                                     <w:noProof/>
                                   </w:rPr>
-                                  <w:t>1</w:t>
+                                  <w:t>2</w:t>
                                 </w:r>
                                 <w:r>
                                   <w:rPr>
@@ -2927,7 +4517,7 @@
                               <w:b/>
                               <w:noProof/>
                             </w:rPr>
-                            <w:t>1</w:t>
+                            <w:t>2</w:t>
                           </w:r>
                           <w:r>
                             <w:rPr>
@@ -3024,7 +4614,7 @@
         </mc:Choice>
         <mc:Fallback>
           <w:pict>
-            <v:rect w14:anchorId="41972BA2" id="Rectángulo 1" o:spid="_x0000_s1026" style="position:absolute;margin-left:528.4pt;margin-top:0;width:25.5pt;height:791.15pt;z-index:251661312;visibility:visible;mso-wrap-style:square;mso-width-percent:0;mso-wrap-distance-left:9pt;mso-wrap-distance-top:0;mso-wrap-distance-right:9pt;mso-wrap-distance-bottom:0;mso-position-horizontal:absolute;mso-position-horizontal-relative:text;mso-position-vertical:absolute;mso-position-vertical-relative:text;mso-width-percent:0;mso-width-relative:margin;v-text-anchor:middle" o:gfxdata="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" fillcolor="#a4063e [3204]" strokecolor="#51031e [1604]" strokeweight="1pt"/>
+            <v:rect w14:anchorId="23CBF8E1" id="Rectángulo 1" o:spid="_x0000_s1026" style="position:absolute;margin-left:528.4pt;margin-top:0;width:25.5pt;height:791.15pt;z-index:251661312;visibility:visible;mso-wrap-style:square;mso-width-percent:0;mso-wrap-distance-left:9pt;mso-wrap-distance-top:0;mso-wrap-distance-right:9pt;mso-wrap-distance-bottom:0;mso-position-horizontal:absolute;mso-position-horizontal-relative:text;mso-position-vertical:absolute;mso-position-vertical-relative:text;mso-width-percent:0;mso-width-relative:margin;v-text-anchor:middle" o:gfxdata="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" fillcolor="#a4063e [3204]" strokecolor="#51031e [1604]" strokeweight="1pt"/>
           </w:pict>
         </mc:Fallback>
       </mc:AlternateContent>
@@ -3254,7 +4844,7 @@
               </mc:Choice>
               <mc:Fallback>
                 <w:pict>
-                  <v:rect w14:anchorId="3F831478" id="Rectángulo 6" o:spid="_x0000_s1026" style="position:absolute;margin-left:786.75pt;margin-top:-.05pt;width:25.5pt;height:612pt;z-index:251662336;visibility:visible;mso-wrap-style:square;mso-width-percent:0;mso-height-percent:0;mso-wrap-distance-left:9pt;mso-wrap-distance-top:0;mso-wrap-distance-right:9pt;mso-wrap-distance-bottom:0;mso-position-horizontal:absolute;mso-position-horizontal-relative:text;mso-position-vertical:absolute;mso-position-vertical-relative:text;mso-width-percent:0;mso-height-percent:0;mso-width-relative:margin;mso-height-relative:margin;v-text-anchor:middle" o:gfxdata="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" fillcolor="#a4063e [3204]" strokecolor="#51031e [1604]" strokeweight="1pt"/>
+                  <v:rect w14:anchorId="794815E2" id="Rectángulo 6" o:spid="_x0000_s1026" style="position:absolute;margin-left:786.75pt;margin-top:-.05pt;width:25.5pt;height:612pt;z-index:251662336;visibility:visible;mso-wrap-style:square;mso-width-percent:0;mso-height-percent:0;mso-wrap-distance-left:9pt;mso-wrap-distance-top:0;mso-wrap-distance-right:9pt;mso-wrap-distance-bottom:0;mso-position-horizontal:absolute;mso-position-horizontal-relative:text;mso-position-vertical:absolute;mso-position-vertical-relative:text;mso-width-percent:0;mso-height-percent:0;mso-width-relative:margin;mso-height-relative:margin;v-text-anchor:middle" o:gfxdata="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" fillcolor="#a4063e [3204]" strokecolor="#51031e [1604]" strokeweight="1pt"/>
                 </w:pict>
               </mc:Fallback>
             </mc:AlternateContent>
@@ -3336,7 +4926,7 @@
                                     <w:b/>
                                     <w:noProof/>
                                   </w:rPr>
-                                  <w:t>1</w:t>
+                                  <w:t>2</w:t>
                                 </w:r>
                                 <w:r>
                                   <w:rPr>
@@ -3394,7 +4984,7 @@
                               <w:b/>
                               <w:noProof/>
                             </w:rPr>
-                            <w:t>1</w:t>
+                            <w:t>2</w:t>
                           </w:r>
                           <w:r>
                             <w:rPr>
@@ -4065,6 +5655,119 @@
     </w:lvl>
   </w:abstractNum>
   <w:abstractNum w:abstractNumId="4" w15:restartNumberingAfterBreak="0">
+    <w:nsid w:val="1594028D"/>
+    <w:multiLevelType w:val="multilevel"/>
+    <w:tmpl w:val="114A995A"/>
+    <w:lvl w:ilvl="0">
+      <w:start w:val="1"/>
+      <w:numFmt w:val="decimal"/>
+      <w:lvlText w:val="%1.0"/>
+      <w:lvlJc w:val="left"/>
+      <w:pPr>
+        <w:ind w:left="468" w:hanging="468"/>
+      </w:pPr>
+      <w:rPr>
+        <w:rFonts w:hint="default"/>
+      </w:rPr>
+    </w:lvl>
+    <w:lvl w:ilvl="1">
+      <w:start w:val="1"/>
+      <w:numFmt w:val="decimal"/>
+      <w:lvlText w:val="%1.%2"/>
+      <w:lvlJc w:val="left"/>
+      <w:pPr>
+        <w:ind w:left="1188" w:hanging="468"/>
+      </w:pPr>
+      <w:rPr>
+        <w:rFonts w:hint="default"/>
+      </w:rPr>
+    </w:lvl>
+    <w:lvl w:ilvl="2">
+      <w:start w:val="1"/>
+      <w:numFmt w:val="decimal"/>
+      <w:lvlText w:val="%1.%2.%3"/>
+      <w:lvlJc w:val="left"/>
+      <w:pPr>
+        <w:ind w:left="2160" w:hanging="720"/>
+      </w:pPr>
+      <w:rPr>
+        <w:rFonts w:hint="default"/>
+      </w:rPr>
+    </w:lvl>
+    <w:lvl w:ilvl="3">
+      <w:start w:val="1"/>
+      <w:numFmt w:val="decimal"/>
+      <w:lvlText w:val="%1.%2.%3.%4"/>
+      <w:lvlJc w:val="left"/>
+      <w:pPr>
+        <w:ind w:left="2880" w:hanging="720"/>
+      </w:pPr>
+      <w:rPr>
+        <w:rFonts w:hint="default"/>
+      </w:rPr>
+    </w:lvl>
+    <w:lvl w:ilvl="4">
+      <w:start w:val="1"/>
+      <w:numFmt w:val="decimal"/>
+      <w:lvlText w:val="%1.%2.%3.%4.%5"/>
+      <w:lvlJc w:val="left"/>
+      <w:pPr>
+        <w:ind w:left="3960" w:hanging="1080"/>
+      </w:pPr>
+      <w:rPr>
+        <w:rFonts w:hint="default"/>
+      </w:rPr>
+    </w:lvl>
+    <w:lvl w:ilvl="5">
+      <w:start w:val="1"/>
+      <w:numFmt w:val="decimal"/>
+      <w:lvlText w:val="%1.%2.%3.%4.%5.%6"/>
+      <w:lvlJc w:val="left"/>
+      <w:pPr>
+        <w:ind w:left="4680" w:hanging="1080"/>
+      </w:pPr>
+      <w:rPr>
+        <w:rFonts w:hint="default"/>
+      </w:rPr>
+    </w:lvl>
+    <w:lvl w:ilvl="6">
+      <w:start w:val="1"/>
+      <w:numFmt w:val="decimal"/>
+      <w:lvlText w:val="%1.%2.%3.%4.%5.%6.%7"/>
+      <w:lvlJc w:val="left"/>
+      <w:pPr>
+        <w:ind w:left="5760" w:hanging="1440"/>
+      </w:pPr>
+      <w:rPr>
+        <w:rFonts w:hint="default"/>
+      </w:rPr>
+    </w:lvl>
+    <w:lvl w:ilvl="7">
+      <w:start w:val="1"/>
+      <w:numFmt w:val="decimal"/>
+      <w:lvlText w:val="%1.%2.%3.%4.%5.%6.%7.%8"/>
+      <w:lvlJc w:val="left"/>
+      <w:pPr>
+        <w:ind w:left="6480" w:hanging="1440"/>
+      </w:pPr>
+      <w:rPr>
+        <w:rFonts w:hint="default"/>
+      </w:rPr>
+    </w:lvl>
+    <w:lvl w:ilvl="8">
+      <w:start w:val="1"/>
+      <w:numFmt w:val="decimal"/>
+      <w:lvlText w:val="%1.%2.%3.%4.%5.%6.%7.%8.%9"/>
+      <w:lvlJc w:val="left"/>
+      <w:pPr>
+        <w:ind w:left="7560" w:hanging="1800"/>
+      </w:pPr>
+      <w:rPr>
+        <w:rFonts w:hint="default"/>
+      </w:rPr>
+    </w:lvl>
+  </w:abstractNum>
+  <w:abstractNum w:abstractNumId="5" w15:restartNumberingAfterBreak="0">
     <w:nsid w:val="2C5607D0"/>
     <w:multiLevelType w:val="multilevel"/>
     <w:tmpl w:val="B3A2C328"/>
@@ -4177,7 +5880,7 @@
       </w:rPr>
     </w:lvl>
   </w:abstractNum>
-  <w:abstractNum w:abstractNumId="5" w15:restartNumberingAfterBreak="0">
+  <w:abstractNum w:abstractNumId="6" w15:restartNumberingAfterBreak="0">
     <w:nsid w:val="38B94AE1"/>
     <w:multiLevelType w:val="hybridMultilevel"/>
     <w:tmpl w:val="CD444C96"/>
@@ -4263,7 +5966,7 @@
       </w:pPr>
     </w:lvl>
   </w:abstractNum>
-  <w:abstractNum w:abstractNumId="6" w15:restartNumberingAfterBreak="0">
+  <w:abstractNum w:abstractNumId="7" w15:restartNumberingAfterBreak="0">
     <w:nsid w:val="545E62CE"/>
     <w:multiLevelType w:val="hybridMultilevel"/>
     <w:tmpl w:val="A3D4A17E"/>
@@ -4349,7 +6052,7 @@
       </w:pPr>
     </w:lvl>
   </w:abstractNum>
-  <w:abstractNum w:abstractNumId="7" w15:restartNumberingAfterBreak="0">
+  <w:abstractNum w:abstractNumId="8" w15:restartNumberingAfterBreak="0">
     <w:nsid w:val="5A387278"/>
     <w:multiLevelType w:val="multilevel"/>
     <w:tmpl w:val="76843B8C"/>
@@ -4462,7 +6165,7 @@
       </w:rPr>
     </w:lvl>
   </w:abstractNum>
-  <w:abstractNum w:abstractNumId="8" w15:restartNumberingAfterBreak="0">
+  <w:abstractNum w:abstractNumId="9" w15:restartNumberingAfterBreak="0">
     <w:nsid w:val="65247475"/>
     <w:multiLevelType w:val="multilevel"/>
     <w:tmpl w:val="B548001A"/>
@@ -4554,7 +6257,7 @@
       </w:pPr>
     </w:lvl>
   </w:abstractNum>
-  <w:abstractNum w:abstractNumId="9" w15:restartNumberingAfterBreak="0">
+  <w:abstractNum w:abstractNumId="10" w15:restartNumberingAfterBreak="0">
     <w:nsid w:val="660B0E18"/>
     <w:multiLevelType w:val="multilevel"/>
     <w:tmpl w:val="76843B8C"/>
@@ -4667,7 +6370,7 @@
       </w:rPr>
     </w:lvl>
   </w:abstractNum>
-  <w:abstractNum w:abstractNumId="10" w15:restartNumberingAfterBreak="0">
+  <w:abstractNum w:abstractNumId="11" w15:restartNumberingAfterBreak="0">
     <w:nsid w:val="6B1F552E"/>
     <w:multiLevelType w:val="multilevel"/>
     <w:tmpl w:val="325697B8"/>
@@ -4816,7 +6519,120 @@
       </w:rPr>
     </w:lvl>
   </w:abstractNum>
-  <w:abstractNum w:abstractNumId="11" w15:restartNumberingAfterBreak="0">
+  <w:abstractNum w:abstractNumId="12" w15:restartNumberingAfterBreak="0">
+    <w:nsid w:val="7AC41699"/>
+    <w:multiLevelType w:val="multilevel"/>
+    <w:tmpl w:val="114A995A"/>
+    <w:lvl w:ilvl="0">
+      <w:start w:val="1"/>
+      <w:numFmt w:val="decimal"/>
+      <w:lvlText w:val="%1.0"/>
+      <w:lvlJc w:val="left"/>
+      <w:pPr>
+        <w:ind w:left="468" w:hanging="468"/>
+      </w:pPr>
+      <w:rPr>
+        <w:rFonts w:hint="default"/>
+      </w:rPr>
+    </w:lvl>
+    <w:lvl w:ilvl="1">
+      <w:start w:val="1"/>
+      <w:numFmt w:val="decimal"/>
+      <w:lvlText w:val="%1.%2"/>
+      <w:lvlJc w:val="left"/>
+      <w:pPr>
+        <w:ind w:left="1188" w:hanging="468"/>
+      </w:pPr>
+      <w:rPr>
+        <w:rFonts w:hint="default"/>
+      </w:rPr>
+    </w:lvl>
+    <w:lvl w:ilvl="2">
+      <w:start w:val="1"/>
+      <w:numFmt w:val="decimal"/>
+      <w:lvlText w:val="%1.%2.%3"/>
+      <w:lvlJc w:val="left"/>
+      <w:pPr>
+        <w:ind w:left="2160" w:hanging="720"/>
+      </w:pPr>
+      <w:rPr>
+        <w:rFonts w:hint="default"/>
+      </w:rPr>
+    </w:lvl>
+    <w:lvl w:ilvl="3">
+      <w:start w:val="1"/>
+      <w:numFmt w:val="decimal"/>
+      <w:lvlText w:val="%1.%2.%3.%4"/>
+      <w:lvlJc w:val="left"/>
+      <w:pPr>
+        <w:ind w:left="2880" w:hanging="720"/>
+      </w:pPr>
+      <w:rPr>
+        <w:rFonts w:hint="default"/>
+      </w:rPr>
+    </w:lvl>
+    <w:lvl w:ilvl="4">
+      <w:start w:val="1"/>
+      <w:numFmt w:val="decimal"/>
+      <w:lvlText w:val="%1.%2.%3.%4.%5"/>
+      <w:lvlJc w:val="left"/>
+      <w:pPr>
+        <w:ind w:left="3960" w:hanging="1080"/>
+      </w:pPr>
+      <w:rPr>
+        <w:rFonts w:hint="default"/>
+      </w:rPr>
+    </w:lvl>
+    <w:lvl w:ilvl="5">
+      <w:start w:val="1"/>
+      <w:numFmt w:val="decimal"/>
+      <w:lvlText w:val="%1.%2.%3.%4.%5.%6"/>
+      <w:lvlJc w:val="left"/>
+      <w:pPr>
+        <w:ind w:left="4680" w:hanging="1080"/>
+      </w:pPr>
+      <w:rPr>
+        <w:rFonts w:hint="default"/>
+      </w:rPr>
+    </w:lvl>
+    <w:lvl w:ilvl="6">
+      <w:start w:val="1"/>
+      <w:numFmt w:val="decimal"/>
+      <w:lvlText w:val="%1.%2.%3.%4.%5.%6.%7"/>
+      <w:lvlJc w:val="left"/>
+      <w:pPr>
+        <w:ind w:left="5760" w:hanging="1440"/>
+      </w:pPr>
+      <w:rPr>
+        <w:rFonts w:hint="default"/>
+      </w:rPr>
+    </w:lvl>
+    <w:lvl w:ilvl="7">
+      <w:start w:val="1"/>
+      <w:numFmt w:val="decimal"/>
+      <w:lvlText w:val="%1.%2.%3.%4.%5.%6.%7.%8"/>
+      <w:lvlJc w:val="left"/>
+      <w:pPr>
+        <w:ind w:left="6480" w:hanging="1440"/>
+      </w:pPr>
+      <w:rPr>
+        <w:rFonts w:hint="default"/>
+      </w:rPr>
+    </w:lvl>
+    <w:lvl w:ilvl="8">
+      <w:start w:val="1"/>
+      <w:numFmt w:val="decimal"/>
+      <w:lvlText w:val="%1.%2.%3.%4.%5.%6.%7.%8.%9"/>
+      <w:lvlJc w:val="left"/>
+      <w:pPr>
+        <w:ind w:left="7560" w:hanging="1800"/>
+      </w:pPr>
+      <w:rPr>
+        <w:rFonts w:hint="default"/>
+      </w:rPr>
+    </w:lvl>
+  </w:abstractNum>
+  <w:abstractNum w:abstractNumId="13" w15:restartNumberingAfterBreak="0">
     <w:nsid w:val="7AE1551A"/>
     <w:multiLevelType w:val="multilevel"/>
     <w:tmpl w:val="03ECE79E"/>
@@ -4947,7 +6763,7 @@
       </w:rPr>
     </w:lvl>
   </w:abstractNum>
-  <w:abstractNum w:abstractNumId="12" w15:restartNumberingAfterBreak="0">
+  <w:abstractNum w:abstractNumId="14" w15:restartNumberingAfterBreak="0">
     <w:nsid w:val="7B751ACF"/>
     <w:multiLevelType w:val="hybridMultilevel"/>
     <w:tmpl w:val="5518D8D4"/>
@@ -5061,25 +6877,25 @@
     </w:lvl>
   </w:abstractNum>
   <w:num w:numId="1">
+    <w:abstractNumId w:val="9"/>
+  </w:num>
+  <w:num w:numId="2">
+    <w:abstractNumId w:val="6"/>
+  </w:num>
+  <w:num w:numId="3">
+    <w:abstractNumId w:val="7"/>
+  </w:num>
+  <w:num w:numId="4">
+    <w:abstractNumId w:val="13"/>
+  </w:num>
+  <w:num w:numId="5">
+    <w:abstractNumId w:val="5"/>
+  </w:num>
+  <w:num w:numId="6">
     <w:abstractNumId w:val="8"/>
   </w:num>
-  <w:num w:numId="2">
-    <w:abstractNumId w:val="5"/>
-  </w:num>
-  <w:num w:numId="3">
-    <w:abstractNumId w:val="6"/>
-  </w:num>
-  <w:num w:numId="4">
+  <w:num w:numId="7">
     <w:abstractNumId w:val="11"/>
-  </w:num>
-  <w:num w:numId="5">
-    <w:abstractNumId w:val="4"/>
-  </w:num>
-  <w:num w:numId="6">
-    <w:abstractNumId w:val="7"/>
-  </w:num>
-  <w:num w:numId="7">
-    <w:abstractNumId w:val="10"/>
   </w:num>
   <w:num w:numId="8">
     <w:abstractNumId w:val="1"/>
@@ -5088,16 +6904,22 @@
     <w:abstractNumId w:val="0"/>
   </w:num>
   <w:num w:numId="10">
-    <w:abstractNumId w:val="12"/>
+    <w:abstractNumId w:val="14"/>
   </w:num>
   <w:num w:numId="11">
-    <w:abstractNumId w:val="9"/>
+    <w:abstractNumId w:val="10"/>
   </w:num>
   <w:num w:numId="12">
     <w:abstractNumId w:val="3"/>
   </w:num>
   <w:num w:numId="13">
     <w:abstractNumId w:val="2"/>
+  </w:num>
+  <w:num w:numId="14">
+    <w:abstractNumId w:val="4"/>
+  </w:num>
+  <w:num w:numId="15">
+    <w:abstractNumId w:val="12"/>
   </w:num>
 </w:numbering>
 </file>
@@ -5107,29 +6929,29 @@
   <w:docDefaults>
     <w:rPrDefault>
       <w:rPr>
-        <w:rFonts w:asciiTheme="minorHAnsi" w:eastAsiaTheme="minorHAnsi" w:hAnsiTheme="minorHAnsi" w:cstheme="minorBidi"/>
-        <w:sz w:val="18"/>
-        <w:szCs w:val="18"/>
+        <w:rFonts w:asciiTheme="minorHAnsi" w:eastAsiaTheme="minorEastAsia" w:hAnsiTheme="minorHAnsi" w:cstheme="minorBidi"/>
+        <w:sz w:val="21"/>
+        <w:szCs w:val="21"/>
         <w:lang w:val="en-US" w:eastAsia="en-US" w:bidi="ar-SA"/>
       </w:rPr>
     </w:rPrDefault>
     <w:pPrDefault>
       <w:pPr>
-        <w:spacing w:after="200" w:line="276" w:lineRule="auto"/>
+        <w:spacing w:after="120" w:line="264" w:lineRule="auto"/>
       </w:pPr>
     </w:pPrDefault>
   </w:docDefaults>
   <w:latentStyles w:defLockedState="0" w:defUIPriority="99" w:defSemiHidden="0" w:defUnhideWhenUsed="0" w:defQFormat="0" w:count="376">
     <w:lsdException w:name="Normal" w:uiPriority="0" w:qFormat="1"/>
-    <w:lsdException w:name="heading 1" w:uiPriority="2" w:qFormat="1"/>
-    <w:lsdException w:name="heading 2" w:semiHidden="1" w:uiPriority="2" w:unhideWhenUsed="1" w:qFormat="1"/>
-    <w:lsdException w:name="heading 3" w:semiHidden="1" w:uiPriority="2" w:unhideWhenUsed="1" w:qFormat="1"/>
-    <w:lsdException w:name="heading 4" w:semiHidden="1" w:uiPriority="2" w:unhideWhenUsed="1" w:qFormat="1"/>
-    <w:lsdException w:name="heading 5" w:semiHidden="1" w:uiPriority="2" w:unhideWhenUsed="1" w:qFormat="1"/>
-    <w:lsdException w:name="heading 6" w:semiHidden="1" w:uiPriority="2" w:unhideWhenUsed="1" w:qFormat="1"/>
-    <w:lsdException w:name="heading 7" w:semiHidden="1" w:uiPriority="2" w:unhideWhenUsed="1" w:qFormat="1"/>
-    <w:lsdException w:name="heading 8" w:semiHidden="1" w:uiPriority="2" w:unhideWhenUsed="1" w:qFormat="1"/>
-    <w:lsdException w:name="heading 9" w:semiHidden="1" w:uiPriority="2" w:unhideWhenUsed="1" w:qFormat="1"/>
+    <w:lsdException w:name="heading 1" w:uiPriority="9" w:qFormat="1"/>
+    <w:lsdException w:name="heading 2" w:semiHidden="1" w:uiPriority="9" w:unhideWhenUsed="1" w:qFormat="1"/>
+    <w:lsdException w:name="heading 3" w:semiHidden="1" w:uiPriority="9" w:unhideWhenUsed="1" w:qFormat="1"/>
+    <w:lsdException w:name="heading 4" w:semiHidden="1" w:uiPriority="9" w:unhideWhenUsed="1" w:qFormat="1"/>
+    <w:lsdException w:name="heading 5" w:semiHidden="1" w:uiPriority="9" w:unhideWhenUsed="1" w:qFormat="1"/>
+    <w:lsdException w:name="heading 6" w:semiHidden="1" w:uiPriority="9" w:unhideWhenUsed="1" w:qFormat="1"/>
+    <w:lsdException w:name="heading 7" w:semiHidden="1" w:uiPriority="9" w:unhideWhenUsed="1" w:qFormat="1"/>
+    <w:lsdException w:name="heading 8" w:semiHidden="1" w:uiPriority="9" w:unhideWhenUsed="1" w:qFormat="1"/>
+    <w:lsdException w:name="heading 9" w:semiHidden="1" w:uiPriority="9" w:unhideWhenUsed="1" w:qFormat="1"/>
     <w:lsdException w:name="index 1" w:semiHidden="1" w:unhideWhenUsed="1"/>
     <w:lsdException w:name="index 2" w:semiHidden="1" w:unhideWhenUsed="1"/>
     <w:lsdException w:name="index 3" w:semiHidden="1" w:unhideWhenUsed="1"/>
@@ -5182,7 +7004,7 @@
     <w:lsdException w:name="List Number 3" w:semiHidden="1" w:unhideWhenUsed="1"/>
     <w:lsdException w:name="List Number 4" w:semiHidden="1" w:unhideWhenUsed="1"/>
     <w:lsdException w:name="List Number 5" w:semiHidden="1" w:unhideWhenUsed="1"/>
-    <w:lsdException w:name="Title" w:semiHidden="1" w:uiPriority="1" w:unhideWhenUsed="1" w:qFormat="1"/>
+    <w:lsdException w:name="Title" w:semiHidden="1" w:uiPriority="10" w:unhideWhenUsed="1" w:qFormat="1"/>
     <w:lsdException w:name="Closing" w:semiHidden="1" w:unhideWhenUsed="1"/>
     <w:lsdException w:name="Signature" w:semiHidden="1" w:unhideWhenUsed="1"/>
     <w:lsdException w:name="Default Paragraph Font" w:semiHidden="1" w:uiPriority="1" w:unhideWhenUsed="1"/>
@@ -5194,7 +7016,7 @@
     <w:lsdException w:name="List Continue 4" w:semiHidden="1" w:unhideWhenUsed="1"/>
     <w:lsdException w:name="List Continue 5" w:semiHidden="1" w:unhideWhenUsed="1"/>
     <w:lsdException w:name="Message Header" w:semiHidden="1" w:unhideWhenUsed="1"/>
-    <w:lsdException w:name="Subtitle" w:semiHidden="1" w:uiPriority="4" w:unhideWhenUsed="1" w:qFormat="1"/>
+    <w:lsdException w:name="Subtitle" w:semiHidden="1" w:uiPriority="11" w:unhideWhenUsed="1" w:qFormat="1"/>
     <w:lsdException w:name="Salutation" w:semiHidden="1" w:unhideWhenUsed="1"/>
     <w:lsdException w:name="Date" w:semiHidden="1" w:unhideWhenUsed="1"/>
     <w:lsdException w:name="Body Text First Indent" w:semiHidden="1" w:unhideWhenUsed="1"/>
@@ -5299,7 +7121,7 @@
     <w:lsdException w:name="Medium Shading 2 Accent 1" w:uiPriority="64"/>
     <w:lsdException w:name="Medium List 1 Accent 1" w:uiPriority="65"/>
     <w:lsdException w:name="Revision" w:semiHidden="1"/>
-    <w:lsdException w:name="List Paragraph" w:semiHidden="1" w:uiPriority="34" w:unhideWhenUsed="1" w:qFormat="1"/>
+    <w:lsdException w:name="List Paragraph" w:uiPriority="34" w:qFormat="1"/>
     <w:lsdException w:name="Quote" w:semiHidden="1" w:uiPriority="29" w:unhideWhenUsed="1" w:qFormat="1"/>
     <w:lsdException w:name="Intense Quote" w:semiHidden="1" w:uiPriority="30" w:unhideWhenUsed="1" w:qFormat="1"/>
     <w:lsdException w:name="Medium List 2 Accent 1" w:uiPriority="66"/>
@@ -5500,97 +7322,98 @@
   <w:style w:type="paragraph" w:default="1" w:styleId="Normal">
     <w:name w:val="Normal"/>
     <w:qFormat/>
-    <w:rsid w:val="004B7E44"/>
-    <w:pPr>
-      <w:spacing w:after="0"/>
-    </w:pPr>
+    <w:rsid w:val="004D050A"/>
     <w:rPr>
-      <w:rFonts w:eastAsiaTheme="minorEastAsia"/>
-      <w:color w:val="FFFFFF" w:themeColor="background1"/>
-      <w:sz w:val="28"/>
-      <w:szCs w:val="22"/>
       <w:lang w:val="es-ES"/>
     </w:rPr>
   </w:style>
   <w:style w:type="paragraph" w:styleId="Ttulo1">
     <w:name w:val="heading 1"/>
     <w:basedOn w:val="Normal"/>
+    <w:next w:val="Normal"/>
     <w:link w:val="Ttulo1Car"/>
-    <w:uiPriority w:val="2"/>
+    <w:uiPriority w:val="9"/>
     <w:qFormat/>
-    <w:rsid w:val="004B7E44"/>
+    <w:rsid w:val="004D050A"/>
     <w:pPr>
       <w:keepNext/>
+      <w:keepLines/>
+      <w:pBdr>
+        <w:bottom w:val="single" w:sz="4" w:space="1" w:color="A4063E" w:themeColor="accent1"/>
+      </w:pBdr>
+      <w:spacing w:before="400" w:after="40" w:line="240" w:lineRule="auto"/>
       <w:outlineLvl w:val="0"/>
     </w:pPr>
     <w:rPr>
-      <w:rFonts w:asciiTheme="majorHAnsi" w:eastAsia="Times New Roman" w:hAnsiTheme="majorHAnsi" w:cs="Times New Roman"/>
-      <w:b/>
-      <w:sz w:val="48"/>
-      <w:szCs w:val="24"/>
+      <w:rFonts w:asciiTheme="majorHAnsi" w:eastAsiaTheme="majorEastAsia" w:hAnsiTheme="majorHAnsi" w:cstheme="majorBidi"/>
+      <w:color w:val="7A042E" w:themeColor="accent1" w:themeShade="BF"/>
+      <w:sz w:val="36"/>
+      <w:szCs w:val="36"/>
     </w:rPr>
   </w:style>
   <w:style w:type="paragraph" w:styleId="Ttulo2">
     <w:name w:val="heading 2"/>
     <w:basedOn w:val="Normal"/>
+    <w:next w:val="Normal"/>
     <w:link w:val="Ttulo2Car"/>
-    <w:uiPriority w:val="2"/>
+    <w:uiPriority w:val="9"/>
     <w:unhideWhenUsed/>
     <w:qFormat/>
-    <w:rsid w:val="004B7E44"/>
+    <w:rsid w:val="004D050A"/>
     <w:pPr>
       <w:keepNext/>
-      <w:spacing w:line="240" w:lineRule="auto"/>
+      <w:keepLines/>
+      <w:spacing w:before="160" w:after="0" w:line="240" w:lineRule="auto"/>
       <w:outlineLvl w:val="1"/>
     </w:pPr>
     <w:rPr>
-      <w:rFonts w:asciiTheme="majorHAnsi" w:eastAsia="Times New Roman" w:hAnsiTheme="majorHAnsi" w:cs="Times New Roman"/>
-      <w:b/>
-      <w:color w:val="auto"/>
-      <w:sz w:val="52"/>
+      <w:rFonts w:asciiTheme="majorHAnsi" w:eastAsiaTheme="majorEastAsia" w:hAnsiTheme="majorHAnsi" w:cstheme="majorBidi"/>
+      <w:color w:val="7A042E" w:themeColor="accent1" w:themeShade="BF"/>
+      <w:sz w:val="28"/>
+      <w:szCs w:val="28"/>
     </w:rPr>
   </w:style>
   <w:style w:type="paragraph" w:styleId="Ttulo3">
     <w:name w:val="heading 3"/>
     <w:basedOn w:val="Normal"/>
+    <w:next w:val="Normal"/>
     <w:link w:val="Ttulo3Car"/>
-    <w:uiPriority w:val="2"/>
+    <w:uiPriority w:val="9"/>
     <w:unhideWhenUsed/>
     <w:qFormat/>
-    <w:rsid w:val="004B7E44"/>
+    <w:rsid w:val="004D050A"/>
     <w:pPr>
-      <w:spacing w:line="240" w:lineRule="auto"/>
+      <w:keepNext/>
+      <w:keepLines/>
+      <w:spacing w:before="80" w:after="0" w:line="240" w:lineRule="auto"/>
       <w:outlineLvl w:val="2"/>
     </w:pPr>
     <w:rPr>
-      <w:rFonts w:asciiTheme="majorHAnsi" w:eastAsia="Times New Roman" w:hAnsiTheme="majorHAnsi" w:cs="Times New Roman"/>
-      <w:i/>
-      <w:color w:val="auto"/>
-      <w:sz w:val="24"/>
+      <w:rFonts w:asciiTheme="majorHAnsi" w:eastAsiaTheme="majorEastAsia" w:hAnsiTheme="majorHAnsi" w:cstheme="majorBidi"/>
+      <w:color w:val="4D5154" w:themeColor="text1" w:themeTint="BF"/>
+      <w:sz w:val="26"/>
+      <w:szCs w:val="26"/>
     </w:rPr>
   </w:style>
   <w:style w:type="paragraph" w:styleId="Ttulo4">
     <w:name w:val="heading 4"/>
     <w:basedOn w:val="Normal"/>
+    <w:next w:val="Normal"/>
     <w:link w:val="Ttulo4Car"/>
-    <w:uiPriority w:val="2"/>
+    <w:uiPriority w:val="9"/>
     <w:unhideWhenUsed/>
     <w:qFormat/>
-    <w:rsid w:val="004B7E44"/>
+    <w:rsid w:val="004D050A"/>
     <w:pPr>
       <w:keepNext/>
       <w:keepLines/>
-      <w:spacing w:before="240" w:after="40" w:line="240" w:lineRule="auto"/>
+      <w:spacing w:before="80" w:after="0"/>
       <w:outlineLvl w:val="3"/>
     </w:pPr>
     <w:rPr>
-      <w:rFonts w:eastAsia="Times New Roman" w:cs="Times New Roman"/>
-      <w:b/>
-      <w:caps/>
-      <w:color w:val="161718" w:themeColor="text1"/>
-      <w:spacing w:val="20"/>
-      <w:kern w:val="28"/>
+      <w:rFonts w:asciiTheme="majorHAnsi" w:eastAsiaTheme="majorEastAsia" w:hAnsiTheme="majorHAnsi" w:cstheme="majorBidi"/>
       <w:sz w:val="24"/>
+      <w:szCs w:val="24"/>
     </w:rPr>
   </w:style>
   <w:style w:type="paragraph" w:styleId="Ttulo5">
@@ -5598,22 +7421,113 @@
     <w:basedOn w:val="Normal"/>
     <w:next w:val="Normal"/>
     <w:link w:val="Ttulo5Car"/>
-    <w:uiPriority w:val="2"/>
+    <w:uiPriority w:val="9"/>
     <w:semiHidden/>
     <w:unhideWhenUsed/>
     <w:qFormat/>
-    <w:rsid w:val="005A718F"/>
+    <w:rsid w:val="004D050A"/>
     <w:pPr>
       <w:keepNext/>
       <w:keepLines/>
-      <w:spacing w:line="240" w:lineRule="atLeast"/>
-      <w:ind w:left="1440"/>
+      <w:spacing w:before="80" w:after="0"/>
       <w:outlineLvl w:val="4"/>
     </w:pPr>
     <w:rPr>
-      <w:rFonts w:eastAsia="Times New Roman" w:cs="Times New Roman"/>
-      <w:spacing w:val="-4"/>
-      <w:kern w:val="28"/>
+      <w:rFonts w:asciiTheme="majorHAnsi" w:eastAsiaTheme="majorEastAsia" w:hAnsiTheme="majorHAnsi" w:cstheme="majorBidi"/>
+      <w:i/>
+      <w:iCs/>
+      <w:sz w:val="22"/>
+      <w:szCs w:val="22"/>
+    </w:rPr>
+  </w:style>
+  <w:style w:type="paragraph" w:styleId="Ttulo6">
+    <w:name w:val="heading 6"/>
+    <w:basedOn w:val="Normal"/>
+    <w:next w:val="Normal"/>
+    <w:link w:val="Ttulo6Car"/>
+    <w:uiPriority w:val="9"/>
+    <w:semiHidden/>
+    <w:unhideWhenUsed/>
+    <w:qFormat/>
+    <w:rsid w:val="004D050A"/>
+    <w:pPr>
+      <w:keepNext/>
+      <w:keepLines/>
+      <w:spacing w:before="80" w:after="0"/>
+      <w:outlineLvl w:val="5"/>
+    </w:pPr>
+    <w:rPr>
+      <w:rFonts w:asciiTheme="majorHAnsi" w:eastAsiaTheme="majorEastAsia" w:hAnsiTheme="majorHAnsi" w:cstheme="majorBidi"/>
+      <w:color w:val="63676C" w:themeColor="text1" w:themeTint="A6"/>
+    </w:rPr>
+  </w:style>
+  <w:style w:type="paragraph" w:styleId="Ttulo7">
+    <w:name w:val="heading 7"/>
+    <w:basedOn w:val="Normal"/>
+    <w:next w:val="Normal"/>
+    <w:link w:val="Ttulo7Car"/>
+    <w:uiPriority w:val="9"/>
+    <w:semiHidden/>
+    <w:unhideWhenUsed/>
+    <w:qFormat/>
+    <w:rsid w:val="004D050A"/>
+    <w:pPr>
+      <w:keepNext/>
+      <w:keepLines/>
+      <w:spacing w:before="80" w:after="0"/>
+      <w:outlineLvl w:val="6"/>
+    </w:pPr>
+    <w:rPr>
+      <w:rFonts w:asciiTheme="majorHAnsi" w:eastAsiaTheme="majorEastAsia" w:hAnsiTheme="majorHAnsi" w:cstheme="majorBidi"/>
+      <w:i/>
+      <w:iCs/>
+      <w:color w:val="63676C" w:themeColor="text1" w:themeTint="A6"/>
+    </w:rPr>
+  </w:style>
+  <w:style w:type="paragraph" w:styleId="Ttulo8">
+    <w:name w:val="heading 8"/>
+    <w:basedOn w:val="Normal"/>
+    <w:next w:val="Normal"/>
+    <w:link w:val="Ttulo8Car"/>
+    <w:uiPriority w:val="9"/>
+    <w:semiHidden/>
+    <w:unhideWhenUsed/>
+    <w:qFormat/>
+    <w:rsid w:val="004D050A"/>
+    <w:pPr>
+      <w:keepNext/>
+      <w:keepLines/>
+      <w:spacing w:before="80" w:after="0"/>
+      <w:outlineLvl w:val="7"/>
+    </w:pPr>
+    <w:rPr>
+      <w:rFonts w:asciiTheme="majorHAnsi" w:eastAsiaTheme="majorEastAsia" w:hAnsiTheme="majorHAnsi" w:cstheme="majorBidi"/>
+      <w:smallCaps/>
+      <w:color w:val="63676C" w:themeColor="text1" w:themeTint="A6"/>
+    </w:rPr>
+  </w:style>
+  <w:style w:type="paragraph" w:styleId="Ttulo9">
+    <w:name w:val="heading 9"/>
+    <w:basedOn w:val="Normal"/>
+    <w:next w:val="Normal"/>
+    <w:link w:val="Ttulo9Car"/>
+    <w:uiPriority w:val="9"/>
+    <w:semiHidden/>
+    <w:unhideWhenUsed/>
+    <w:qFormat/>
+    <w:rsid w:val="004D050A"/>
+    <w:pPr>
+      <w:keepNext/>
+      <w:keepLines/>
+      <w:spacing w:before="80" w:after="0"/>
+      <w:outlineLvl w:val="8"/>
+    </w:pPr>
+    <w:rPr>
+      <w:rFonts w:asciiTheme="majorHAnsi" w:eastAsiaTheme="majorEastAsia" w:hAnsiTheme="majorHAnsi" w:cstheme="majorBidi"/>
+      <w:i/>
+      <w:iCs/>
+      <w:smallCaps/>
+      <w:color w:val="63676C" w:themeColor="text1" w:themeTint="A6"/>
     </w:rPr>
   </w:style>
   <w:style w:type="character" w:default="1" w:styleId="Fuentedeprrafopredeter">
@@ -5647,134 +7561,128 @@
     <w:name w:val="Título 1 Car"/>
     <w:basedOn w:val="Fuentedeprrafopredeter"/>
     <w:link w:val="Ttulo1"/>
-    <w:uiPriority w:val="2"/>
-    <w:rsid w:val="004B7E44"/>
+    <w:uiPriority w:val="9"/>
+    <w:rsid w:val="004D050A"/>
     <w:rPr>
-      <w:rFonts w:asciiTheme="majorHAnsi" w:eastAsia="Times New Roman" w:hAnsiTheme="majorHAnsi" w:cs="Times New Roman"/>
-      <w:b/>
-      <w:color w:val="FFFFFF" w:themeColor="background1"/>
-      <w:sz w:val="48"/>
-      <w:szCs w:val="24"/>
+      <w:rFonts w:asciiTheme="majorHAnsi" w:eastAsiaTheme="majorEastAsia" w:hAnsiTheme="majorHAnsi" w:cstheme="majorBidi"/>
+      <w:color w:val="7A042E" w:themeColor="accent1" w:themeShade="BF"/>
+      <w:sz w:val="36"/>
+      <w:szCs w:val="36"/>
     </w:rPr>
   </w:style>
   <w:style w:type="paragraph" w:styleId="Ttulo">
     <w:name w:val="Title"/>
     <w:basedOn w:val="Normal"/>
+    <w:next w:val="Normal"/>
     <w:link w:val="TtuloCar"/>
-    <w:uiPriority w:val="1"/>
+    <w:uiPriority w:val="10"/>
     <w:qFormat/>
-    <w:rsid w:val="004B7E44"/>
+    <w:rsid w:val="004D050A"/>
     <w:pPr>
-      <w:spacing w:line="240" w:lineRule="auto"/>
+      <w:spacing w:after="0" w:line="240" w:lineRule="auto"/>
       <w:contextualSpacing/>
     </w:pPr>
     <w:rPr>
-      <w:rFonts w:asciiTheme="majorHAnsi" w:eastAsia="Times New Roman" w:hAnsiTheme="majorHAnsi" w:cs="Times New Roman"/>
-      <w:b/>
-      <w:caps/>
-      <w:sz w:val="100"/>
-      <w:szCs w:val="40"/>
+      <w:rFonts w:asciiTheme="majorHAnsi" w:eastAsiaTheme="majorEastAsia" w:hAnsiTheme="majorHAnsi" w:cstheme="majorBidi"/>
+      <w:color w:val="7A042E" w:themeColor="accent1" w:themeShade="BF"/>
+      <w:spacing w:val="-7"/>
+      <w:sz w:val="80"/>
+      <w:szCs w:val="80"/>
     </w:rPr>
   </w:style>
   <w:style w:type="character" w:customStyle="1" w:styleId="TtuloCar">
     <w:name w:val="Título Car"/>
     <w:basedOn w:val="Fuentedeprrafopredeter"/>
     <w:link w:val="Ttulo"/>
-    <w:uiPriority w:val="1"/>
-    <w:rsid w:val="004B7E44"/>
+    <w:uiPriority w:val="10"/>
+    <w:rsid w:val="004D050A"/>
     <w:rPr>
-      <w:rFonts w:asciiTheme="majorHAnsi" w:eastAsia="Times New Roman" w:hAnsiTheme="majorHAnsi" w:cs="Times New Roman"/>
-      <w:b/>
-      <w:caps/>
-      <w:color w:val="FFFFFF" w:themeColor="background1"/>
-      <w:sz w:val="100"/>
-      <w:szCs w:val="40"/>
+      <w:rFonts w:asciiTheme="majorHAnsi" w:eastAsiaTheme="majorEastAsia" w:hAnsiTheme="majorHAnsi" w:cstheme="majorBidi"/>
+      <w:color w:val="7A042E" w:themeColor="accent1" w:themeShade="BF"/>
+      <w:spacing w:val="-7"/>
+      <w:sz w:val="80"/>
+      <w:szCs w:val="80"/>
     </w:rPr>
   </w:style>
   <w:style w:type="paragraph" w:styleId="Subttulo">
     <w:name w:val="Subtitle"/>
     <w:basedOn w:val="Normal"/>
+    <w:next w:val="Normal"/>
     <w:link w:val="SubttuloCar"/>
-    <w:uiPriority w:val="4"/>
+    <w:uiPriority w:val="11"/>
     <w:qFormat/>
-    <w:rsid w:val="004B7E44"/>
+    <w:rsid w:val="004D050A"/>
     <w:pPr>
-      <w:contextualSpacing/>
+      <w:numPr>
+        <w:ilvl w:val="1"/>
+      </w:numPr>
+      <w:spacing w:after="240" w:line="240" w:lineRule="auto"/>
     </w:pPr>
     <w:rPr>
-      <w:rFonts w:eastAsia="Times New Roman" w:cs="Times New Roman"/>
-      <w:b/>
-      <w:sz w:val="72"/>
+      <w:rFonts w:asciiTheme="majorHAnsi" w:eastAsiaTheme="majorEastAsia" w:hAnsiTheme="majorHAnsi" w:cstheme="majorBidi"/>
+      <w:color w:val="4D5154" w:themeColor="text1" w:themeTint="BF"/>
+      <w:sz w:val="30"/>
+      <w:szCs w:val="30"/>
     </w:rPr>
   </w:style>
   <w:style w:type="character" w:customStyle="1" w:styleId="SubttuloCar">
     <w:name w:val="Subtítulo Car"/>
     <w:basedOn w:val="Fuentedeprrafopredeter"/>
     <w:link w:val="Subttulo"/>
-    <w:uiPriority w:val="4"/>
-    <w:rsid w:val="004B7E44"/>
+    <w:uiPriority w:val="11"/>
+    <w:rsid w:val="004D050A"/>
     <w:rPr>
-      <w:rFonts w:eastAsia="Times New Roman" w:cs="Times New Roman"/>
-      <w:color w:val="FFFFFF" w:themeColor="background1"/>
-      <w:sz w:val="72"/>
-      <w:szCs w:val="22"/>
+      <w:rFonts w:asciiTheme="majorHAnsi" w:eastAsiaTheme="majorEastAsia" w:hAnsiTheme="majorHAnsi" w:cstheme="majorBidi"/>
+      <w:color w:val="4D5154" w:themeColor="text1" w:themeTint="BF"/>
+      <w:sz w:val="30"/>
+      <w:szCs w:val="30"/>
     </w:rPr>
   </w:style>
   <w:style w:type="paragraph" w:styleId="Sinespaciado">
     <w:name w:val="No Spacing"/>
     <w:uiPriority w:val="1"/>
-    <w:unhideWhenUsed/>
     <w:qFormat/>
-    <w:rsid w:val="005A718F"/>
+    <w:rsid w:val="004D050A"/>
     <w:pPr>
-      <w:spacing w:after="0"/>
+      <w:spacing w:after="0" w:line="240" w:lineRule="auto"/>
     </w:pPr>
-    <w:rPr>
-      <w:rFonts w:eastAsia="Times New Roman" w:cs="Times New Roman"/>
-      <w:spacing w:val="10"/>
-    </w:rPr>
   </w:style>
   <w:style w:type="character" w:customStyle="1" w:styleId="Ttulo2Car">
     <w:name w:val="Título 2 Car"/>
     <w:basedOn w:val="Fuentedeprrafopredeter"/>
     <w:link w:val="Ttulo2"/>
-    <w:uiPriority w:val="2"/>
-    <w:rsid w:val="004B7E44"/>
+    <w:uiPriority w:val="9"/>
+    <w:rsid w:val="004D050A"/>
     <w:rPr>
-      <w:rFonts w:asciiTheme="majorHAnsi" w:eastAsia="Times New Roman" w:hAnsiTheme="majorHAnsi" w:cs="Times New Roman"/>
-      <w:b/>
-      <w:sz w:val="52"/>
-      <w:szCs w:val="22"/>
+      <w:rFonts w:asciiTheme="majorHAnsi" w:eastAsiaTheme="majorEastAsia" w:hAnsiTheme="majorHAnsi" w:cstheme="majorBidi"/>
+      <w:color w:val="7A042E" w:themeColor="accent1" w:themeShade="BF"/>
+      <w:sz w:val="28"/>
+      <w:szCs w:val="28"/>
     </w:rPr>
   </w:style>
   <w:style w:type="character" w:customStyle="1" w:styleId="Ttulo3Car">
     <w:name w:val="Título 3 Car"/>
     <w:basedOn w:val="Fuentedeprrafopredeter"/>
     <w:link w:val="Ttulo3"/>
-    <w:uiPriority w:val="2"/>
-    <w:rsid w:val="004B7E44"/>
+    <w:uiPriority w:val="9"/>
+    <w:rsid w:val="004D050A"/>
     <w:rPr>
-      <w:rFonts w:asciiTheme="majorHAnsi" w:eastAsia="Times New Roman" w:hAnsiTheme="majorHAnsi" w:cs="Times New Roman"/>
-      <w:i/>
-      <w:sz w:val="24"/>
-      <w:szCs w:val="22"/>
+      <w:rFonts w:asciiTheme="majorHAnsi" w:eastAsiaTheme="majorEastAsia" w:hAnsiTheme="majorHAnsi" w:cstheme="majorBidi"/>
+      <w:color w:val="4D5154" w:themeColor="text1" w:themeTint="BF"/>
+      <w:sz w:val="26"/>
+      <w:szCs w:val="26"/>
     </w:rPr>
   </w:style>
   <w:style w:type="character" w:customStyle="1" w:styleId="Ttulo4Car">
     <w:name w:val="Título 4 Car"/>
     <w:basedOn w:val="Fuentedeprrafopredeter"/>
     <w:link w:val="Ttulo4"/>
-    <w:uiPriority w:val="2"/>
-    <w:rsid w:val="004B7E44"/>
+    <w:uiPriority w:val="9"/>
+    <w:rsid w:val="004D050A"/>
     <w:rPr>
-      <w:rFonts w:eastAsia="Times New Roman" w:cs="Times New Roman"/>
-      <w:b/>
-      <w:caps/>
-      <w:color w:val="161718" w:themeColor="text1"/>
-      <w:spacing w:val="20"/>
-      <w:kern w:val="28"/>
+      <w:rFonts w:asciiTheme="majorHAnsi" w:eastAsiaTheme="majorEastAsia" w:hAnsiTheme="majorHAnsi" w:cstheme="majorBidi"/>
       <w:sz w:val="24"/>
-      <w:szCs w:val="22"/>
+      <w:szCs w:val="24"/>
     </w:rPr>
   </w:style>
   <w:style w:type="paragraph" w:customStyle="1" w:styleId="Chapter">
@@ -5782,7 +7690,6 @@
     <w:basedOn w:val="Normal"/>
     <w:uiPriority w:val="5"/>
     <w:unhideWhenUsed/>
-    <w:qFormat/>
     <w:rsid w:val="00E76CAD"/>
     <w:pPr>
       <w:spacing w:before="20"/>
@@ -5798,15 +7705,15 @@
     <w:name w:val="Título 5 Car"/>
     <w:basedOn w:val="Fuentedeprrafopredeter"/>
     <w:link w:val="Ttulo5"/>
-    <w:uiPriority w:val="2"/>
+    <w:uiPriority w:val="9"/>
     <w:semiHidden/>
-    <w:rsid w:val="005A718F"/>
+    <w:rsid w:val="004D050A"/>
     <w:rPr>
-      <w:rFonts w:eastAsia="Times New Roman" w:cs="Times New Roman"/>
-      <w:spacing w:val="-4"/>
-      <w:kern w:val="28"/>
-      <w:sz w:val="18"/>
-      <w:szCs w:val="18"/>
+      <w:rFonts w:asciiTheme="majorHAnsi" w:eastAsiaTheme="majorEastAsia" w:hAnsiTheme="majorHAnsi" w:cstheme="majorBidi"/>
+      <w:i/>
+      <w:iCs/>
+      <w:sz w:val="22"/>
+      <w:szCs w:val="22"/>
     </w:rPr>
   </w:style>
   <w:style w:type="paragraph" w:styleId="Encabezado">
@@ -5879,7 +7786,6 @@
     <w:name w:val="List Paragraph"/>
     <w:basedOn w:val="Normal"/>
     <w:uiPriority w:val="34"/>
-    <w:unhideWhenUsed/>
     <w:qFormat/>
     <w:rsid w:val="00E54062"/>
     <w:pPr>
@@ -6109,7 +8015,6 @@
       <w:spacing w:before="100"/>
     </w:pPr>
     <w:rPr>
-      <w:rFonts w:eastAsiaTheme="minorEastAsia"/>
       <w:sz w:val="20"/>
       <w:szCs w:val="20"/>
       <w:lang w:val="es-ES"/>
@@ -6135,7 +8040,6 @@
       <w:spacing w:before="100"/>
     </w:pPr>
     <w:rPr>
-      <w:rFonts w:eastAsiaTheme="minorEastAsia"/>
       <w:sz w:val="20"/>
       <w:szCs w:val="20"/>
       <w:lang w:val="es-ES"/>
@@ -6161,7 +8065,6 @@
       <w:spacing w:before="100"/>
     </w:pPr>
     <w:rPr>
-      <w:rFonts w:eastAsiaTheme="minorEastAsia"/>
       <w:sz w:val="20"/>
       <w:szCs w:val="20"/>
       <w:lang w:val="es-ES"/>
@@ -6187,7 +8090,6 @@
       <w:spacing w:before="100"/>
     </w:pPr>
     <w:rPr>
-      <w:rFonts w:eastAsiaTheme="minorEastAsia"/>
       <w:sz w:val="20"/>
       <w:szCs w:val="20"/>
       <w:lang w:val="es-ES"/>
@@ -6213,7 +8115,6 @@
       <w:spacing w:before="100"/>
     </w:pPr>
     <w:rPr>
-      <w:rFonts w:eastAsiaTheme="minorEastAsia"/>
       <w:sz w:val="20"/>
       <w:szCs w:val="20"/>
       <w:lang w:val="es-ES"/>
@@ -6445,6 +8346,238 @@
         <w:shd w:val="clear" w:color="auto" w:fill="FA7BA8" w:themeFill="accent1" w:themeFillTint="66"/>
       </w:tcPr>
     </w:tblStylePr>
+  </w:style>
+  <w:style w:type="character" w:customStyle="1" w:styleId="Ttulo6Car">
+    <w:name w:val="Título 6 Car"/>
+    <w:basedOn w:val="Fuentedeprrafopredeter"/>
+    <w:link w:val="Ttulo6"/>
+    <w:uiPriority w:val="9"/>
+    <w:semiHidden/>
+    <w:rsid w:val="004D050A"/>
+    <w:rPr>
+      <w:rFonts w:asciiTheme="majorHAnsi" w:eastAsiaTheme="majorEastAsia" w:hAnsiTheme="majorHAnsi" w:cstheme="majorBidi"/>
+      <w:color w:val="63676C" w:themeColor="text1" w:themeTint="A6"/>
+    </w:rPr>
+  </w:style>
+  <w:style w:type="character" w:customStyle="1" w:styleId="Ttulo7Car">
+    <w:name w:val="Título 7 Car"/>
+    <w:basedOn w:val="Fuentedeprrafopredeter"/>
+    <w:link w:val="Ttulo7"/>
+    <w:uiPriority w:val="9"/>
+    <w:semiHidden/>
+    <w:rsid w:val="004D050A"/>
+    <w:rPr>
+      <w:rFonts w:asciiTheme="majorHAnsi" w:eastAsiaTheme="majorEastAsia" w:hAnsiTheme="majorHAnsi" w:cstheme="majorBidi"/>
+      <w:i/>
+      <w:iCs/>
+      <w:color w:val="63676C" w:themeColor="text1" w:themeTint="A6"/>
+    </w:rPr>
+  </w:style>
+  <w:style w:type="character" w:customStyle="1" w:styleId="Ttulo8Car">
+    <w:name w:val="Título 8 Car"/>
+    <w:basedOn w:val="Fuentedeprrafopredeter"/>
+    <w:link w:val="Ttulo8"/>
+    <w:uiPriority w:val="9"/>
+    <w:semiHidden/>
+    <w:rsid w:val="004D050A"/>
+    <w:rPr>
+      <w:rFonts w:asciiTheme="majorHAnsi" w:eastAsiaTheme="majorEastAsia" w:hAnsiTheme="majorHAnsi" w:cstheme="majorBidi"/>
+      <w:smallCaps/>
+      <w:color w:val="63676C" w:themeColor="text1" w:themeTint="A6"/>
+    </w:rPr>
+  </w:style>
+  <w:style w:type="character" w:customStyle="1" w:styleId="Ttulo9Car">
+    <w:name w:val="Título 9 Car"/>
+    <w:basedOn w:val="Fuentedeprrafopredeter"/>
+    <w:link w:val="Ttulo9"/>
+    <w:uiPriority w:val="9"/>
+    <w:semiHidden/>
+    <w:rsid w:val="004D050A"/>
+    <w:rPr>
+      <w:rFonts w:asciiTheme="majorHAnsi" w:eastAsiaTheme="majorEastAsia" w:hAnsiTheme="majorHAnsi" w:cstheme="majorBidi"/>
+      <w:i/>
+      <w:iCs/>
+      <w:smallCaps/>
+      <w:color w:val="63676C" w:themeColor="text1" w:themeTint="A6"/>
+    </w:rPr>
+  </w:style>
+  <w:style w:type="paragraph" w:styleId="Descripcin">
+    <w:name w:val="caption"/>
+    <w:basedOn w:val="Normal"/>
+    <w:next w:val="Normal"/>
+    <w:uiPriority w:val="35"/>
+    <w:semiHidden/>
+    <w:unhideWhenUsed/>
+    <w:qFormat/>
+    <w:rsid w:val="004D050A"/>
+    <w:pPr>
+      <w:spacing w:line="240" w:lineRule="auto"/>
+    </w:pPr>
+    <w:rPr>
+      <w:b/>
+      <w:bCs/>
+      <w:color w:val="4D5154" w:themeColor="text1" w:themeTint="BF"/>
+      <w:sz w:val="20"/>
+      <w:szCs w:val="20"/>
+    </w:rPr>
+  </w:style>
+  <w:style w:type="character" w:styleId="Textoennegrita">
+    <w:name w:val="Strong"/>
+    <w:basedOn w:val="Fuentedeprrafopredeter"/>
+    <w:uiPriority w:val="22"/>
+    <w:qFormat/>
+    <w:rsid w:val="004D050A"/>
+    <w:rPr>
+      <w:b/>
+      <w:bCs/>
+    </w:rPr>
+  </w:style>
+  <w:style w:type="character" w:styleId="nfasis">
+    <w:name w:val="Emphasis"/>
+    <w:basedOn w:val="Fuentedeprrafopredeter"/>
+    <w:uiPriority w:val="20"/>
+    <w:qFormat/>
+    <w:rsid w:val="004D050A"/>
+    <w:rPr>
+      <w:i/>
+      <w:iCs/>
+    </w:rPr>
+  </w:style>
+  <w:style w:type="paragraph" w:styleId="Cita">
+    <w:name w:val="Quote"/>
+    <w:basedOn w:val="Normal"/>
+    <w:next w:val="Normal"/>
+    <w:link w:val="CitaCar"/>
+    <w:uiPriority w:val="29"/>
+    <w:qFormat/>
+    <w:rsid w:val="004D050A"/>
+    <w:pPr>
+      <w:spacing w:before="240" w:after="240" w:line="252" w:lineRule="auto"/>
+      <w:ind w:left="864" w:right="864"/>
+      <w:jc w:val="center"/>
+    </w:pPr>
+    <w:rPr>
+      <w:i/>
+      <w:iCs/>
+    </w:rPr>
+  </w:style>
+  <w:style w:type="character" w:customStyle="1" w:styleId="CitaCar">
+    <w:name w:val="Cita Car"/>
+    <w:basedOn w:val="Fuentedeprrafopredeter"/>
+    <w:link w:val="Cita"/>
+    <w:uiPriority w:val="29"/>
+    <w:rsid w:val="004D050A"/>
+    <w:rPr>
+      <w:i/>
+      <w:iCs/>
+    </w:rPr>
+  </w:style>
+  <w:style w:type="paragraph" w:styleId="Citadestacada">
+    <w:name w:val="Intense Quote"/>
+    <w:basedOn w:val="Normal"/>
+    <w:next w:val="Normal"/>
+    <w:link w:val="CitadestacadaCar"/>
+    <w:uiPriority w:val="30"/>
+    <w:qFormat/>
+    <w:rsid w:val="004D050A"/>
+    <w:pPr>
+      <w:spacing w:before="100" w:beforeAutospacing="1" w:after="240"/>
+      <w:ind w:left="864" w:right="864"/>
+      <w:jc w:val="center"/>
+    </w:pPr>
+    <w:rPr>
+      <w:rFonts w:asciiTheme="majorHAnsi" w:eastAsiaTheme="majorEastAsia" w:hAnsiTheme="majorHAnsi" w:cstheme="majorBidi"/>
+      <w:color w:val="A4063E" w:themeColor="accent1"/>
+      <w:sz w:val="28"/>
+      <w:szCs w:val="28"/>
+    </w:rPr>
+  </w:style>
+  <w:style w:type="character" w:customStyle="1" w:styleId="CitadestacadaCar">
+    <w:name w:val="Cita destacada Car"/>
+    <w:basedOn w:val="Fuentedeprrafopredeter"/>
+    <w:link w:val="Citadestacada"/>
+    <w:uiPriority w:val="30"/>
+    <w:rsid w:val="004D050A"/>
+    <w:rPr>
+      <w:rFonts w:asciiTheme="majorHAnsi" w:eastAsiaTheme="majorEastAsia" w:hAnsiTheme="majorHAnsi" w:cstheme="majorBidi"/>
+      <w:color w:val="A4063E" w:themeColor="accent1"/>
+      <w:sz w:val="28"/>
+      <w:szCs w:val="28"/>
+    </w:rPr>
+  </w:style>
+  <w:style w:type="character" w:styleId="nfasissutil">
+    <w:name w:val="Subtle Emphasis"/>
+    <w:basedOn w:val="Fuentedeprrafopredeter"/>
+    <w:uiPriority w:val="19"/>
+    <w:qFormat/>
+    <w:rsid w:val="004D050A"/>
+    <w:rPr>
+      <w:i/>
+      <w:iCs/>
+      <w:color w:val="63676C" w:themeColor="text1" w:themeTint="A6"/>
+    </w:rPr>
+  </w:style>
+  <w:style w:type="character" w:styleId="nfasisintenso">
+    <w:name w:val="Intense Emphasis"/>
+    <w:basedOn w:val="Fuentedeprrafopredeter"/>
+    <w:uiPriority w:val="21"/>
+    <w:qFormat/>
+    <w:rsid w:val="004D050A"/>
+    <w:rPr>
+      <w:b/>
+      <w:bCs/>
+      <w:i/>
+      <w:iCs/>
+    </w:rPr>
+  </w:style>
+  <w:style w:type="character" w:styleId="Referenciasutil">
+    <w:name w:val="Subtle Reference"/>
+    <w:basedOn w:val="Fuentedeprrafopredeter"/>
+    <w:uiPriority w:val="31"/>
+    <w:qFormat/>
+    <w:rsid w:val="004D050A"/>
+    <w:rPr>
+      <w:smallCaps/>
+      <w:color w:val="4D5154" w:themeColor="text1" w:themeTint="BF"/>
+    </w:rPr>
+  </w:style>
+  <w:style w:type="character" w:styleId="Referenciaintensa">
+    <w:name w:val="Intense Reference"/>
+    <w:basedOn w:val="Fuentedeprrafopredeter"/>
+    <w:uiPriority w:val="32"/>
+    <w:qFormat/>
+    <w:rsid w:val="004D050A"/>
+    <w:rPr>
+      <w:b/>
+      <w:bCs/>
+      <w:smallCaps/>
+      <w:u w:val="single"/>
+    </w:rPr>
+  </w:style>
+  <w:style w:type="character" w:styleId="Ttulodellibro">
+    <w:name w:val="Book Title"/>
+    <w:basedOn w:val="Fuentedeprrafopredeter"/>
+    <w:uiPriority w:val="33"/>
+    <w:qFormat/>
+    <w:rsid w:val="004D050A"/>
+    <w:rPr>
+      <w:b/>
+      <w:bCs/>
+      <w:smallCaps/>
+    </w:rPr>
+  </w:style>
+  <w:style w:type="paragraph" w:styleId="TtuloTDC">
+    <w:name w:val="TOC Heading"/>
+    <w:basedOn w:val="Ttulo1"/>
+    <w:next w:val="Normal"/>
+    <w:uiPriority w:val="39"/>
+    <w:semiHidden/>
+    <w:unhideWhenUsed/>
+    <w:qFormat/>
+    <w:rsid w:val="004D050A"/>
+    <w:pPr>
+      <w:outlineLvl w:val="9"/>
+    </w:pPr>
   </w:style>
 </w:styles>
 </file>
@@ -6662,7 +8795,7 @@
 </file>
 
 <file path=customXml/itemProps1.xml><?xml version="1.0" encoding="utf-8"?>
-<ds:datastoreItem xmlns:ds="http://schemas.openxmlformats.org/officeDocument/2006/customXml" ds:itemID="{EB56EABD-6D8D-4075-B2CB-DD2CEC5AA893}">
+<ds:datastoreItem xmlns:ds="http://schemas.openxmlformats.org/officeDocument/2006/customXml" ds:itemID="{1FFFA300-1AF9-4416-AEDB-464228F8DBAC}">
   <ds:schemaRefs>
     <ds:schemaRef ds:uri="http://schemas.openxmlformats.org/officeDocument/2006/bibliography"/>
   </ds:schemaRefs>

</xml_diff>